<commit_message>
Update Project Report - rev 01 - 051120 MBC.docx
</commit_message>
<xml_diff>
--- a/Project Report - rev 01 - 051120 MBC.docx
+++ b/Project Report - rev 01 - 051120 MBC.docx
@@ -1,6 +1,6 @@
 
 <file path=word/document.xml><?xml version="1.0" encoding="utf-8"?>
-<w:document xmlns:wpc="http://schemas.microsoft.com/office/word/2010/wordprocessingCanvas" xmlns:cx="http://schemas.microsoft.com/office/drawing/2014/chartex" xmlns:cx1="http://schemas.microsoft.com/office/drawing/2015/9/8/chartex" xmlns:cx2="http://schemas.microsoft.com/office/drawing/2015/10/21/chartex" xmlns:cx3="http://schemas.microsoft.com/office/drawing/2016/5/9/chartex" xmlns:cx4="http://schemas.microsoft.com/office/drawing/2016/5/10/chartex" xmlns:cx5="http://schemas.microsoft.com/office/drawing/2016/5/11/chartex" xmlns:cx6="http://schemas.microsoft.com/office/drawing/2016/5/12/chartex" xmlns:cx7="http://schemas.microsoft.com/office/drawing/2016/5/13/chartex" xmlns:cx8="http://schemas.microsoft.com/office/drawing/2016/5/14/chartex" xmlns:mc="http://schemas.openxmlformats.org/markup-compatibility/2006" xmlns:aink="http://schemas.microsoft.com/office/drawing/2016/ink" xmlns:am3d="http://schemas.microsoft.com/office/drawing/2017/model3d" xmlns:o="urn:schemas-microsoft-com:office:office" xmlns:r="http://schemas.openxmlformats.org/officeDocument/2006/relationships" xmlns:m="http://schemas.openxmlformats.org/officeDocument/2006/math" xmlns:v="urn:schemas-microsoft-com:vml" xmlns:wp14="http://schemas.microsoft.com/office/word/2010/wordprocessingDrawing" xmlns:wp="http://schemas.openxmlformats.org/drawingml/2006/wordprocessingDrawing" xmlns:w10="urn:schemas-microsoft-com:office:word" xmlns:w="http://schemas.openxmlformats.org/wordprocessingml/2006/main" xmlns:w14="http://schemas.microsoft.com/office/word/2010/wordml" xmlns:w15="http://schemas.microsoft.com/office/word/2012/wordml" xmlns:w16cex="http://schemas.microsoft.com/office/word/2018/wordml/cex" xmlns:w16cid="http://schemas.microsoft.com/office/word/2016/wordml/cid" xmlns:w16="http://schemas.microsoft.com/office/word/2018/wordml" xmlns:w16se="http://schemas.microsoft.com/office/word/2015/wordml/symex" xmlns:wpg="http://schemas.microsoft.com/office/word/2010/wordprocessingGroup" xmlns:wpi="http://schemas.microsoft.com/office/word/2010/wordprocessingInk" xmlns:wne="http://schemas.microsoft.com/office/word/2006/wordml" xmlns:wps="http://schemas.microsoft.com/office/word/2010/wordprocessingShape" mc:Ignorable="w14 w15 w16se w16cid w16 w16cex wp14">
+<w:document xmlns:wpc="http://schemas.microsoft.com/office/word/2010/wordprocessingCanvas" xmlns:cx="http://schemas.microsoft.com/office/drawing/2014/chartex" xmlns:cx1="http://schemas.microsoft.com/office/drawing/2015/9/8/chartex" xmlns:cx2="http://schemas.microsoft.com/office/drawing/2015/10/21/chartex" xmlns:cx3="http://schemas.microsoft.com/office/drawing/2016/5/9/chartex" xmlns:cx4="http://schemas.microsoft.com/office/drawing/2016/5/10/chartex" xmlns:cx5="http://schemas.microsoft.com/office/drawing/2016/5/11/chartex" xmlns:cx6="http://schemas.microsoft.com/office/drawing/2016/5/12/chartex" xmlns:cx7="http://schemas.microsoft.com/office/drawing/2016/5/13/chartex" xmlns:cx8="http://schemas.microsoft.com/office/drawing/2016/5/14/chartex" xmlns:mc="http://schemas.openxmlformats.org/markup-compatibility/2006" xmlns:aink="http://schemas.microsoft.com/office/drawing/2016/ink" xmlns:am3d="http://schemas.microsoft.com/office/drawing/2017/model3d" xmlns:o="urn:schemas-microsoft-com:office:office" xmlns:r="http://schemas.openxmlformats.org/officeDocument/2006/relationships" xmlns:m="http://schemas.openxmlformats.org/officeDocument/2006/math" xmlns:v="urn:schemas-microsoft-com:vml" xmlns:wp14="http://schemas.microsoft.com/office/word/2010/wordprocessingDrawing" xmlns:wp="http://schemas.openxmlformats.org/drawingml/2006/wordprocessingDrawing" xmlns:w10="urn:schemas-microsoft-com:office:word" xmlns:w="http://schemas.openxmlformats.org/wordprocessingml/2006/main" xmlns:w14="http://schemas.microsoft.com/office/word/2010/wordml" xmlns:w15="http://schemas.microsoft.com/office/word/2012/wordml" xmlns:w16cid="http://schemas.microsoft.com/office/word/2016/wordml/cid" xmlns:w16se="http://schemas.microsoft.com/office/word/2015/wordml/symex" xmlns:wpg="http://schemas.microsoft.com/office/word/2010/wordprocessingGroup" xmlns:wpi="http://schemas.microsoft.com/office/word/2010/wordprocessingInk" xmlns:wne="http://schemas.microsoft.com/office/word/2006/wordml" xmlns:wps="http://schemas.microsoft.com/office/word/2010/wordprocessingShape" mc:Ignorable="w14 w15 w16se w16cid wp14">
   <w:body>
     <w:sdt>
       <w:sdtPr>
@@ -265,7 +265,7 @@
                   </wp:anchor>
                 </w:drawing>
               </mc:Choice>
-              <mc:Fallback>
+              <mc:Fallback xmlns:w16="http://schemas.microsoft.com/office/word/2018/wordml" xmlns:w16cex="http://schemas.microsoft.com/office/word/2018/wordml/cex">
                 <w:pict>
                   <v:group w14:anchorId="27E160C8" id="Group 149" o:spid="_x0000_s1026" style="position:absolute;margin-left:0;margin-top:0;width:8in;height:95.7pt;z-index:251662336;mso-width-percent:941;mso-height-percent:121;mso-top-percent:23;mso-position-horizontal:center;mso-position-horizontal-relative:page;mso-position-vertical-relative:page;mso-width-percent:941;mso-height-percent:121;mso-top-percent:23" coordorigin="" coordsize="73152,12161" o:gfxdata="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">
                     <v:shape id="Rectangle 51" o:spid="_x0000_s1027" style="position:absolute;width:73152;height:11303;visibility:visible;mso-wrap-style:square;v-text-anchor:middle" coordsize="7312660,1129665" o:gfxdata="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" path="m,l7312660,r,1129665l3619500,733425,,1091565,,xe" fillcolor="#5b9bd5 [3204]" stroked="f" strokeweight="1pt">
@@ -354,52 +354,14 @@
                                     <w:szCs w:val="20"/>
                                   </w:rPr>
                                 </w:pPr>
-                                <w:proofErr w:type="spellStart"/>
                                 <w:r>
                                   <w:rPr>
                                     <w:color w:val="595959" w:themeColor="text1" w:themeTint="A6"/>
                                     <w:sz w:val="20"/>
                                     <w:szCs w:val="20"/>
                                   </w:rPr>
-                                  <w:t>Siamak</w:t>
+                                  <w:t>Siamak Adeli Koodehi</w:t>
                                 </w:r>
-                                <w:proofErr w:type="spellEnd"/>
-                                <w:r>
-                                  <w:rPr>
-                                    <w:color w:val="595959" w:themeColor="text1" w:themeTint="A6"/>
-                                    <w:sz w:val="20"/>
-                                    <w:szCs w:val="20"/>
-                                  </w:rPr>
-                                  <w:t xml:space="preserve"> </w:t>
-                                </w:r>
-                                <w:proofErr w:type="spellStart"/>
-                                <w:r>
-                                  <w:rPr>
-                                    <w:color w:val="595959" w:themeColor="text1" w:themeTint="A6"/>
-                                    <w:sz w:val="20"/>
-                                    <w:szCs w:val="20"/>
-                                  </w:rPr>
-                                  <w:t>Adeli</w:t>
-                                </w:r>
-                                <w:proofErr w:type="spellEnd"/>
-                                <w:r>
-                                  <w:rPr>
-                                    <w:color w:val="595959" w:themeColor="text1" w:themeTint="A6"/>
-                                    <w:sz w:val="20"/>
-                                    <w:szCs w:val="20"/>
-                                  </w:rPr>
-                                  <w:t xml:space="preserve"> </w:t>
-                                </w:r>
-                                <w:proofErr w:type="spellStart"/>
-                                <w:r>
-                                  <w:rPr>
-                                    <w:color w:val="595959" w:themeColor="text1" w:themeTint="A6"/>
-                                    <w:sz w:val="20"/>
-                                    <w:szCs w:val="20"/>
-                                  </w:rPr>
-                                  <w:t>Koodehi</w:t>
-                                </w:r>
-                                <w:proofErr w:type="spellEnd"/>
                                 <w:r>
                                   <w:rPr>
                                     <w:sz w:val="20"/>
@@ -426,23 +388,13 @@
                                     <w:szCs w:val="20"/>
                                   </w:rPr>
                                 </w:pPr>
-                                <w:proofErr w:type="spellStart"/>
                                 <w:r>
                                   <w:rPr>
                                     <w:color w:val="595959" w:themeColor="text1" w:themeTint="A6"/>
                                     <w:sz w:val="20"/>
                                     <w:szCs w:val="20"/>
                                   </w:rPr>
-                                  <w:t>Cristhyan</w:t>
-                                </w:r>
-                                <w:proofErr w:type="spellEnd"/>
-                                <w:r>
-                                  <w:rPr>
-                                    <w:color w:val="595959" w:themeColor="text1" w:themeTint="A6"/>
-                                    <w:sz w:val="20"/>
-                                    <w:szCs w:val="20"/>
-                                  </w:rPr>
-                                  <w:t xml:space="preserve"> Cardona Garcia</w:t>
+                                  <w:t>Cristhyan Cardona Garcia</w:t>
                                 </w:r>
                                 <w:r>
                                   <w:rPr>
@@ -625,52 +577,14 @@
                               <w:szCs w:val="20"/>
                             </w:rPr>
                           </w:pPr>
-                          <w:proofErr w:type="spellStart"/>
                           <w:r>
                             <w:rPr>
                               <w:color w:val="595959" w:themeColor="text1" w:themeTint="A6"/>
                               <w:sz w:val="20"/>
                               <w:szCs w:val="20"/>
                             </w:rPr>
-                            <w:t>Siamak</w:t>
+                            <w:t>Siamak Adeli Koodehi</w:t>
                           </w:r>
-                          <w:proofErr w:type="spellEnd"/>
-                          <w:r>
-                            <w:rPr>
-                              <w:color w:val="595959" w:themeColor="text1" w:themeTint="A6"/>
-                              <w:sz w:val="20"/>
-                              <w:szCs w:val="20"/>
-                            </w:rPr>
-                            <w:t xml:space="preserve"> </w:t>
-                          </w:r>
-                          <w:proofErr w:type="spellStart"/>
-                          <w:r>
-                            <w:rPr>
-                              <w:color w:val="595959" w:themeColor="text1" w:themeTint="A6"/>
-                              <w:sz w:val="20"/>
-                              <w:szCs w:val="20"/>
-                            </w:rPr>
-                            <w:t>Adeli</w:t>
-                          </w:r>
-                          <w:proofErr w:type="spellEnd"/>
-                          <w:r>
-                            <w:rPr>
-                              <w:color w:val="595959" w:themeColor="text1" w:themeTint="A6"/>
-                              <w:sz w:val="20"/>
-                              <w:szCs w:val="20"/>
-                            </w:rPr>
-                            <w:t xml:space="preserve"> </w:t>
-                          </w:r>
-                          <w:proofErr w:type="spellStart"/>
-                          <w:r>
-                            <w:rPr>
-                              <w:color w:val="595959" w:themeColor="text1" w:themeTint="A6"/>
-                              <w:sz w:val="20"/>
-                              <w:szCs w:val="20"/>
-                            </w:rPr>
-                            <w:t>Koodehi</w:t>
-                          </w:r>
-                          <w:proofErr w:type="spellEnd"/>
                           <w:r>
                             <w:rPr>
                               <w:sz w:val="20"/>
@@ -697,23 +611,13 @@
                               <w:szCs w:val="20"/>
                             </w:rPr>
                           </w:pPr>
-                          <w:proofErr w:type="spellStart"/>
                           <w:r>
                             <w:rPr>
                               <w:color w:val="595959" w:themeColor="text1" w:themeTint="A6"/>
                               <w:sz w:val="20"/>
                               <w:szCs w:val="20"/>
                             </w:rPr>
-                            <w:t>Cristhyan</w:t>
-                          </w:r>
-                          <w:proofErr w:type="spellEnd"/>
-                          <w:r>
-                            <w:rPr>
-                              <w:color w:val="595959" w:themeColor="text1" w:themeTint="A6"/>
-                              <w:sz w:val="20"/>
-                              <w:szCs w:val="20"/>
-                            </w:rPr>
-                            <w:t xml:space="preserve"> Cardona Garcia</w:t>
+                            <w:t>Cristhyan Cardona Garcia</w:t>
                           </w:r>
                           <w:r>
                             <w:rPr>
@@ -1803,14 +1707,9 @@
       </w:ins>
       <w:ins w:id="53" w:author="Christopher Symons" w:date="2020-11-04T15:57:00Z">
         <w:r>
-          <w:t xml:space="preserve"> from MDC </w:t>
-        </w:r>
-        <w:proofErr w:type="gramStart"/>
-        <w:r>
-          <w:t>slide ]</w:t>
-        </w:r>
-      </w:ins>
-      <w:proofErr w:type="gramEnd"/>
+          <w:t xml:space="preserve"> from MDC slide ]</w:t>
+        </w:r>
+      </w:ins>
     </w:p>
     <w:p>
       <w:ins w:id="54" w:author="Christopher Symons" w:date="2020-11-04T14:56:00Z">
@@ -2777,7 +2676,15 @@
     </w:p>
     <w:p>
       <w:r>
-        <w:t xml:space="preserve">According to the 2019 Australian Election Study, public </w:t>
+        <w:t xml:space="preserve">According to </w:t>
+      </w:r>
+      <w:del w:id="61" w:author="Hung Vu" w:date="2020-11-05T11:28:00Z">
+        <w:r>
+          <w:delText xml:space="preserve">the </w:delText>
+        </w:r>
+      </w:del>
+      <w:r>
+        <w:t xml:space="preserve">2019 Australian Election Study, public </w:t>
       </w:r>
       <w:r>
         <w:t>trust</w:t>
@@ -2789,24 +2696,93 @@
         <w:t>in democratic institutions</w:t>
       </w:r>
       <w:r>
-        <w:t xml:space="preserve"> in Australia is at the lowest it has been since the 1970s</w:t>
-      </w:r>
-      <w:r>
-        <w:t>. Just 59</w:t>
-      </w:r>
-      <w:r>
-        <w:t>% of Australian</w:t>
-      </w:r>
-      <w:del w:id="61" w:author="Christopher Symons" w:date="2020-11-04T16:22:00Z">
+        <w:t xml:space="preserve"> </w:t>
+      </w:r>
+      <w:del w:id="62" w:author="Hung Vu" w:date="2020-11-05T11:28:00Z">
+        <w:r>
+          <w:delText xml:space="preserve">in Australia </w:delText>
+        </w:r>
+      </w:del>
+      <w:r>
+        <w:t xml:space="preserve">is at the lowest </w:t>
+      </w:r>
+      <w:ins w:id="63" w:author="Hung Vu" w:date="2020-11-05T11:28:00Z">
+        <w:r>
+          <w:t>level</w:t>
+        </w:r>
+      </w:ins>
+      <w:del w:id="64" w:author="Hung Vu" w:date="2020-11-05T11:28:00Z">
+        <w:r>
+          <w:delText>it has been</w:delText>
+        </w:r>
+      </w:del>
+      <w:r>
+        <w:t xml:space="preserve"> </w:t>
+      </w:r>
+      <w:ins w:id="65" w:author="Hung Vu" w:date="2020-11-05T11:28:00Z">
+        <w:r>
+          <w:t xml:space="preserve">in Australia </w:t>
+        </w:r>
+      </w:ins>
+      <w:r>
+        <w:t>since the 1970s</w:t>
+      </w:r>
+      <w:r>
+        <w:t xml:space="preserve">. </w:t>
+      </w:r>
+      <w:del w:id="66" w:author="Hung Vu" w:date="2020-11-05T11:29:00Z">
+        <w:r>
+          <w:delText xml:space="preserve">Just </w:delText>
+        </w:r>
+      </w:del>
+      <w:r>
+        <w:t>59</w:t>
+      </w:r>
+      <w:r>
+        <w:t xml:space="preserve">% of </w:t>
+      </w:r>
+      <w:ins w:id="67" w:author="Hung Vu" w:date="2020-11-05T11:29:00Z">
+        <w:r>
+          <w:t xml:space="preserve">surveyed </w:t>
+        </w:r>
+      </w:ins>
+      <w:r>
+        <w:t>Australian</w:t>
+      </w:r>
+      <w:del w:id="68" w:author="Christopher Symons" w:date="2020-11-04T16:22:00Z">
         <w:r>
           <w:delText>’</w:delText>
         </w:r>
       </w:del>
       <w:r>
-        <w:t xml:space="preserve">s </w:t>
-      </w:r>
-      <w:r>
-        <w:t>surveyed said they were satisfied with how democracy is working, down from a record high of 87% in 2007, and only 12% said they believed the government was run for ‘all the people’</w:t>
+        <w:t>s</w:t>
+      </w:r>
+      <w:del w:id="69" w:author="Hung Vu" w:date="2020-11-05T11:29:00Z">
+        <w:r>
+          <w:delText xml:space="preserve"> </w:delText>
+        </w:r>
+        <w:r>
+          <w:delText>surveyed</w:delText>
+        </w:r>
+      </w:del>
+      <w:r>
+        <w:t xml:space="preserve"> said they were satisfied with how democracy is working, down from a record high of 87% in 2007, </w:t>
+      </w:r>
+      <w:del w:id="70" w:author="Hung Vu" w:date="2020-11-05T11:29:00Z">
+        <w:r>
+          <w:delText xml:space="preserve">and </w:delText>
+        </w:r>
+      </w:del>
+      <w:ins w:id="71" w:author="Hung Vu" w:date="2020-11-05T11:29:00Z">
+        <w:r>
+          <w:t>while</w:t>
+        </w:r>
+        <w:r>
+          <w:t xml:space="preserve"> </w:t>
+        </w:r>
+      </w:ins>
+      <w:r>
+        <w:t>only 12% said they believed the government was run for ‘all the people’</w:t>
       </w:r>
       <w:r>
         <w:rPr>
@@ -2863,7 +2839,7 @@
             <wp:cNvGraphicFramePr/>
             <a:graphic xmlns:a="http://schemas.openxmlformats.org/drawingml/2006/main">
               <a:graphicData uri="http://schemas.openxmlformats.org/drawingml/2006/chart">
-                <c:chart xmlns:c="http://schemas.openxmlformats.org/drawingml/2006/chart" xmlns:r="http://schemas.openxmlformats.org/officeDocument/2006/relationships" r:id="rId15"/>
+                <c:chart xmlns:c="http://schemas.openxmlformats.org/drawingml/2006/chart" xmlns:r="http://schemas.openxmlformats.org/officeDocument/2006/relationships" r:id="rId14"/>
               </a:graphicData>
             </a:graphic>
           </wp:inline>
@@ -2882,7 +2858,7 @@
             <wp:cNvGraphicFramePr/>
             <a:graphic xmlns:a="http://schemas.openxmlformats.org/drawingml/2006/main">
               <a:graphicData uri="http://schemas.openxmlformats.org/drawingml/2006/chart">
-                <c:chart xmlns:c="http://schemas.openxmlformats.org/drawingml/2006/chart" xmlns:r="http://schemas.openxmlformats.org/officeDocument/2006/relationships" r:id="rId16"/>
+                <c:chart xmlns:c="http://schemas.openxmlformats.org/drawingml/2006/chart" xmlns:r="http://schemas.openxmlformats.org/officeDocument/2006/relationships" r:id="rId15"/>
               </a:graphicData>
             </a:graphic>
           </wp:inline>
@@ -2894,14 +2870,14 @@
           <w:lang w:eastAsia="en-AU"/>
         </w:rPr>
         <w:drawing>
-          <wp:inline distT="0" distB="0" distL="0" distR="0" wp14:anchorId="3BAD0B1D" wp14:editId="78903185">
+          <wp:inline distT="0" distB="0" distL="0" distR="0" wp14:anchorId="3BAD0B1D" wp14:editId="21A2FE1D">
             <wp:extent cx="4540623" cy="1828800"/>
             <wp:effectExtent l="0" t="0" r="0" b="0"/>
             <wp:docPr id="3" name="Chart 3"/>
             <wp:cNvGraphicFramePr/>
             <a:graphic xmlns:a="http://schemas.openxmlformats.org/drawingml/2006/main">
               <a:graphicData uri="http://schemas.openxmlformats.org/drawingml/2006/chart">
-                <c:chart xmlns:c="http://schemas.openxmlformats.org/drawingml/2006/chart" xmlns:r="http://schemas.openxmlformats.org/officeDocument/2006/relationships" r:id="rId17"/>
+                <c:chart xmlns:c="http://schemas.openxmlformats.org/drawingml/2006/chart" xmlns:r="http://schemas.openxmlformats.org/officeDocument/2006/relationships" r:id="rId16"/>
               </a:graphicData>
             </a:graphic>
           </wp:inline>
@@ -2911,20 +2887,39 @@
     <w:p>
       <w:pPr>
         <w:pStyle w:val="Caption"/>
-      </w:pPr>
-      <w:bookmarkStart w:id="62" w:name="_Ref52120670"/>
+        <w:jc w:val="center"/>
+        <w:pPrChange w:id="72" w:author="Hung Vu" w:date="2020-11-05T11:28:00Z">
+          <w:pPr>
+            <w:pStyle w:val="Caption"/>
+          </w:pPr>
+        </w:pPrChange>
+      </w:pPr>
+      <w:bookmarkStart w:id="73" w:name="_Ref52120670"/>
       <w:r>
         <w:t xml:space="preserve">Figure </w:t>
       </w:r>
-      <w:fldSimple w:instr=" SEQ Figure \* ARABIC ">
-        <w:r>
-          <w:rPr>
-            <w:noProof/>
-          </w:rPr>
-          <w:t>1</w:t>
-        </w:r>
-      </w:fldSimple>
-      <w:bookmarkEnd w:id="62"/>
+      <w:r>
+        <w:fldChar w:fldCharType="begin"/>
+      </w:r>
+      <w:r>
+        <w:instrText xml:space="preserve"> SEQ Figure \* ARABIC </w:instrText>
+      </w:r>
+      <w:r>
+        <w:fldChar w:fldCharType="separate"/>
+      </w:r>
+      <w:r>
+        <w:rPr>
+          <w:noProof/>
+        </w:rPr>
+        <w:t>1</w:t>
+      </w:r>
+      <w:r>
+        <w:rPr>
+          <w:noProof/>
+        </w:rPr>
+        <w:fldChar w:fldCharType="end"/>
+      </w:r>
+      <w:bookmarkEnd w:id="73"/>
       <w:r>
         <w:t xml:space="preserve">: </w:t>
       </w:r>
@@ -2936,32 +2931,176 @@
       </w:r>
     </w:p>
     <w:p>
-      <w:r>
-        <w:t xml:space="preserve">Stories of government corruption have filled news articles in recent years such as the now infamous Sports Rorts scandal, Barnaby Joyce’s $80M water buybacks and the Department of Infrastructure and Transports recent $30M purchase of land for the Western Sydney Airport which was valued at just $3M. </w:t>
+      <w:del w:id="74" w:author="Hung Vu" w:date="2020-11-05T11:36:00Z">
+        <w:r>
+          <w:delText>Stories of g</w:delText>
+        </w:r>
+      </w:del>
+      <w:ins w:id="75" w:author="Hung Vu" w:date="2020-11-05T11:36:00Z">
+        <w:r>
+          <w:t>G</w:t>
+        </w:r>
+      </w:ins>
+      <w:r>
+        <w:t>overnment corruption</w:t>
+      </w:r>
+      <w:ins w:id="76" w:author="Hung Vu" w:date="2020-11-05T11:36:00Z">
+        <w:r>
+          <w:t xml:space="preserve"> scandals</w:t>
+        </w:r>
+      </w:ins>
+      <w:r>
+        <w:t xml:space="preserve"> have </w:t>
+      </w:r>
+      <w:del w:id="77" w:author="Hung Vu" w:date="2020-11-05T11:24:00Z">
+        <w:r>
+          <w:delText>filled news articles</w:delText>
+        </w:r>
+      </w:del>
+      <w:ins w:id="78" w:author="Hung Vu" w:date="2020-11-05T11:24:00Z">
+        <w:r>
+          <w:t>uncov</w:t>
+        </w:r>
+      </w:ins>
+      <w:ins w:id="79" w:author="Hung Vu" w:date="2020-11-05T11:25:00Z">
+        <w:r>
+          <w:t>ered</w:t>
+        </w:r>
+      </w:ins>
+      <w:r>
+        <w:t xml:space="preserve"> in recent years such as the </w:t>
+      </w:r>
+      <w:del w:id="80" w:author="Hung Vu" w:date="2020-11-05T11:25:00Z">
+        <w:r>
+          <w:delText xml:space="preserve">now </w:delText>
+        </w:r>
+      </w:del>
+      <w:ins w:id="81" w:author="Hung Vu" w:date="2020-11-05T11:25:00Z">
+        <w:r>
+          <w:t>recent</w:t>
+        </w:r>
+        <w:r>
+          <w:t xml:space="preserve"> </w:t>
+        </w:r>
+      </w:ins>
+      <w:r>
+        <w:t>infamous Sports Rorts scandal, Barnaby Joyce’s $80M water buybacks and the Department of Infrastructure and Transports</w:t>
+      </w:r>
+      <w:ins w:id="82" w:author="Hung Vu" w:date="2020-11-05T11:25:00Z">
+        <w:r>
+          <w:t>’</w:t>
+        </w:r>
+      </w:ins>
+      <w:r>
+        <w:t xml:space="preserve"> recent $30M purchase of land for the Western Sydney Airport which was valued at just $3M. </w:t>
       </w:r>
     </w:p>
     <w:p>
       <w:r>
         <w:t>The trends above show</w:t>
       </w:r>
-      <w:r>
-        <w:t>s</w:t>
-      </w:r>
-      <w:r>
-        <w:t xml:space="preserve"> that public is becoming more sceptical of government</w:t>
-      </w:r>
-      <w:r>
-        <w:t>, justified by these frequent corruption scandals</w:t>
+      <w:del w:id="83" w:author="Hung Vu" w:date="2020-11-05T11:26:00Z">
+        <w:r>
+          <w:delText>s</w:delText>
+        </w:r>
+      </w:del>
+      <w:r>
+        <w:t xml:space="preserve"> that public </w:t>
+      </w:r>
+      <w:del w:id="84" w:author="Hung Vu" w:date="2020-11-05T11:26:00Z">
+        <w:r>
+          <w:delText xml:space="preserve">is becoming more </w:delText>
+        </w:r>
+      </w:del>
+      <w:r>
+        <w:t>scepti</w:t>
+      </w:r>
+      <w:ins w:id="85" w:author="Hung Vu" w:date="2020-11-05T11:26:00Z">
+        <w:r>
+          <w:t xml:space="preserve">cism </w:t>
+        </w:r>
+      </w:ins>
+      <w:ins w:id="86" w:author="Hung Vu" w:date="2020-11-05T11:27:00Z">
+        <w:r>
+          <w:t>of</w:t>
+        </w:r>
+      </w:ins>
+      <w:del w:id="87" w:author="Hung Vu" w:date="2020-11-05T11:26:00Z">
+        <w:r>
+          <w:delText>ca</w:delText>
+        </w:r>
+      </w:del>
+      <w:del w:id="88" w:author="Hung Vu" w:date="2020-11-05T11:27:00Z">
+        <w:r>
+          <w:delText>l of</w:delText>
+        </w:r>
+      </w:del>
+      <w:ins w:id="89" w:author="Hung Vu" w:date="2020-11-05T11:26:00Z">
+        <w:r>
+          <w:t xml:space="preserve"> the</w:t>
+        </w:r>
+      </w:ins>
+      <w:r>
+        <w:t xml:space="preserve"> government</w:t>
+      </w:r>
+      <w:ins w:id="90" w:author="Hung Vu" w:date="2020-11-05T11:26:00Z">
+        <w:r>
+          <w:t>’s agendas</w:t>
+        </w:r>
+      </w:ins>
+      <w:ins w:id="91" w:author="Hung Vu" w:date="2020-11-05T11:27:00Z">
+        <w:r>
+          <w:t xml:space="preserve"> has been rising due to</w:t>
+        </w:r>
+      </w:ins>
+      <w:del w:id="92" w:author="Hung Vu" w:date="2020-11-05T11:27:00Z">
+        <w:r>
+          <w:delText>, justified by these</w:delText>
+        </w:r>
+      </w:del>
+      <w:r>
+        <w:t xml:space="preserve"> </w:t>
+      </w:r>
+      <w:del w:id="93" w:author="Hung Vu" w:date="2020-11-05T11:27:00Z">
+        <w:r>
+          <w:delText xml:space="preserve">frequent </w:delText>
+        </w:r>
+      </w:del>
+      <w:ins w:id="94" w:author="Hung Vu" w:date="2020-11-05T11:27:00Z">
+        <w:r>
+          <w:t>recent</w:t>
+        </w:r>
+        <w:r>
+          <w:t xml:space="preserve"> </w:t>
+        </w:r>
+      </w:ins>
+      <w:ins w:id="95" w:author="Hung Vu" w:date="2020-11-05T11:30:00Z">
+        <w:r>
+          <w:t xml:space="preserve">unveiled </w:t>
+        </w:r>
+      </w:ins>
+      <w:r>
+        <w:t>corruption scandals</w:t>
       </w:r>
       <w:r>
         <w:t xml:space="preserve">. </w:t>
       </w:r>
-      <w:r>
-        <w:t xml:space="preserve">Corruption is not new but, with the availability of data in </w:t>
+      <w:del w:id="96" w:author="Hung Vu" w:date="2020-11-05T11:31:00Z">
+        <w:r>
+          <w:delText>C</w:delText>
+        </w:r>
+      </w:del>
+      <w:ins w:id="97" w:author="Hung Vu" w:date="2020-11-05T11:32:00Z">
+        <w:r>
+          <w:t>C</w:t>
+        </w:r>
+      </w:ins>
+      <w:r>
+        <w:t xml:space="preserve">orruption is not new but, with the availability of </w:t>
       </w:r>
       <w:r>
         <w:lastRenderedPageBreak/>
-        <w:t>the modern era, the solutions to it can be. Rapidly exposing this corruption and informing voters is</w:t>
+        <w:t>data in the modern era, the solutions to it can be. Rapidly exposing this corruption and informing voters is</w:t>
       </w:r>
       <w:r>
         <w:t xml:space="preserve"> </w:t>
@@ -2977,12 +3116,12 @@
       <w:r>
         <w:t xml:space="preserve">How will the problem be </w:t>
       </w:r>
-      <w:del w:id="63" w:author="Matthew Colwell" w:date="2020-11-05T06:50:00Z">
+      <w:del w:id="98" w:author="Matthew Colwell" w:date="2020-11-05T06:50:00Z">
         <w:r>
           <w:delText>addressed</w:delText>
         </w:r>
       </w:del>
-      <w:ins w:id="64" w:author="Matthew Colwell" w:date="2020-11-05T06:50:00Z">
+      <w:ins w:id="99" w:author="Matthew Colwell" w:date="2020-11-05T06:50:00Z">
         <w:r>
           <w:t>addressed?</w:t>
         </w:r>
@@ -2991,7 +3130,7 @@
     <w:p>
       <w:pPr>
         <w:rPr>
-          <w:ins w:id="65" w:author="Christopher Symons" w:date="2020-11-04T16:26:00Z"/>
+          <w:ins w:id="100" w:author="Christopher Symons" w:date="2020-11-04T16:26:00Z"/>
         </w:rPr>
       </w:pPr>
       <w:r>
@@ -3015,10 +3154,10 @@
           <w:numId w:val="15"/>
         </w:numPr>
         <w:rPr>
-          <w:ins w:id="66" w:author="Christopher Symons" w:date="2020-11-04T16:26:00Z"/>
+          <w:ins w:id="101" w:author="Christopher Symons" w:date="2020-11-04T16:26:00Z"/>
         </w:rPr>
       </w:pPr>
-      <w:ins w:id="67" w:author="Christopher Symons" w:date="2020-11-04T16:27:00Z">
+      <w:ins w:id="102" w:author="Christopher Symons" w:date="2020-11-04T16:27:00Z">
         <w:r>
           <w:t>What related works exist?</w:t>
         </w:r>
@@ -3027,10 +3166,10 @@
     <w:p>
       <w:pPr>
         <w:rPr>
-          <w:ins w:id="68" w:author="Christopher Symons" w:date="2020-11-04T16:46:00Z"/>
+          <w:ins w:id="103" w:author="Christopher Symons" w:date="2020-11-04T16:46:00Z"/>
         </w:rPr>
       </w:pPr>
-      <w:ins w:id="69" w:author="Christopher Symons" w:date="2020-11-04T16:34:00Z">
+      <w:ins w:id="104" w:author="Christopher Symons" w:date="2020-11-04T16:34:00Z">
         <w:r>
           <w:t xml:space="preserve">Many groups </w:t>
         </w:r>
@@ -3038,107 +3177,107 @@
           <w:t xml:space="preserve">have </w:t>
         </w:r>
       </w:ins>
-      <w:ins w:id="70" w:author="Christopher Symons" w:date="2020-11-04T16:37:00Z">
+      <w:ins w:id="105" w:author="Christopher Symons" w:date="2020-11-04T16:37:00Z">
         <w:r>
           <w:t xml:space="preserve">analysed and visualised government expenditure, and several groups </w:t>
         </w:r>
       </w:ins>
-      <w:ins w:id="71" w:author="Christopher Symons" w:date="2020-11-04T16:38:00Z">
+      <w:ins w:id="106" w:author="Christopher Symons" w:date="2020-11-04T16:38:00Z">
         <w:r>
           <w:t xml:space="preserve">in Australia and elsewhere </w:t>
         </w:r>
       </w:ins>
-      <w:ins w:id="72" w:author="Christopher Symons" w:date="2020-11-04T16:37:00Z">
+      <w:ins w:id="107" w:author="Christopher Symons" w:date="2020-11-04T16:37:00Z">
         <w:r>
           <w:t xml:space="preserve">have published </w:t>
         </w:r>
       </w:ins>
-      <w:ins w:id="73" w:author="Christopher Symons" w:date="2020-11-04T16:35:00Z">
+      <w:ins w:id="108" w:author="Christopher Symons" w:date="2020-11-04T16:35:00Z">
         <w:r>
           <w:t xml:space="preserve">analytic tools </w:t>
         </w:r>
       </w:ins>
-      <w:ins w:id="74" w:author="Christopher Symons" w:date="2020-11-04T16:38:00Z">
+      <w:ins w:id="109" w:author="Christopher Symons" w:date="2020-11-04T16:38:00Z">
         <w:r>
           <w:t xml:space="preserve">aimed at allowing a layperson to visualise </w:t>
         </w:r>
       </w:ins>
-      <w:ins w:id="75" w:author="Christopher Symons" w:date="2020-11-04T16:35:00Z">
+      <w:ins w:id="110" w:author="Christopher Symons" w:date="2020-11-04T16:35:00Z">
         <w:r>
           <w:t>government expenditure</w:t>
         </w:r>
       </w:ins>
-      <w:ins w:id="76" w:author="Christopher Symons" w:date="2020-11-04T16:38:00Z">
+      <w:ins w:id="111" w:author="Christopher Symons" w:date="2020-11-04T16:38:00Z">
         <w:r>
           <w:t>. B</w:t>
         </w:r>
       </w:ins>
-      <w:ins w:id="77" w:author="Christopher Symons" w:date="2020-11-04T16:35:00Z">
+      <w:ins w:id="112" w:author="Christopher Symons" w:date="2020-11-04T16:35:00Z">
         <w:r>
           <w:t>ut we have found</w:t>
         </w:r>
       </w:ins>
-      <w:ins w:id="78" w:author="Christopher Symons" w:date="2020-11-04T16:38:00Z">
+      <w:ins w:id="113" w:author="Christopher Symons" w:date="2020-11-04T16:38:00Z">
         <w:r>
           <w:t xml:space="preserve"> that</w:t>
         </w:r>
       </w:ins>
-      <w:ins w:id="79" w:author="Christopher Symons" w:date="2020-11-04T16:35:00Z">
+      <w:ins w:id="114" w:author="Christopher Symons" w:date="2020-11-04T16:35:00Z">
         <w:r>
           <w:t xml:space="preserve"> few</w:t>
         </w:r>
       </w:ins>
-      <w:ins w:id="80" w:author="Christopher Symons" w:date="2020-11-04T16:36:00Z">
+      <w:ins w:id="115" w:author="Christopher Symons" w:date="2020-11-04T16:36:00Z">
         <w:r>
           <w:t xml:space="preserve"> </w:t>
         </w:r>
       </w:ins>
-      <w:ins w:id="81" w:author="Christopher Symons" w:date="2020-11-04T16:35:00Z">
+      <w:ins w:id="116" w:author="Christopher Symons" w:date="2020-11-04T16:35:00Z">
         <w:r>
           <w:t xml:space="preserve">of </w:t>
         </w:r>
       </w:ins>
-      <w:ins w:id="82" w:author="Christopher Symons" w:date="2020-11-04T16:36:00Z">
+      <w:ins w:id="117" w:author="Christopher Symons" w:date="2020-11-04T16:36:00Z">
         <w:r>
           <w:t xml:space="preserve">these offerings </w:t>
         </w:r>
       </w:ins>
-      <w:ins w:id="83" w:author="Christopher Symons" w:date="2020-11-04T16:39:00Z">
+      <w:ins w:id="118" w:author="Christopher Symons" w:date="2020-11-04T16:39:00Z">
         <w:r>
           <w:t xml:space="preserve">are focused on the </w:t>
         </w:r>
       </w:ins>
-      <w:ins w:id="84" w:author="Christopher Symons" w:date="2020-11-04T16:36:00Z">
+      <w:ins w:id="119" w:author="Christopher Symons" w:date="2020-11-04T16:36:00Z">
         <w:r>
           <w:t xml:space="preserve">spatial </w:t>
         </w:r>
       </w:ins>
-      <w:ins w:id="85" w:author="Christopher Symons" w:date="2020-11-04T16:39:00Z">
+      <w:ins w:id="120" w:author="Christopher Symons" w:date="2020-11-04T16:39:00Z">
         <w:r>
           <w:t>dimension of the data, and</w:t>
         </w:r>
       </w:ins>
-      <w:ins w:id="86" w:author="Christopher Symons" w:date="2020-11-04T16:40:00Z">
+      <w:ins w:id="121" w:author="Christopher Symons" w:date="2020-11-04T16:40:00Z">
         <w:r>
           <w:t>,</w:t>
         </w:r>
       </w:ins>
-      <w:ins w:id="87" w:author="Christopher Symons" w:date="2020-11-04T16:39:00Z">
+      <w:ins w:id="122" w:author="Christopher Symons" w:date="2020-11-04T16:39:00Z">
         <w:r>
           <w:t xml:space="preserve"> surprisingly, that none have </w:t>
         </w:r>
       </w:ins>
-      <w:ins w:id="88" w:author="Christopher Symons" w:date="2020-11-04T16:43:00Z">
+      <w:ins w:id="123" w:author="Christopher Symons" w:date="2020-11-04T16:43:00Z">
         <w:r>
           <w:t>attempted to link expenditure data with electoral political data by</w:t>
         </w:r>
       </w:ins>
-      <w:ins w:id="89" w:author="Christopher Symons" w:date="2020-11-04T16:44:00Z">
+      <w:ins w:id="124" w:author="Christopher Symons" w:date="2020-11-04T16:44:00Z">
         <w:r>
           <w:t xml:space="preserve"> using electoral boundar</w:t>
         </w:r>
       </w:ins>
-      <w:ins w:id="90" w:author="Christopher Symons" w:date="2020-11-04T16:45:00Z">
+      <w:ins w:id="125" w:author="Christopher Symons" w:date="2020-11-04T16:45:00Z">
         <w:r>
           <w:t>ies to attribute an electorate to each expenditure line item.</w:t>
         </w:r>
@@ -3147,38 +3286,25 @@
     <w:p>
       <w:pPr>
         <w:rPr>
-          <w:ins w:id="91" w:author="Christopher Symons" w:date="2020-11-04T16:45:00Z"/>
+          <w:ins w:id="126" w:author="Christopher Symons" w:date="2020-11-04T16:45:00Z"/>
         </w:rPr>
       </w:pPr>
-      <w:ins w:id="92" w:author="Christopher Symons" w:date="2020-11-04T16:46:00Z">
+      <w:ins w:id="127" w:author="Christopher Symons" w:date="2020-11-04T16:46:00Z">
         <w:r>
           <w:t xml:space="preserve">The </w:t>
         </w:r>
       </w:ins>
-      <w:proofErr w:type="spellStart"/>
-      <w:ins w:id="93" w:author="Christopher Symons" w:date="2020-11-04T16:47:00Z">
-        <w:r>
-          <w:t>Truii</w:t>
-        </w:r>
-        <w:proofErr w:type="spellEnd"/>
-        <w:r>
-          <w:t xml:space="preserve"> / Advance </w:t>
-        </w:r>
-        <w:proofErr w:type="spellStart"/>
-        <w:r>
-          <w:t>Queenland</w:t>
-        </w:r>
-        <w:proofErr w:type="spellEnd"/>
-        <w:r>
-          <w:t xml:space="preserve"> project qld.govspend.info </w:t>
-        </w:r>
-      </w:ins>
-      <w:ins w:id="94" w:author="Christopher Symons" w:date="2020-11-04T16:48:00Z">
+      <w:ins w:id="128" w:author="Christopher Symons" w:date="2020-11-04T16:47:00Z">
+        <w:r>
+          <w:t xml:space="preserve">Truii / Advance Queenland project qld.govspend.info </w:t>
+        </w:r>
+      </w:ins>
+      <w:ins w:id="129" w:author="Christopher Symons" w:date="2020-11-04T16:48:00Z">
         <w:r>
           <w:t xml:space="preserve">provides an interactive spatial visualisation of Queensland government expenditure. It includes </w:t>
         </w:r>
       </w:ins>
-      <w:ins w:id="95" w:author="Christopher Symons" w:date="2020-11-04T16:49:00Z">
+      <w:ins w:id="130" w:author="Christopher Symons" w:date="2020-11-04T16:49:00Z">
         <w:r>
           <w:t>informative storytelling elements. But it does not attempt to link to electoral political data.</w:t>
         </w:r>
@@ -3188,7 +3314,7 @@
     <w:p>
       <w:pPr>
         <w:sectPr>
-          <w:footerReference w:type="default" r:id="rId18"/>
+          <w:footerReference w:type="default" r:id="rId17"/>
           <w:pgSz w:w="11906" w:h="16838"/>
           <w:pgMar w:top="1440" w:right="1440" w:bottom="1440" w:left="1440" w:header="708" w:footer="708" w:gutter="0"/>
           <w:pgNumType w:start="1"/>
@@ -3201,29 +3327,29 @@
       <w:pPr>
         <w:pStyle w:val="Heading1"/>
       </w:pPr>
-      <w:bookmarkStart w:id="96" w:name="_Toc52110093"/>
-      <w:commentRangeStart w:id="97"/>
+      <w:bookmarkStart w:id="131" w:name="_Toc52110093"/>
+      <w:commentRangeStart w:id="132"/>
       <w:r>
         <w:lastRenderedPageBreak/>
         <w:t>Sourcing Methodology</w:t>
       </w:r>
-      <w:bookmarkEnd w:id="96"/>
-      <w:commentRangeEnd w:id="97"/>
+      <w:bookmarkEnd w:id="131"/>
+      <w:commentRangeEnd w:id="132"/>
       <w:r>
         <w:rPr>
           <w:rStyle w:val="CommentReference"/>
           <w:rFonts w:ascii="Arial" w:eastAsiaTheme="minorHAnsi" w:hAnsi="Arial" w:cstheme="minorBidi"/>
           <w:color w:val="auto"/>
         </w:rPr>
-        <w:commentReference w:id="97"/>
+        <w:commentReference w:id="132"/>
       </w:r>
     </w:p>
     <w:p>
       <w:pPr>
         <w:pStyle w:val="Heading2"/>
       </w:pPr>
-      <w:bookmarkStart w:id="98" w:name="_Toc52110094"/>
-      <w:bookmarkEnd w:id="98"/>
+      <w:bookmarkStart w:id="133" w:name="_Toc52110094"/>
+      <w:bookmarkEnd w:id="133"/>
       <w:r>
         <w:t>Getting the data</w:t>
       </w:r>
@@ -3279,12 +3405,12 @@
       <w:r>
         <w:t xml:space="preserve">istrict </w:t>
       </w:r>
-      <w:del w:id="99" w:author="Matthew Colwell" w:date="2020-11-05T06:51:00Z">
+      <w:del w:id="134" w:author="Matthew Colwell" w:date="2020-11-05T06:51:00Z">
         <w:r>
           <w:delText>L</w:delText>
         </w:r>
       </w:del>
-      <w:ins w:id="100" w:author="Matthew Colwell" w:date="2020-11-05T06:51:00Z">
+      <w:ins w:id="135" w:author="Matthew Colwell" w:date="2020-11-05T06:51:00Z">
         <w:r>
           <w:t>l</w:t>
         </w:r>
@@ -3310,7 +3436,7 @@
       <w:r>
         <w:t xml:space="preserve">ummary, </w:t>
       </w:r>
-      <w:ins w:id="101" w:author="Matthew Colwell" w:date="2020-11-05T06:51:00Z">
+      <w:ins w:id="136" w:author="Matthew Colwell" w:date="2020-11-05T06:51:00Z">
         <w:r>
           <w:t xml:space="preserve">first </w:t>
         </w:r>
@@ -3321,12 +3447,12 @@
       <w:r>
         <w:t>reference</w:t>
       </w:r>
-      <w:ins w:id="102" w:author="Matthew Colwell" w:date="2020-11-05T06:52:00Z">
+      <w:ins w:id="137" w:author="Matthew Colwell" w:date="2020-11-05T06:52:00Z">
         <w:r>
           <w:t xml:space="preserve"> </w:t>
         </w:r>
       </w:ins>
-      <w:del w:id="103" w:author="Matthew Colwell" w:date="2020-11-05T06:52:00Z">
+      <w:del w:id="138" w:author="Matthew Colwell" w:date="2020-11-05T06:52:00Z">
         <w:r>
           <w:delText xml:space="preserve">s </w:delText>
         </w:r>
@@ -3337,7 +3463,7 @@
       <w:r>
         <w:t>otal</w:t>
       </w:r>
-      <w:ins w:id="104" w:author="Matthew Colwell" w:date="2020-11-05T06:52:00Z">
+      <w:ins w:id="139" w:author="Matthew Colwell" w:date="2020-11-05T06:52:00Z">
         <w:r>
           <w:t>s</w:t>
         </w:r>
@@ -3345,7 +3471,7 @@
       <w:r>
         <w:t xml:space="preserve"> </w:t>
       </w:r>
-      <w:del w:id="105" w:author="Matthew Colwell" w:date="2020-11-05T06:52:00Z">
+      <w:del w:id="140" w:author="Matthew Colwell" w:date="2020-11-05T06:52:00Z">
         <w:r>
           <w:delText>c</w:delText>
         </w:r>
@@ -3371,7 +3497,7 @@
           <w:delText xml:space="preserve">arty </w:delText>
         </w:r>
       </w:del>
-      <w:ins w:id="106" w:author="Matthew Colwell" w:date="2020-11-05T06:52:00Z">
+      <w:ins w:id="141" w:author="Matthew Colwell" w:date="2020-11-05T06:52:00Z">
         <w:r>
           <w:t xml:space="preserve">for each candidate </w:t>
         </w:r>
@@ -3417,7 +3543,7 @@
       <w:pPr>
         <w:pStyle w:val="ListParagraph"/>
       </w:pPr>
-      <w:hyperlink r:id="rId19" w:history="1">
+      <w:hyperlink r:id="rId18" w:history="1">
         <w:r>
           <w:rPr>
             <w:rStyle w:val="Hyperlink"/>
@@ -3481,7 +3607,7 @@
           <w:rStyle w:val="Hyperlink"/>
         </w:rPr>
       </w:pPr>
-      <w:hyperlink r:id="rId20" w:history="1">
+      <w:hyperlink r:id="rId19" w:history="1">
         <w:r>
           <w:rPr>
             <w:rStyle w:val="Hyperlink"/>
@@ -3520,7 +3646,7 @@
           <w:rStyle w:val="Hyperlink"/>
         </w:rPr>
       </w:pPr>
-      <w:hyperlink r:id="rId21" w:history="1">
+      <w:hyperlink r:id="rId20" w:history="1">
         <w:r>
           <w:rPr>
             <w:rStyle w:val="Hyperlink"/>
@@ -3545,24 +3671,193 @@
           <w:numId w:val="10"/>
         </w:numPr>
         <w:jc w:val="left"/>
-      </w:pPr>
-      <w:r>
-        <w:t xml:space="preserve">Census Data based on LGA (local Government areas) owned by Australian Bureau of Statistics. 2016 Census data consists of more than 15,000 features for 89 State Electoral Divisions. Initial EDA and feature selection were carried out based on its metadata. </w:t>
-      </w:r>
-      <w:hyperlink r:id="rId22" w:history="1">
+        <w:rPr>
+          <w:ins w:id="142" w:author="Hung Vu" w:date="2020-11-05T15:11:00Z"/>
+        </w:rPr>
+        <w:pPrChange w:id="143" w:author="Hung Vu" w:date="2020-11-05T15:17:00Z">
+          <w:pPr>
+            <w:pStyle w:val="ListParagraph"/>
+            <w:numPr>
+              <w:ilvl w:val="1"/>
+              <w:numId w:val="10"/>
+            </w:numPr>
+            <w:ind w:left="1440" w:hanging="360"/>
+            <w:jc w:val="left"/>
+          </w:pPr>
+        </w:pPrChange>
+      </w:pPr>
+      <w:r>
+        <w:t>Census Data based on LGA (local Government areas) owned by Australian Bureau of Statistics. 2016 Census data consists of more than 15,000 features for 89 State Electoral Divisions.</w:t>
+      </w:r>
+      <w:ins w:id="144" w:author="Hung Vu" w:date="2020-11-05T15:14:00Z">
+        <w:r>
+          <w:t xml:space="preserve"> As there are a small number of divisions, </w:t>
+        </w:r>
+      </w:ins>
+      <w:ins w:id="145" w:author="Hung Vu" w:date="2020-11-05T15:15:00Z">
+        <w:r>
+          <w:t>number of features needs to be reduced below 89.</w:t>
+        </w:r>
+      </w:ins>
+      <w:r>
+        <w:t xml:space="preserve"> </w:t>
+      </w:r>
+      <w:ins w:id="146" w:author="Hung Vu" w:date="2020-11-05T15:10:00Z">
+        <w:r>
+          <w:t xml:space="preserve">Based on metadata of the Census data, </w:t>
+        </w:r>
+      </w:ins>
+      <w:ins w:id="147" w:author="Hung Vu" w:date="2020-11-05T15:15:00Z">
+        <w:r>
+          <w:t>only data related to population, income,</w:t>
+        </w:r>
+      </w:ins>
+      <w:ins w:id="148" w:author="Hung Vu" w:date="2020-11-05T15:17:00Z">
+        <w:r>
+          <w:t xml:space="preserve"> education level, employment rate and</w:t>
+        </w:r>
+      </w:ins>
+      <w:ins w:id="149" w:author="Hung Vu" w:date="2020-11-05T15:15:00Z">
+        <w:r>
+          <w:t xml:space="preserve"> </w:t>
+        </w:r>
+      </w:ins>
+      <w:ins w:id="150" w:author="Hung Vu" w:date="2020-11-05T15:16:00Z">
+        <w:r>
+          <w:t>methods of travel to works</w:t>
+        </w:r>
+      </w:ins>
+      <w:ins w:id="151" w:author="Hung Vu" w:date="2020-11-05T15:17:00Z">
+        <w:r>
+          <w:t xml:space="preserve"> were considered for modelling purposes</w:t>
+        </w:r>
+      </w:ins>
+      <w:ins w:id="152" w:author="Hung Vu" w:date="2020-11-05T15:18:00Z">
+        <w:r>
+          <w:t>.</w:t>
+        </w:r>
+      </w:ins>
+      <w:del w:id="153" w:author="Hung Vu" w:date="2020-11-05T15:11:00Z">
+        <w:r>
+          <w:delText>Initial EDA and feature selection were carried out based on its metadata</w:delText>
+        </w:r>
+      </w:del>
+      <w:del w:id="154" w:author="Hung Vu" w:date="2020-11-05T15:12:00Z">
+        <w:r>
+          <w:delText>.</w:delText>
+        </w:r>
+      </w:del>
+    </w:p>
+    <w:p>
+      <w:pPr>
+        <w:pStyle w:val="ListParagraph"/>
+        <w:rPr>
+          <w:rStyle w:val="Hyperlink"/>
+          <w:rPrChange w:id="155" w:author="Hung Vu" w:date="2020-11-05T15:11:00Z">
+            <w:rPr/>
+          </w:rPrChange>
+        </w:rPr>
+        <w:pPrChange w:id="156" w:author="Hung Vu" w:date="2020-11-05T15:11:00Z">
+          <w:pPr>
+            <w:pStyle w:val="ListParagraph"/>
+            <w:numPr>
+              <w:numId w:val="10"/>
+            </w:numPr>
+            <w:ind w:hanging="360"/>
+            <w:jc w:val="left"/>
+          </w:pPr>
+        </w:pPrChange>
+      </w:pPr>
+      <w:del w:id="157" w:author="Hung Vu" w:date="2020-11-05T15:11:00Z">
         <w:r>
           <w:rPr>
             <w:rStyle w:val="Hyperlink"/>
+            <w:rPrChange w:id="158" w:author="Hung Vu" w:date="2020-11-05T15:11:00Z">
+              <w:rPr/>
+            </w:rPrChange>
           </w:rPr>
-          <w:t>https://www.abs.gov.au/websitedbs/D3310114.nsf/Home/2016%20search%20by%20geography</w:t>
-        </w:r>
-      </w:hyperlink>
+          <w:delText xml:space="preserve"> </w:delText>
+        </w:r>
+      </w:del>
+      <w:ins w:id="159" w:author="Hung Vu" w:date="2020-11-05T15:11:00Z">
+        <w:r>
+          <w:rPr>
+            <w:rStyle w:val="Hyperlink"/>
+            <w:rPrChange w:id="160" w:author="Hung Vu" w:date="2020-11-05T15:11:00Z">
+              <w:rPr/>
+            </w:rPrChange>
+          </w:rPr>
+          <w:fldChar w:fldCharType="begin"/>
+        </w:r>
+        <w:r>
+          <w:rPr>
+            <w:rStyle w:val="Hyperlink"/>
+            <w:rPrChange w:id="161" w:author="Hung Vu" w:date="2020-11-05T15:11:00Z">
+              <w:rPr/>
+            </w:rPrChange>
+          </w:rPr>
+          <w:instrText xml:space="preserve"> HYPERLINK "</w:instrText>
+        </w:r>
+      </w:ins>
+      <w:r>
+        <w:rPr>
+          <w:rStyle w:val="Hyperlink"/>
+          <w:rPrChange w:id="162" w:author="Hung Vu" w:date="2020-11-05T15:11:00Z">
+            <w:rPr>
+              <w:rStyle w:val="Hyperlink"/>
+            </w:rPr>
+          </w:rPrChange>
+        </w:rPr>
+        <w:instrText>https://www.abs.gov.au/websitedbs/D3310114.nsf/Home/2016%20search%20by%20geography</w:instrText>
+      </w:r>
+      <w:ins w:id="163" w:author="Hung Vu" w:date="2020-11-05T15:11:00Z">
+        <w:r>
+          <w:rPr>
+            <w:rStyle w:val="Hyperlink"/>
+            <w:rPrChange w:id="164" w:author="Hung Vu" w:date="2020-11-05T15:11:00Z">
+              <w:rPr/>
+            </w:rPrChange>
+          </w:rPr>
+          <w:instrText xml:space="preserve">" </w:instrText>
+        </w:r>
+        <w:r>
+          <w:rPr>
+            <w:rStyle w:val="Hyperlink"/>
+            <w:rPrChange w:id="165" w:author="Hung Vu" w:date="2020-11-05T15:11:00Z">
+              <w:rPr/>
+            </w:rPrChange>
+          </w:rPr>
+          <w:fldChar w:fldCharType="separate"/>
+        </w:r>
+      </w:ins>
+      <w:r>
+        <w:rPr>
+          <w:rStyle w:val="Hyperlink"/>
+          <w:rPrChange w:id="166" w:author="Hung Vu" w:date="2020-11-05T15:11:00Z">
+            <w:rPr>
+              <w:rStyle w:val="Hyperlink"/>
+            </w:rPr>
+          </w:rPrChange>
+        </w:rPr>
+        <w:t>https://www.abs.gov.au/websitedbs/D3310114.nsf/Home/2016%20search%20by%20geography</w:t>
+      </w:r>
+      <w:ins w:id="167" w:author="Hung Vu" w:date="2020-11-05T15:11:00Z">
+        <w:r>
+          <w:rPr>
+            <w:rStyle w:val="Hyperlink"/>
+            <w:rPrChange w:id="168" w:author="Hung Vu" w:date="2020-11-05T15:11:00Z">
+              <w:rPr/>
+            </w:rPrChange>
+          </w:rPr>
+          <w:fldChar w:fldCharType="end"/>
+        </w:r>
+      </w:ins>
     </w:p>
     <w:p>
       <w:pPr>
         <w:pStyle w:val="ListParagraph"/>
       </w:pPr>
-      <w:hyperlink r:id="rId23" w:history="1">
+      <w:hyperlink r:id="rId21" w:history="1">
         <w:r>
           <w:rPr>
             <w:rStyle w:val="Hyperlink"/>
@@ -3578,7 +3873,7 @@
           <w:rStyle w:val="Hyperlink"/>
         </w:rPr>
       </w:pPr>
-      <w:hyperlink r:id="rId24" w:history="1">
+      <w:hyperlink r:id="rId22" w:history="1">
         <w:r>
           <w:rPr>
             <w:rStyle w:val="Hyperlink"/>
@@ -3610,12 +3905,12 @@
       <w:r>
         <w:t xml:space="preserve">The first step to ingest the collated data </w:t>
       </w:r>
-      <w:del w:id="107" w:author="Matthew Colwell" w:date="2020-11-05T06:53:00Z">
+      <w:del w:id="169" w:author="Matthew Colwell" w:date="2020-11-05T06:53:00Z">
         <w:r>
           <w:delText>i</w:delText>
         </w:r>
       </w:del>
-      <w:ins w:id="108" w:author="Matthew Colwell" w:date="2020-11-05T06:53:00Z">
+      <w:ins w:id="170" w:author="Matthew Colwell" w:date="2020-11-05T06:53:00Z">
         <w:r>
           <w:t>wa</w:t>
         </w:r>
@@ -3626,12 +3921,12 @@
       <w:r>
         <w:t xml:space="preserve">find out whether </w:t>
       </w:r>
-      <w:del w:id="109" w:author="Matthew Colwell" w:date="2020-11-05T06:53:00Z">
+      <w:del w:id="171" w:author="Matthew Colwell" w:date="2020-11-05T06:53:00Z">
         <w:r>
           <w:delText xml:space="preserve">our </w:delText>
         </w:r>
       </w:del>
-      <w:ins w:id="110" w:author="Matthew Colwell" w:date="2020-11-05T06:53:00Z">
+      <w:ins w:id="172" w:author="Matthew Colwell" w:date="2020-11-05T06:53:00Z">
         <w:r>
           <w:t xml:space="preserve">the </w:t>
         </w:r>
@@ -3639,12 +3934,12 @@
       <w:r>
         <w:t xml:space="preserve">data </w:t>
       </w:r>
-      <w:del w:id="111" w:author="Matthew Colwell" w:date="2020-11-05T06:53:00Z">
+      <w:del w:id="173" w:author="Matthew Colwell" w:date="2020-11-05T06:53:00Z">
         <w:r>
           <w:delText>i</w:delText>
         </w:r>
       </w:del>
-      <w:ins w:id="112" w:author="Matthew Colwell" w:date="2020-11-05T06:53:00Z">
+      <w:ins w:id="174" w:author="Matthew Colwell" w:date="2020-11-05T06:53:00Z">
         <w:r>
           <w:t>wa</w:t>
         </w:r>
@@ -3652,12 +3947,12 @@
       <w:r>
         <w:t>s consisten</w:t>
       </w:r>
-      <w:del w:id="113" w:author="Matthew Colwell" w:date="2020-11-05T06:50:00Z">
+      <w:del w:id="175" w:author="Matthew Colwell" w:date="2020-11-05T06:50:00Z">
         <w:r>
           <w:delText>ce</w:delText>
         </w:r>
       </w:del>
-      <w:ins w:id="114" w:author="Matthew Colwell" w:date="2020-11-05T06:50:00Z">
+      <w:ins w:id="176" w:author="Matthew Colwell" w:date="2020-11-05T06:50:00Z">
         <w:r>
           <w:t>t</w:t>
         </w:r>
@@ -3673,12 +3968,12 @@
       <w:r>
         <w:t>vectors for 93 electoral boundaries describing polygons with a latitude and longitude</w:t>
       </w:r>
-      <w:ins w:id="115" w:author="Matthew Colwell" w:date="2020-11-05T06:50:00Z">
+      <w:ins w:id="177" w:author="Matthew Colwell" w:date="2020-11-05T06:50:00Z">
         <w:r>
           <w:t xml:space="preserve"> </w:t>
         </w:r>
       </w:ins>
-      <w:ins w:id="116" w:author="Matthew Colwell" w:date="2020-11-05T06:51:00Z">
+      <w:ins w:id="178" w:author="Matthew Colwell" w:date="2020-11-05T06:51:00Z">
         <w:r>
           <w:t>were</w:t>
         </w:r>
@@ -3691,7 +3986,7 @@
       <w:r>
         <w:t>One of the attributes in</w:t>
       </w:r>
-      <w:ins w:id="117" w:author="Matthew Colwell" w:date="2020-11-05T06:52:00Z">
+      <w:ins w:id="179" w:author="Matthew Colwell" w:date="2020-11-05T06:52:00Z">
         <w:r>
           <w:t xml:space="preserve"> the</w:t>
         </w:r>
@@ -3708,17 +4003,15 @@
       <w:r>
         <w:t xml:space="preserve"> of each project. By deploying </w:t>
       </w:r>
-      <w:ins w:id="118" w:author="Matthew Colwell" w:date="2020-11-05T06:52:00Z">
+      <w:ins w:id="180" w:author="Matthew Colwell" w:date="2020-11-05T06:52:00Z">
         <w:r>
           <w:t xml:space="preserve">the </w:t>
         </w:r>
       </w:ins>
-      <w:proofErr w:type="spellStart"/>
       <w:r>
         <w:t>ggmap</w:t>
       </w:r>
-      <w:proofErr w:type="spellEnd"/>
-      <w:del w:id="119" w:author="Matthew Colwell" w:date="2020-11-05T06:52:00Z">
+      <w:del w:id="181" w:author="Matthew Colwell" w:date="2020-11-05T06:52:00Z">
         <w:r>
           <w:delText>()</w:delText>
         </w:r>
@@ -3729,15 +4022,16 @@
       <w:r>
         <w:t xml:space="preserve">the longitude and latitude of every project </w:t>
       </w:r>
-      <w:ins w:id="120" w:author="Matthew Colwell" w:date="2020-11-05T06:53:00Z">
+      <w:ins w:id="182" w:author="Matthew Colwell" w:date="2020-11-05T06:53:00Z">
         <w:r>
           <w:t xml:space="preserve">could be retrieved </w:t>
         </w:r>
       </w:ins>
       <w:r>
+        <w:lastRenderedPageBreak/>
         <w:t xml:space="preserve">from its physical address </w:t>
       </w:r>
-      <w:del w:id="121" w:author="Matthew Colwell" w:date="2020-11-05T06:53:00Z">
+      <w:del w:id="183" w:author="Matthew Colwell" w:date="2020-11-05T06:53:00Z">
         <w:r>
           <w:delText>have been extracted</w:delText>
         </w:r>
@@ -3748,17 +4042,17 @@
       <w:r>
         <w:t xml:space="preserve">and consequently their corresponding electoral district </w:t>
       </w:r>
-      <w:del w:id="122" w:author="Matthew Colwell" w:date="2020-11-05T06:53:00Z">
+      <w:del w:id="184" w:author="Matthew Colwell" w:date="2020-11-05T06:53:00Z">
         <w:r>
           <w:delText>have been found out</w:delText>
         </w:r>
       </w:del>
-      <w:ins w:id="123" w:author="Matthew Colwell" w:date="2020-11-05T06:53:00Z">
+      <w:ins w:id="185" w:author="Matthew Colwell" w:date="2020-11-05T06:53:00Z">
         <w:r>
           <w:t>could be determine</w:t>
         </w:r>
       </w:ins>
-      <w:ins w:id="124" w:author="Matthew Colwell" w:date="2020-11-05T06:54:00Z">
+      <w:ins w:id="186" w:author="Matthew Colwell" w:date="2020-11-05T06:54:00Z">
         <w:r>
           <w:t>d</w:t>
         </w:r>
@@ -3769,7 +4063,6 @@
     </w:p>
     <w:p>
       <w:r>
-        <w:lastRenderedPageBreak/>
         <w:t xml:space="preserve">The census </w:t>
       </w:r>
       <w:r>
@@ -3781,167 +4074,151 @@
       <w:r>
         <w:t xml:space="preserve">was </w:t>
       </w:r>
-      <w:del w:id="125" w:author="Matthew Colwell" w:date="2020-11-05T06:56:00Z">
+      <w:del w:id="187" w:author="Matthew Colwell" w:date="2020-11-05T06:56:00Z">
         <w:r>
           <w:delText xml:space="preserve">based </w:delText>
         </w:r>
       </w:del>
-      <w:ins w:id="126" w:author="Matthew Colwell" w:date="2020-11-05T06:56:00Z">
+      <w:ins w:id="188" w:author="Matthew Colwell" w:date="2020-11-05T06:56:00Z">
         <w:r>
           <w:t>grouped by</w:t>
         </w:r>
       </w:ins>
-      <w:del w:id="127" w:author="Matthew Colwell" w:date="2020-11-05T06:56:00Z">
+      <w:del w:id="189" w:author="Matthew Colwell" w:date="2020-11-05T06:56:00Z">
         <w:r>
           <w:delText>on</w:delText>
         </w:r>
       </w:del>
       <w:r>
+        <w:t xml:space="preserve"> LGA</w:t>
+      </w:r>
+      <w:ins w:id="190" w:author="Matthew Colwell" w:date="2020-11-05T06:56:00Z">
+        <w:r>
+          <w:t>s</w:t>
+        </w:r>
+      </w:ins>
+      <w:r>
+        <w:t xml:space="preserve"> (local Government areas)</w:t>
+      </w:r>
+      <w:ins w:id="191" w:author="Matthew Colwell" w:date="2020-11-05T06:56:00Z">
+        <w:r>
+          <w:t>.</w:t>
+        </w:r>
+      </w:ins>
+      <w:del w:id="192" w:author="Matthew Colwell" w:date="2020-11-05T06:56:00Z">
+        <w:r>
+          <w:delText>,</w:delText>
+        </w:r>
+      </w:del>
+      <w:r>
         <w:t xml:space="preserve"> </w:t>
       </w:r>
-      <w:proofErr w:type="spellStart"/>
-      <w:r>
-        <w:t>LGA</w:t>
-      </w:r>
-      <w:ins w:id="128" w:author="Matthew Colwell" w:date="2020-11-05T06:56:00Z">
+      <w:del w:id="193" w:author="Matthew Colwell" w:date="2020-11-05T06:56:00Z">
+        <w:r>
+          <w:delText>t</w:delText>
+        </w:r>
+      </w:del>
+      <w:ins w:id="194" w:author="Matthew Colwell" w:date="2020-11-05T06:56:00Z">
+        <w:r>
+          <w:t>T</w:t>
+        </w:r>
+      </w:ins>
+      <w:r>
+        <w:t xml:space="preserve">here are three levels of local government areas </w:t>
+      </w:r>
+      <w:r>
+        <w:t>and the third level has same geographical boundaries as electoral district</w:t>
+      </w:r>
+      <w:ins w:id="195" w:author="Matthew Colwell" w:date="2020-11-05T06:56:00Z">
         <w:r>
           <w:t>s</w:t>
         </w:r>
       </w:ins>
-      <w:proofErr w:type="spellEnd"/>
-      <w:r>
-        <w:t xml:space="preserve"> (local Government areas)</w:t>
-      </w:r>
-      <w:ins w:id="129" w:author="Matthew Colwell" w:date="2020-11-05T06:56:00Z">
-        <w:r>
-          <w:t>.</w:t>
-        </w:r>
-      </w:ins>
-      <w:del w:id="130" w:author="Matthew Colwell" w:date="2020-11-05T06:56:00Z">
-        <w:r>
-          <w:delText>,</w:delText>
+      <w:r>
+        <w:t xml:space="preserve">. Filtering helped </w:t>
+      </w:r>
+      <w:del w:id="196" w:author="Matthew Colwell" w:date="2020-11-05T06:57:00Z">
+        <w:r>
+          <w:delText xml:space="preserve">us to </w:delText>
         </w:r>
       </w:del>
       <w:r>
-        <w:t xml:space="preserve"> </w:t>
-      </w:r>
-      <w:del w:id="131" w:author="Matthew Colwell" w:date="2020-11-05T06:56:00Z">
-        <w:r>
-          <w:delText>t</w:delText>
+        <w:t xml:space="preserve">narrow down the data and extract the census data </w:t>
+      </w:r>
+      <w:del w:id="197" w:author="Matthew Colwell" w:date="2020-11-05T06:57:00Z">
+        <w:r>
+          <w:delText xml:space="preserve">we </w:delText>
         </w:r>
       </w:del>
-      <w:ins w:id="132" w:author="Matthew Colwell" w:date="2020-11-05T06:56:00Z">
-        <w:r>
-          <w:t>T</w:t>
-        </w:r>
-      </w:ins>
-      <w:r>
-        <w:t xml:space="preserve">here are three levels of local government areas </w:t>
-      </w:r>
-      <w:r>
-        <w:t>and the third level has same geographical boundaries as electoral district</w:t>
-      </w:r>
-      <w:ins w:id="133" w:author="Matthew Colwell" w:date="2020-11-05T06:56:00Z">
-        <w:r>
-          <w:t>s</w:t>
-        </w:r>
-      </w:ins>
-      <w:r>
-        <w:t xml:space="preserve">. Filtering helped </w:t>
-      </w:r>
-      <w:del w:id="134" w:author="Matthew Colwell" w:date="2020-11-05T06:57:00Z">
-        <w:r>
-          <w:delText xml:space="preserve">us to </w:delText>
+      <w:r>
+        <w:t>need</w:t>
+      </w:r>
+      <w:ins w:id="198" w:author="Matthew Colwell" w:date="2020-11-05T06:57:00Z">
+        <w:r>
+          <w:t>ed</w:t>
+        </w:r>
+      </w:ins>
+      <w:r>
+        <w:t xml:space="preserve"> for each electoral boundary.</w:t>
+      </w:r>
+    </w:p>
+    <w:p>
+      <w:r>
+        <w:t xml:space="preserve">There are 93 entities with more than 1000 major attributes in the combined files. In order to prepare </w:t>
+      </w:r>
+      <w:del w:id="199" w:author="Matthew Colwell" w:date="2020-11-05T06:57:00Z">
+        <w:r>
+          <w:delText xml:space="preserve">our </w:delText>
         </w:r>
       </w:del>
-      <w:r>
-        <w:t xml:space="preserve">narrow down the data and extract the census data </w:t>
-      </w:r>
-      <w:del w:id="135" w:author="Matthew Colwell" w:date="2020-11-05T06:57:00Z">
+      <w:ins w:id="200" w:author="Matthew Colwell" w:date="2020-11-05T06:57:00Z">
+        <w:r>
+          <w:t xml:space="preserve">the </w:t>
+        </w:r>
+      </w:ins>
+      <w:r>
+        <w:t xml:space="preserve">data for EDA, </w:t>
+      </w:r>
+      <w:ins w:id="201" w:author="Matthew Colwell" w:date="2020-11-05T06:57:00Z">
+        <w:r>
+          <w:t xml:space="preserve">some </w:t>
+        </w:r>
+      </w:ins>
+      <w:del w:id="202" w:author="Matthew Colwell" w:date="2020-11-05T06:57:00Z">
         <w:r>
           <w:delText xml:space="preserve">we </w:delText>
         </w:r>
       </w:del>
-      <w:r>
-        <w:t>need</w:t>
-      </w:r>
-      <w:ins w:id="136" w:author="Matthew Colwell" w:date="2020-11-05T06:57:00Z">
-        <w:r>
-          <w:t>ed</w:t>
-        </w:r>
-      </w:ins>
-      <w:r>
-        <w:t xml:space="preserve"> for each electoral boundary.</w:t>
-      </w:r>
-    </w:p>
-    <w:p>
-      <w:r>
-        <w:t xml:space="preserve">There are 93 entities with more than 1000 major attributes in the combined files. </w:t>
-      </w:r>
-      <w:proofErr w:type="gramStart"/>
-      <w:r>
-        <w:t>In order to</w:t>
-      </w:r>
-      <w:proofErr w:type="gramEnd"/>
-      <w:r>
-        <w:t xml:space="preserve"> prepare </w:t>
-      </w:r>
-      <w:del w:id="137" w:author="Matthew Colwell" w:date="2020-11-05T06:57:00Z">
-        <w:r>
-          <w:delText xml:space="preserve">our </w:delText>
+      <w:ins w:id="203" w:author="Matthew Colwell" w:date="2020-11-05T06:57:00Z">
+        <w:r>
+          <w:t xml:space="preserve">attributes were </w:t>
+        </w:r>
+      </w:ins>
+      <w:r>
+        <w:t xml:space="preserve">merged </w:t>
+      </w:r>
+      <w:del w:id="204" w:author="Matthew Colwell" w:date="2020-11-05T06:57:00Z">
+        <w:r>
+          <w:delText xml:space="preserve">attributes </w:delText>
         </w:r>
       </w:del>
-      <w:ins w:id="138" w:author="Matthew Colwell" w:date="2020-11-05T06:57:00Z">
-        <w:r>
-          <w:t>the</w:t>
-        </w:r>
-        <w:r>
-          <w:t xml:space="preserve"> </w:t>
-        </w:r>
-      </w:ins>
-      <w:r>
-        <w:t xml:space="preserve">data for EDA, </w:t>
-      </w:r>
-      <w:ins w:id="139" w:author="Matthew Colwell" w:date="2020-11-05T06:57:00Z">
-        <w:r>
-          <w:t xml:space="preserve">some </w:t>
-        </w:r>
-      </w:ins>
-      <w:del w:id="140" w:author="Matthew Colwell" w:date="2020-11-05T06:57:00Z">
-        <w:r>
-          <w:delText xml:space="preserve">we </w:delText>
+      <w:r>
+        <w:t xml:space="preserve">together and </w:t>
+      </w:r>
+      <w:del w:id="205" w:author="Matthew Colwell" w:date="2020-11-05T06:57:00Z">
+        <w:r>
+          <w:delText xml:space="preserve">delete </w:delText>
         </w:r>
       </w:del>
-      <w:ins w:id="141" w:author="Matthew Colwell" w:date="2020-11-05T06:57:00Z">
-        <w:r>
-          <w:t xml:space="preserve">attributes were </w:t>
-        </w:r>
-      </w:ins>
-      <w:r>
-        <w:t xml:space="preserve">merged </w:t>
-      </w:r>
-      <w:del w:id="142" w:author="Matthew Colwell" w:date="2020-11-05T06:57:00Z">
-        <w:r>
-          <w:delText xml:space="preserve">attributes </w:delText>
+      <w:r>
+        <w:t>unnecessary</w:t>
+      </w:r>
+      <w:del w:id="206" w:author="Matthew Colwell" w:date="2020-11-05T06:57:00Z">
+        <w:r>
+          <w:delText xml:space="preserve"> ones</w:delText>
         </w:r>
       </w:del>
-      <w:r>
-        <w:t xml:space="preserve">together and </w:t>
-      </w:r>
-      <w:del w:id="143" w:author="Matthew Colwell" w:date="2020-11-05T06:57:00Z">
-        <w:r>
-          <w:delText xml:space="preserve">delete </w:delText>
-        </w:r>
-      </w:del>
-      <w:r>
-        <w:t>unnecessary</w:t>
-      </w:r>
-      <w:del w:id="144" w:author="Matthew Colwell" w:date="2020-11-05T06:57:00Z">
-        <w:r>
-          <w:delText xml:space="preserve"> ones</w:delText>
-        </w:r>
-      </w:del>
-      <w:ins w:id="145" w:author="Matthew Colwell" w:date="2020-11-05T06:57:00Z">
+      <w:ins w:id="207" w:author="Matthew Colwell" w:date="2020-11-05T06:57:00Z">
         <w:r>
           <w:t xml:space="preserve"> ones deleted</w:t>
         </w:r>
@@ -3951,20 +4228,20 @@
       </w:r>
     </w:p>
     <w:p>
-      <w:commentRangeStart w:id="146"/>
+      <w:commentRangeStart w:id="208"/>
       <w:r>
         <w:t>For example, gender, background and ethnicity group did not play a role in our hypothesis. Therefore, such this information has been deleted and we manage to reduce the number of attributes.</w:t>
       </w:r>
-      <w:commentRangeEnd w:id="146"/>
+      <w:commentRangeEnd w:id="208"/>
       <w:r>
         <w:rPr>
           <w:rStyle w:val="CommentReference"/>
         </w:rPr>
-        <w:commentReference w:id="146"/>
-      </w:r>
-    </w:p>
-    <w:p>
-      <w:commentRangeStart w:id="147"/>
+        <w:commentReference w:id="208"/>
+      </w:r>
+    </w:p>
+    <w:p>
+      <w:commentRangeStart w:id="209"/>
       <w:r>
         <w:t>One thing which we might have done differently if we had time is to categorise attributes before deleting them. In this case we were able to find correlations between them</w:t>
       </w:r>
@@ -3974,16 +4251,16 @@
       <w:r>
         <w:t xml:space="preserve"> </w:t>
       </w:r>
-      <w:commentRangeEnd w:id="147"/>
+      <w:commentRangeEnd w:id="209"/>
       <w:r>
         <w:rPr>
           <w:rStyle w:val="CommentReference"/>
         </w:rPr>
-        <w:commentReference w:id="147"/>
-      </w:r>
-    </w:p>
-    <w:p>
-      <w:del w:id="148" w:author="Matthew Colwell" w:date="2020-11-05T06:59:00Z">
+        <w:commentReference w:id="209"/>
+      </w:r>
+    </w:p>
+    <w:p>
+      <w:del w:id="210" w:author="Matthew Colwell" w:date="2020-11-05T06:59:00Z">
         <w:r>
           <w:delText>In this stage</w:delText>
         </w:r>
@@ -3991,7 +4268,7 @@
           <w:delText>, a</w:delText>
         </w:r>
       </w:del>
-      <w:ins w:id="149" w:author="Matthew Colwell" w:date="2020-11-05T06:59:00Z">
+      <w:ins w:id="211" w:author="Matthew Colwell" w:date="2020-11-05T06:59:00Z">
         <w:r>
           <w:t>A</w:t>
         </w:r>
@@ -3999,7 +4276,7 @@
       <w:r>
         <w:t>void</w:t>
       </w:r>
-      <w:ins w:id="150" w:author="Matthew Colwell" w:date="2020-11-05T06:59:00Z">
+      <w:ins w:id="212" w:author="Matthew Colwell" w:date="2020-11-05T06:59:00Z">
         <w:r>
           <w:t>ing data</w:t>
         </w:r>
@@ -4007,7 +4284,7 @@
       <w:r>
         <w:t xml:space="preserve"> redundancy was one of </w:t>
       </w:r>
-      <w:ins w:id="151" w:author="Matthew Colwell" w:date="2020-11-05T06:59:00Z">
+      <w:ins w:id="213" w:author="Matthew Colwell" w:date="2020-11-05T06:59:00Z">
         <w:r>
           <w:t xml:space="preserve">the major </w:t>
         </w:r>
@@ -4015,17 +4292,17 @@
       <w:r>
         <w:t xml:space="preserve">challenges </w:t>
       </w:r>
-      <w:del w:id="152" w:author="Matthew Colwell" w:date="2020-11-05T06:59:00Z">
+      <w:del w:id="214" w:author="Matthew Colwell" w:date="2020-11-05T06:59:00Z">
         <w:r>
           <w:delText>we encounter in this project</w:delText>
         </w:r>
       </w:del>
-      <w:ins w:id="153" w:author="Matthew Colwell" w:date="2020-11-05T06:59:00Z">
+      <w:ins w:id="215" w:author="Matthew Colwell" w:date="2020-11-05T06:59:00Z">
         <w:r>
           <w:t xml:space="preserve">encountered </w:t>
         </w:r>
       </w:ins>
-      <w:ins w:id="154" w:author="Matthew Colwell" w:date="2020-11-05T07:00:00Z">
+      <w:ins w:id="216" w:author="Matthew Colwell" w:date="2020-11-05T07:00:00Z">
         <w:r>
           <w:t>when ingesting the data</w:t>
         </w:r>
@@ -4033,12 +4310,12 @@
       <w:r>
         <w:t>. Using Git</w:t>
       </w:r>
-      <w:del w:id="155" w:author="Matthew Colwell" w:date="2020-11-05T06:56:00Z">
+      <w:del w:id="217" w:author="Matthew Colwell" w:date="2020-11-05T06:56:00Z">
         <w:r>
           <w:delText>h</w:delText>
         </w:r>
       </w:del>
-      <w:ins w:id="156" w:author="Matthew Colwell" w:date="2020-11-05T06:56:00Z">
+      <w:ins w:id="218" w:author="Matthew Colwell" w:date="2020-11-05T06:56:00Z">
         <w:r>
           <w:t>H</w:t>
         </w:r>
@@ -4046,7 +4323,7 @@
       <w:r>
         <w:t>ub and creating a</w:t>
       </w:r>
-      <w:ins w:id="157" w:author="Matthew Colwell" w:date="2020-11-05T07:00:00Z">
+      <w:ins w:id="219" w:author="Matthew Colwell" w:date="2020-11-05T07:00:00Z">
         <w:r>
           <w:t>n SQL</w:t>
         </w:r>
@@ -4054,7 +4331,7 @@
       <w:r>
         <w:t xml:space="preserve"> database help</w:t>
       </w:r>
-      <w:ins w:id="158" w:author="Matthew Colwell" w:date="2020-11-05T07:00:00Z">
+      <w:ins w:id="220" w:author="Matthew Colwell" w:date="2020-11-05T07:00:00Z">
         <w:r>
           <w:t>ed</w:t>
         </w:r>
@@ -4062,7 +4339,7 @@
       <w:r>
         <w:t xml:space="preserve"> </w:t>
       </w:r>
-      <w:del w:id="159" w:author="Matthew Colwell" w:date="2020-11-05T07:00:00Z">
+      <w:del w:id="221" w:author="Matthew Colwell" w:date="2020-11-05T07:00:00Z">
         <w:r>
           <w:delText xml:space="preserve">us </w:delText>
         </w:r>
@@ -4070,17 +4347,17 @@
       <w:r>
         <w:t xml:space="preserve">to </w:t>
       </w:r>
-      <w:del w:id="160" w:author="Matthew Colwell" w:date="2020-11-05T07:00:00Z">
+      <w:del w:id="222" w:author="Matthew Colwell" w:date="2020-11-05T07:00:00Z">
         <w:r>
           <w:delText>nail in this purpose to a great extent</w:delText>
         </w:r>
       </w:del>
-      <w:ins w:id="161" w:author="Matthew Colwell" w:date="2020-11-05T07:00:00Z">
+      <w:ins w:id="223" w:author="Matthew Colwell" w:date="2020-11-05T07:00:00Z">
         <w:r>
           <w:t xml:space="preserve">mitigate this </w:t>
         </w:r>
       </w:ins>
-      <w:ins w:id="162" w:author="Matthew Colwell" w:date="2020-11-05T07:01:00Z">
+      <w:ins w:id="224" w:author="Matthew Colwell" w:date="2020-11-05T07:01:00Z">
         <w:r>
           <w:t>issue</w:t>
         </w:r>
@@ -4129,11 +4406,11 @@
       </w:r>
     </w:p>
     <w:p>
-      <w:ins w:id="163" w:author="Matthew Colwell" w:date="2020-11-05T07:02:00Z">
+      <w:ins w:id="225" w:author="Matthew Colwell" w:date="2020-11-05T07:02:00Z">
         <w:r>
           <w:rPr>
             <w:highlight w:val="yellow"/>
-            <w:rPrChange w:id="164" w:author="Matthew Colwell" w:date="2020-11-05T07:02:00Z">
+            <w:rPrChange w:id="226" w:author="Matthew Colwell" w:date="2020-11-05T07:02:00Z">
               <w:rPr/>
             </w:rPrChange>
           </w:rPr>
@@ -4167,17 +4444,27 @@
       </w:r>
     </w:p>
     <w:p>
+      <w:pPr>
+        <w:rPr>
+          <w:ins w:id="227" w:author="Hung Vu" w:date="2020-11-05T15:21:00Z"/>
+        </w:rPr>
+      </w:pPr>
       <w:r>
         <w:t>A similar issue occurred with the census data</w:t>
       </w:r>
       <w:r>
         <w:t xml:space="preserve">. Queensland electorates were redrawn for the 2017 </w:t>
       </w:r>
-      <w:proofErr w:type="gramStart"/>
-      <w:r>
-        <w:t>election,</w:t>
-      </w:r>
-      <w:proofErr w:type="gramEnd"/>
+      <w:del w:id="228" w:author="Hung Vu" w:date="2020-11-05T15:30:00Z">
+        <w:r>
+          <w:delText>election,</w:delText>
+        </w:r>
+      </w:del>
+      <w:ins w:id="229" w:author="Hung Vu" w:date="2020-11-05T15:30:00Z">
+        <w:r>
+          <w:t>election;</w:t>
+        </w:r>
+      </w:ins>
       <w:r>
         <w:t xml:space="preserve"> </w:t>
       </w:r>
@@ -4187,17 +4474,970 @@
       <w:r>
         <w:t xml:space="preserve"> the census was conducted in 2016 with the old electorates. </w:t>
       </w:r>
-      <w:r>
-        <w:t xml:space="preserve">Fortunately, </w:t>
-      </w:r>
-      <w:proofErr w:type="gramStart"/>
-      <w:r>
-        <w:t>the majority of</w:t>
-      </w:r>
-      <w:proofErr w:type="gramEnd"/>
-      <w:r>
-        <w:t xml:space="preserve"> the new electorates were directly relatable to the new ones, so the data loss was minimal. If time permitted, more work could have been done to restore this lost data.</w:t>
-      </w:r>
+      <w:del w:id="230" w:author="Hung Vu" w:date="2020-11-05T15:19:00Z">
+        <w:r>
+          <w:delText>Fortunately, the majority of the new electorates were directly relatable to the new ones, so the data loss was minimal. If time permitted, more work could have been done to restore this lost data.</w:delText>
+        </w:r>
+      </w:del>
+      <w:ins w:id="231" w:author="Hung Vu" w:date="2020-11-05T15:19:00Z">
+        <w:r>
+          <w:t>Using a document “26.5.17_Extraordinary-Gazette_QRC</w:t>
+        </w:r>
+      </w:ins>
+      <w:ins w:id="232" w:author="Hung Vu" w:date="2020-11-05T15:20:00Z">
+        <w:r>
+          <w:t>-Final-Determination”, relationship</w:t>
+        </w:r>
+      </w:ins>
+      <w:ins w:id="233" w:author="Hung Vu" w:date="2020-11-05T15:21:00Z">
+        <w:r>
+          <w:t>s</w:t>
+        </w:r>
+      </w:ins>
+      <w:ins w:id="234" w:author="Hung Vu" w:date="2020-11-05T15:20:00Z">
+        <w:r>
+          <w:t xml:space="preserve"> between 2016 and </w:t>
+        </w:r>
+        <w:r>
+          <w:t>2017</w:t>
+        </w:r>
+      </w:ins>
+      <w:ins w:id="235" w:author="Hung Vu" w:date="2020-11-05T15:21:00Z">
+        <w:r>
+          <w:t xml:space="preserve"> electorates</w:t>
+        </w:r>
+      </w:ins>
+      <w:ins w:id="236" w:author="Hung Vu" w:date="2020-11-05T15:20:00Z">
+        <w:r>
+          <w:t xml:space="preserve"> </w:t>
+        </w:r>
+      </w:ins>
+      <w:ins w:id="237" w:author="Hung Vu" w:date="2020-11-05T15:21:00Z">
+        <w:r>
+          <w:t>were</w:t>
+        </w:r>
+      </w:ins>
+      <w:ins w:id="238" w:author="Hung Vu" w:date="2020-11-05T15:20:00Z">
+        <w:r>
+          <w:t xml:space="preserve"> constructed.</w:t>
+        </w:r>
+      </w:ins>
+      <w:ins w:id="239" w:author="Hung Vu" w:date="2020-11-05T15:28:00Z">
+        <w:r>
+          <w:t xml:space="preserve"> The new 2017 electorates’ Census data were estimated as average of all 2016 elec</w:t>
+        </w:r>
+      </w:ins>
+      <w:ins w:id="240" w:author="Hung Vu" w:date="2020-11-05T15:29:00Z">
+        <w:r>
+          <w:t xml:space="preserve">torates, which they were drawn from. For example, Bancroft would have estimated Census data that were calculated from Murrumba, Kurwongbah, Morayfield, Pumicestone. </w:t>
+        </w:r>
+      </w:ins>
+      <w:ins w:id="241" w:author="Hung Vu" w:date="2020-11-05T15:30:00Z">
+        <w:r>
+          <w:t>There were some name changes, where Census data remained the same.</w:t>
+        </w:r>
+      </w:ins>
+    </w:p>
+    <w:tbl>
+      <w:tblPr>
+        <w:tblStyle w:val="TableGrid"/>
+        <w:tblW w:w="0" w:type="auto"/>
+        <w:tblLook w:val="04A0" w:firstRow="1" w:lastRow="0" w:firstColumn="1" w:lastColumn="0" w:noHBand="0" w:noVBand="1"/>
+        <w:tblPrChange w:id="242" w:author="Hung Vu" w:date="2020-11-05T15:24:00Z">
+          <w:tblPr>
+            <w:tblStyle w:val="TableGrid"/>
+            <w:tblW w:w="0" w:type="auto"/>
+            <w:tblLook w:val="04A0" w:firstRow="1" w:lastRow="0" w:firstColumn="1" w:lastColumn="0" w:noHBand="0" w:noVBand="1"/>
+          </w:tblPr>
+        </w:tblPrChange>
+      </w:tblPr>
+      <w:tblGrid>
+        <w:gridCol w:w="3964"/>
+        <w:gridCol w:w="5052"/>
+        <w:tblGridChange w:id="243">
+          <w:tblGrid>
+            <w:gridCol w:w="3964"/>
+            <w:gridCol w:w="544"/>
+            <w:gridCol w:w="4508"/>
+          </w:tblGrid>
+        </w:tblGridChange>
+      </w:tblGrid>
+      <w:tr>
+        <w:trPr>
+          <w:ins w:id="244" w:author="Hung Vu" w:date="2020-11-05T15:21:00Z"/>
+        </w:trPr>
+        <w:tc>
+          <w:tcPr>
+            <w:tcW w:w="3964" w:type="dxa"/>
+            <w:tcPrChange w:id="245" w:author="Hung Vu" w:date="2020-11-05T15:24:00Z">
+              <w:tcPr>
+                <w:tcW w:w="4508" w:type="dxa"/>
+                <w:gridSpan w:val="2"/>
+              </w:tcPr>
+            </w:tcPrChange>
+          </w:tcPr>
+          <w:p>
+            <w:pPr>
+              <w:rPr>
+                <w:ins w:id="246" w:author="Hung Vu" w:date="2020-11-05T15:21:00Z"/>
+              </w:rPr>
+            </w:pPr>
+            <w:ins w:id="247" w:author="Hung Vu" w:date="2020-11-05T15:22:00Z">
+              <w:r>
+                <w:lastRenderedPageBreak/>
+                <w:t>2017 State Electoral Divisions (SEDs)</w:t>
+              </w:r>
+            </w:ins>
+          </w:p>
+        </w:tc>
+        <w:tc>
+          <w:tcPr>
+            <w:tcW w:w="5052" w:type="dxa"/>
+            <w:tcPrChange w:id="248" w:author="Hung Vu" w:date="2020-11-05T15:24:00Z">
+              <w:tcPr>
+                <w:tcW w:w="4508" w:type="dxa"/>
+              </w:tcPr>
+            </w:tcPrChange>
+          </w:tcPr>
+          <w:p>
+            <w:pPr>
+              <w:rPr>
+                <w:ins w:id="249" w:author="Hung Vu" w:date="2020-11-05T15:21:00Z"/>
+              </w:rPr>
+            </w:pPr>
+            <w:ins w:id="250" w:author="Hung Vu" w:date="2020-11-05T15:22:00Z">
+              <w:r>
+                <w:t>Drawn from equivalent 2016 SEDs</w:t>
+              </w:r>
+            </w:ins>
+          </w:p>
+        </w:tc>
+      </w:tr>
+      <w:tr>
+        <w:trPr>
+          <w:ins w:id="251" w:author="Hung Vu" w:date="2020-11-05T15:21:00Z"/>
+        </w:trPr>
+        <w:tc>
+          <w:tcPr>
+            <w:tcW w:w="3964" w:type="dxa"/>
+            <w:vAlign w:val="bottom"/>
+            <w:tcPrChange w:id="252" w:author="Hung Vu" w:date="2020-11-05T15:24:00Z">
+              <w:tcPr>
+                <w:tcW w:w="4508" w:type="dxa"/>
+                <w:gridSpan w:val="2"/>
+              </w:tcPr>
+            </w:tcPrChange>
+          </w:tcPr>
+          <w:p>
+            <w:pPr>
+              <w:jc w:val="left"/>
+              <w:rPr>
+                <w:ins w:id="253" w:author="Hung Vu" w:date="2020-11-05T15:21:00Z"/>
+              </w:rPr>
+              <w:pPrChange w:id="254" w:author="Hung Vu" w:date="2020-11-05T15:23:00Z">
+                <w:pPr/>
+              </w:pPrChange>
+            </w:pPr>
+            <w:ins w:id="255" w:author="Hung Vu" w:date="2020-11-05T15:24:00Z">
+              <w:r>
+                <w:rPr>
+                  <w:rFonts w:ascii="Calibri" w:hAnsi="Calibri" w:cs="Calibri"/>
+                  <w:color w:val="000000"/>
+                </w:rPr>
+                <w:t>Bancroft</w:t>
+              </w:r>
+            </w:ins>
+          </w:p>
+        </w:tc>
+        <w:tc>
+          <w:tcPr>
+            <w:tcW w:w="5052" w:type="dxa"/>
+            <w:vAlign w:val="bottom"/>
+            <w:tcPrChange w:id="256" w:author="Hung Vu" w:date="2020-11-05T15:24:00Z">
+              <w:tcPr>
+                <w:tcW w:w="4508" w:type="dxa"/>
+              </w:tcPr>
+            </w:tcPrChange>
+          </w:tcPr>
+          <w:p>
+            <w:pPr>
+              <w:jc w:val="left"/>
+              <w:rPr>
+                <w:ins w:id="257" w:author="Hung Vu" w:date="2020-11-05T15:21:00Z"/>
+              </w:rPr>
+              <w:pPrChange w:id="258" w:author="Hung Vu" w:date="2020-11-05T15:23:00Z">
+                <w:pPr/>
+              </w:pPrChange>
+            </w:pPr>
+            <w:ins w:id="259" w:author="Hung Vu" w:date="2020-11-05T15:24:00Z">
+              <w:r>
+                <w:rPr>
+                  <w:rFonts w:ascii="Calibri" w:hAnsi="Calibri" w:cs="Calibri"/>
+                  <w:color w:val="000000"/>
+                </w:rPr>
+                <w:t>Murrumba, Kurwongbah, Morayfield, Pumicestone</w:t>
+              </w:r>
+            </w:ins>
+          </w:p>
+        </w:tc>
+      </w:tr>
+      <w:tr>
+        <w:trPr>
+          <w:ins w:id="260" w:author="Hung Vu" w:date="2020-11-05T15:21:00Z"/>
+        </w:trPr>
+        <w:tc>
+          <w:tcPr>
+            <w:tcW w:w="3964" w:type="dxa"/>
+            <w:tcPrChange w:id="261" w:author="Hung Vu" w:date="2020-11-05T15:24:00Z">
+              <w:tcPr>
+                <w:tcW w:w="4508" w:type="dxa"/>
+                <w:gridSpan w:val="2"/>
+              </w:tcPr>
+            </w:tcPrChange>
+          </w:tcPr>
+          <w:p>
+            <w:pPr>
+              <w:rPr>
+                <w:ins w:id="262" w:author="Hung Vu" w:date="2020-11-05T15:21:00Z"/>
+              </w:rPr>
+            </w:pPr>
+            <w:ins w:id="263" w:author="Hung Vu" w:date="2020-11-05T15:23:00Z">
+              <w:r>
+                <w:t>Bonney</w:t>
+              </w:r>
+            </w:ins>
+          </w:p>
+        </w:tc>
+        <w:tc>
+          <w:tcPr>
+            <w:tcW w:w="5052" w:type="dxa"/>
+            <w:tcPrChange w:id="264" w:author="Hung Vu" w:date="2020-11-05T15:24:00Z">
+              <w:tcPr>
+                <w:tcW w:w="4508" w:type="dxa"/>
+              </w:tcPr>
+            </w:tcPrChange>
+          </w:tcPr>
+          <w:p>
+            <w:pPr>
+              <w:rPr>
+                <w:ins w:id="265" w:author="Hung Vu" w:date="2020-11-05T15:21:00Z"/>
+              </w:rPr>
+            </w:pPr>
+            <w:ins w:id="266" w:author="Hung Vu" w:date="2020-11-05T15:23:00Z">
+              <w:r>
+                <w:t>Southport, Broadwater</w:t>
+              </w:r>
+            </w:ins>
+          </w:p>
+        </w:tc>
+      </w:tr>
+      <w:tr>
+        <w:trPr>
+          <w:ins w:id="267" w:author="Hung Vu" w:date="2020-11-05T15:21:00Z"/>
+        </w:trPr>
+        <w:tc>
+          <w:tcPr>
+            <w:tcW w:w="3964" w:type="dxa"/>
+            <w:tcPrChange w:id="268" w:author="Hung Vu" w:date="2020-11-05T15:24:00Z">
+              <w:tcPr>
+                <w:tcW w:w="4508" w:type="dxa"/>
+                <w:gridSpan w:val="2"/>
+              </w:tcPr>
+            </w:tcPrChange>
+          </w:tcPr>
+          <w:p>
+            <w:pPr>
+              <w:rPr>
+                <w:ins w:id="269" w:author="Hung Vu" w:date="2020-11-05T15:21:00Z"/>
+              </w:rPr>
+            </w:pPr>
+            <w:ins w:id="270" w:author="Hung Vu" w:date="2020-11-05T15:23:00Z">
+              <w:r>
+                <w:t>Cooper</w:t>
+              </w:r>
+            </w:ins>
+          </w:p>
+        </w:tc>
+        <w:tc>
+          <w:tcPr>
+            <w:tcW w:w="5052" w:type="dxa"/>
+            <w:tcPrChange w:id="271" w:author="Hung Vu" w:date="2020-11-05T15:24:00Z">
+              <w:tcPr>
+                <w:tcW w:w="4508" w:type="dxa"/>
+              </w:tcPr>
+            </w:tcPrChange>
+          </w:tcPr>
+          <w:p>
+            <w:pPr>
+              <w:rPr>
+                <w:ins w:id="272" w:author="Hung Vu" w:date="2020-11-05T15:21:00Z"/>
+              </w:rPr>
+            </w:pPr>
+            <w:ins w:id="273" w:author="Hung Vu" w:date="2020-11-05T15:23:00Z">
+              <w:r>
+                <w:t>Ashgrove</w:t>
+              </w:r>
+            </w:ins>
+          </w:p>
+        </w:tc>
+      </w:tr>
+      <w:tr>
+        <w:trPr>
+          <w:ins w:id="274" w:author="Hung Vu" w:date="2020-11-05T15:21:00Z"/>
+        </w:trPr>
+        <w:tc>
+          <w:tcPr>
+            <w:tcW w:w="3964" w:type="dxa"/>
+            <w:tcPrChange w:id="275" w:author="Hung Vu" w:date="2020-11-05T15:24:00Z">
+              <w:tcPr>
+                <w:tcW w:w="4508" w:type="dxa"/>
+                <w:gridSpan w:val="2"/>
+              </w:tcPr>
+            </w:tcPrChange>
+          </w:tcPr>
+          <w:p>
+            <w:pPr>
+              <w:rPr>
+                <w:ins w:id="276" w:author="Hung Vu" w:date="2020-11-05T15:21:00Z"/>
+              </w:rPr>
+            </w:pPr>
+            <w:ins w:id="277" w:author="Hung Vu" w:date="2020-11-05T15:23:00Z">
+              <w:r>
+                <w:t>Hill</w:t>
+              </w:r>
+            </w:ins>
+          </w:p>
+        </w:tc>
+        <w:tc>
+          <w:tcPr>
+            <w:tcW w:w="5052" w:type="dxa"/>
+            <w:tcPrChange w:id="278" w:author="Hung Vu" w:date="2020-11-05T15:24:00Z">
+              <w:tcPr>
+                <w:tcW w:w="4508" w:type="dxa"/>
+              </w:tcPr>
+            </w:tcPrChange>
+          </w:tcPr>
+          <w:p>
+            <w:pPr>
+              <w:rPr>
+                <w:ins w:id="279" w:author="Hung Vu" w:date="2020-11-05T15:21:00Z"/>
+              </w:rPr>
+            </w:pPr>
+            <w:ins w:id="280" w:author="Hung Vu" w:date="2020-11-05T15:23:00Z">
+              <w:r>
+                <w:t>Dalrymple</w:t>
+              </w:r>
+            </w:ins>
+          </w:p>
+        </w:tc>
+      </w:tr>
+      <w:tr>
+        <w:trPr>
+          <w:ins w:id="281" w:author="Hung Vu" w:date="2020-11-05T15:21:00Z"/>
+        </w:trPr>
+        <w:tc>
+          <w:tcPr>
+            <w:tcW w:w="3964" w:type="dxa"/>
+            <w:tcPrChange w:id="282" w:author="Hung Vu" w:date="2020-11-05T15:24:00Z">
+              <w:tcPr>
+                <w:tcW w:w="4508" w:type="dxa"/>
+                <w:gridSpan w:val="2"/>
+              </w:tcPr>
+            </w:tcPrChange>
+          </w:tcPr>
+          <w:p>
+            <w:pPr>
+              <w:rPr>
+                <w:ins w:id="283" w:author="Hung Vu" w:date="2020-11-05T15:21:00Z"/>
+              </w:rPr>
+            </w:pPr>
+            <w:ins w:id="284" w:author="Hung Vu" w:date="2020-11-05T15:24:00Z">
+              <w:r>
+                <w:t>Jordan</w:t>
+              </w:r>
+            </w:ins>
+          </w:p>
+        </w:tc>
+        <w:tc>
+          <w:tcPr>
+            <w:tcW w:w="5052" w:type="dxa"/>
+            <w:tcPrChange w:id="285" w:author="Hung Vu" w:date="2020-11-05T15:24:00Z">
+              <w:tcPr>
+                <w:tcW w:w="4508" w:type="dxa"/>
+              </w:tcPr>
+            </w:tcPrChange>
+          </w:tcPr>
+          <w:p>
+            <w:pPr>
+              <w:rPr>
+                <w:ins w:id="286" w:author="Hung Vu" w:date="2020-11-05T15:21:00Z"/>
+              </w:rPr>
+            </w:pPr>
+            <w:ins w:id="287" w:author="Hung Vu" w:date="2020-11-05T15:24:00Z">
+              <w:r>
+                <w:t>Bundamba, Inala, Algester, Lockyer, Logan</w:t>
+              </w:r>
+            </w:ins>
+          </w:p>
+        </w:tc>
+      </w:tr>
+      <w:tr>
+        <w:trPr>
+          <w:ins w:id="288" w:author="Hung Vu" w:date="2020-11-05T15:21:00Z"/>
+        </w:trPr>
+        <w:tc>
+          <w:tcPr>
+            <w:tcW w:w="3964" w:type="dxa"/>
+            <w:tcPrChange w:id="289" w:author="Hung Vu" w:date="2020-11-05T15:24:00Z">
+              <w:tcPr>
+                <w:tcW w:w="4508" w:type="dxa"/>
+                <w:gridSpan w:val="2"/>
+              </w:tcPr>
+            </w:tcPrChange>
+          </w:tcPr>
+          <w:p>
+            <w:pPr>
+              <w:rPr>
+                <w:ins w:id="290" w:author="Hung Vu" w:date="2020-11-05T15:21:00Z"/>
+              </w:rPr>
+            </w:pPr>
+            <w:ins w:id="291" w:author="Hung Vu" w:date="2020-11-05T15:25:00Z">
+              <w:r>
+                <w:t>Kurwongbah</w:t>
+              </w:r>
+            </w:ins>
+          </w:p>
+        </w:tc>
+        <w:tc>
+          <w:tcPr>
+            <w:tcW w:w="5052" w:type="dxa"/>
+            <w:tcPrChange w:id="292" w:author="Hung Vu" w:date="2020-11-05T15:24:00Z">
+              <w:tcPr>
+                <w:tcW w:w="4508" w:type="dxa"/>
+              </w:tcPr>
+            </w:tcPrChange>
+          </w:tcPr>
+          <w:p>
+            <w:pPr>
+              <w:rPr>
+                <w:ins w:id="293" w:author="Hung Vu" w:date="2020-11-05T15:21:00Z"/>
+              </w:rPr>
+            </w:pPr>
+            <w:ins w:id="294" w:author="Hung Vu" w:date="2020-11-05T15:25:00Z">
+              <w:r>
+                <w:t>Kallangur</w:t>
+              </w:r>
+            </w:ins>
+          </w:p>
+        </w:tc>
+      </w:tr>
+      <w:tr>
+        <w:trPr>
+          <w:ins w:id="295" w:author="Hung Vu" w:date="2020-11-05T15:21:00Z"/>
+        </w:trPr>
+        <w:tc>
+          <w:tcPr>
+            <w:tcW w:w="3964" w:type="dxa"/>
+            <w:tcPrChange w:id="296" w:author="Hung Vu" w:date="2020-11-05T15:24:00Z">
+              <w:tcPr>
+                <w:tcW w:w="4508" w:type="dxa"/>
+                <w:gridSpan w:val="2"/>
+              </w:tcPr>
+            </w:tcPrChange>
+          </w:tcPr>
+          <w:p>
+            <w:pPr>
+              <w:rPr>
+                <w:ins w:id="297" w:author="Hung Vu" w:date="2020-11-05T15:21:00Z"/>
+              </w:rPr>
+            </w:pPr>
+            <w:ins w:id="298" w:author="Hung Vu" w:date="2020-11-05T15:26:00Z">
+              <w:r>
+                <w:t>Macalister</w:t>
+              </w:r>
+            </w:ins>
+          </w:p>
+        </w:tc>
+        <w:tc>
+          <w:tcPr>
+            <w:tcW w:w="5052" w:type="dxa"/>
+            <w:tcPrChange w:id="299" w:author="Hung Vu" w:date="2020-11-05T15:24:00Z">
+              <w:tcPr>
+                <w:tcW w:w="4508" w:type="dxa"/>
+              </w:tcPr>
+            </w:tcPrChange>
+          </w:tcPr>
+          <w:p>
+            <w:pPr>
+              <w:rPr>
+                <w:ins w:id="300" w:author="Hung Vu" w:date="2020-11-05T15:21:00Z"/>
+              </w:rPr>
+            </w:pPr>
+            <w:ins w:id="301" w:author="Hung Vu" w:date="2020-11-05T15:26:00Z">
+              <w:r>
+                <w:t>Waterford, Coomera, Albert, Redlands</w:t>
+              </w:r>
+            </w:ins>
+          </w:p>
+        </w:tc>
+      </w:tr>
+      <w:tr>
+        <w:trPr>
+          <w:ins w:id="302" w:author="Hung Vu" w:date="2020-11-05T15:26:00Z"/>
+        </w:trPr>
+        <w:tc>
+          <w:tcPr>
+            <w:tcW w:w="3964" w:type="dxa"/>
+          </w:tcPr>
+          <w:p>
+            <w:pPr>
+              <w:rPr>
+                <w:ins w:id="303" w:author="Hung Vu" w:date="2020-11-05T15:26:00Z"/>
+              </w:rPr>
+            </w:pPr>
+            <w:ins w:id="304" w:author="Hung Vu" w:date="2020-11-05T15:26:00Z">
+              <w:r>
+                <w:t>Maiwar</w:t>
+              </w:r>
+            </w:ins>
+          </w:p>
+        </w:tc>
+        <w:tc>
+          <w:tcPr>
+            <w:tcW w:w="5052" w:type="dxa"/>
+          </w:tcPr>
+          <w:p>
+            <w:pPr>
+              <w:rPr>
+                <w:ins w:id="305" w:author="Hung Vu" w:date="2020-11-05T15:26:00Z"/>
+              </w:rPr>
+            </w:pPr>
+            <w:ins w:id="306" w:author="Hung Vu" w:date="2020-11-05T15:26:00Z">
+              <w:r>
+                <w:t>Mount Coot-tha</w:t>
+              </w:r>
+            </w:ins>
+          </w:p>
+        </w:tc>
+      </w:tr>
+      <w:tr>
+        <w:trPr>
+          <w:ins w:id="307" w:author="Hung Vu" w:date="2020-11-05T15:26:00Z"/>
+        </w:trPr>
+        <w:tc>
+          <w:tcPr>
+            <w:tcW w:w="3964" w:type="dxa"/>
+          </w:tcPr>
+          <w:p>
+            <w:pPr>
+              <w:rPr>
+                <w:ins w:id="308" w:author="Hung Vu" w:date="2020-11-05T15:26:00Z"/>
+              </w:rPr>
+            </w:pPr>
+            <w:ins w:id="309" w:author="Hung Vu" w:date="2020-11-05T15:26:00Z">
+              <w:r>
+                <w:t>Miller</w:t>
+              </w:r>
+            </w:ins>
+          </w:p>
+        </w:tc>
+        <w:tc>
+          <w:tcPr>
+            <w:tcW w:w="5052" w:type="dxa"/>
+          </w:tcPr>
+          <w:p>
+            <w:pPr>
+              <w:rPr>
+                <w:ins w:id="310" w:author="Hung Vu" w:date="2020-11-05T15:26:00Z"/>
+              </w:rPr>
+            </w:pPr>
+            <w:ins w:id="311" w:author="Hung Vu" w:date="2020-11-05T15:26:00Z">
+              <w:r>
+                <w:t>Indooroopilly, Yeerongpilly</w:t>
+              </w:r>
+            </w:ins>
+          </w:p>
+        </w:tc>
+      </w:tr>
+      <w:tr>
+        <w:trPr>
+          <w:ins w:id="312" w:author="Hung Vu" w:date="2020-11-05T15:26:00Z"/>
+        </w:trPr>
+        <w:tc>
+          <w:tcPr>
+            <w:tcW w:w="3964" w:type="dxa"/>
+          </w:tcPr>
+          <w:p>
+            <w:pPr>
+              <w:rPr>
+                <w:ins w:id="313" w:author="Hung Vu" w:date="2020-11-05T15:26:00Z"/>
+              </w:rPr>
+            </w:pPr>
+            <w:ins w:id="314" w:author="Hung Vu" w:date="2020-11-05T15:26:00Z">
+              <w:r>
+                <w:t>McC</w:t>
+              </w:r>
+            </w:ins>
+            <w:ins w:id="315" w:author="Hung Vu" w:date="2020-11-05T15:27:00Z">
+              <w:r>
+                <w:t>onnel</w:t>
+              </w:r>
+            </w:ins>
+          </w:p>
+        </w:tc>
+        <w:tc>
+          <w:tcPr>
+            <w:tcW w:w="5052" w:type="dxa"/>
+          </w:tcPr>
+          <w:p>
+            <w:pPr>
+              <w:rPr>
+                <w:ins w:id="316" w:author="Hung Vu" w:date="2020-11-05T15:26:00Z"/>
+              </w:rPr>
+            </w:pPr>
+            <w:ins w:id="317" w:author="Hung Vu" w:date="2020-11-05T15:27:00Z">
+              <w:r>
+                <w:t>Brisbane Central</w:t>
+              </w:r>
+            </w:ins>
+          </w:p>
+        </w:tc>
+      </w:tr>
+      <w:tr>
+        <w:trPr>
+          <w:ins w:id="318" w:author="Hung Vu" w:date="2020-11-05T15:27:00Z"/>
+        </w:trPr>
+        <w:tc>
+          <w:tcPr>
+            <w:tcW w:w="3964" w:type="dxa"/>
+          </w:tcPr>
+          <w:p>
+            <w:pPr>
+              <w:rPr>
+                <w:ins w:id="319" w:author="Hung Vu" w:date="2020-11-05T15:27:00Z"/>
+              </w:rPr>
+            </w:pPr>
+            <w:ins w:id="320" w:author="Hung Vu" w:date="2020-11-05T15:27:00Z">
+              <w:r>
+                <w:t>Ninderry</w:t>
+              </w:r>
+            </w:ins>
+          </w:p>
+        </w:tc>
+        <w:tc>
+          <w:tcPr>
+            <w:tcW w:w="5052" w:type="dxa"/>
+          </w:tcPr>
+          <w:p>
+            <w:pPr>
+              <w:rPr>
+                <w:ins w:id="321" w:author="Hung Vu" w:date="2020-11-05T15:27:00Z"/>
+              </w:rPr>
+            </w:pPr>
+            <w:ins w:id="322" w:author="Hung Vu" w:date="2020-11-05T15:27:00Z">
+              <w:r>
+                <w:t>Noosa, Nicklin, Buderim, Maroochydore</w:t>
+              </w:r>
+            </w:ins>
+          </w:p>
+        </w:tc>
+      </w:tr>
+      <w:tr>
+        <w:trPr>
+          <w:ins w:id="323" w:author="Hung Vu" w:date="2020-11-05T15:27:00Z"/>
+        </w:trPr>
+        <w:tc>
+          <w:tcPr>
+            <w:tcW w:w="3964" w:type="dxa"/>
+          </w:tcPr>
+          <w:p>
+            <w:pPr>
+              <w:rPr>
+                <w:ins w:id="324" w:author="Hung Vu" w:date="2020-11-05T15:27:00Z"/>
+              </w:rPr>
+            </w:pPr>
+            <w:ins w:id="325" w:author="Hung Vu" w:date="2020-11-05T15:27:00Z">
+              <w:r>
+                <w:t>Oodgeroo</w:t>
+              </w:r>
+            </w:ins>
+          </w:p>
+        </w:tc>
+        <w:tc>
+          <w:tcPr>
+            <w:tcW w:w="5052" w:type="dxa"/>
+          </w:tcPr>
+          <w:p>
+            <w:pPr>
+              <w:rPr>
+                <w:ins w:id="326" w:author="Hung Vu" w:date="2020-11-05T15:27:00Z"/>
+              </w:rPr>
+            </w:pPr>
+            <w:ins w:id="327" w:author="Hung Vu" w:date="2020-11-05T15:27:00Z">
+              <w:r>
+                <w:t>Cleveland</w:t>
+              </w:r>
+            </w:ins>
+          </w:p>
+        </w:tc>
+      </w:tr>
+      <w:tr>
+        <w:trPr>
+          <w:ins w:id="328" w:author="Hung Vu" w:date="2020-11-05T15:27:00Z"/>
+        </w:trPr>
+        <w:tc>
+          <w:tcPr>
+            <w:tcW w:w="3964" w:type="dxa"/>
+          </w:tcPr>
+          <w:p>
+            <w:pPr>
+              <w:rPr>
+                <w:ins w:id="329" w:author="Hung Vu" w:date="2020-11-05T15:27:00Z"/>
+              </w:rPr>
+            </w:pPr>
+            <w:ins w:id="330" w:author="Hung Vu" w:date="2020-11-05T15:27:00Z">
+              <w:r>
+                <w:t>Scenic Rim</w:t>
+              </w:r>
+            </w:ins>
+          </w:p>
+        </w:tc>
+        <w:tc>
+          <w:tcPr>
+            <w:tcW w:w="5052" w:type="dxa"/>
+          </w:tcPr>
+          <w:p>
+            <w:pPr>
+              <w:rPr>
+                <w:ins w:id="331" w:author="Hung Vu" w:date="2020-11-05T15:27:00Z"/>
+              </w:rPr>
+            </w:pPr>
+            <w:ins w:id="332" w:author="Hung Vu" w:date="2020-11-05T15:27:00Z">
+              <w:r>
+                <w:t>Beaudesert</w:t>
+              </w:r>
+            </w:ins>
+          </w:p>
+        </w:tc>
+      </w:tr>
+      <w:tr>
+        <w:trPr>
+          <w:ins w:id="333" w:author="Hung Vu" w:date="2020-11-05T15:27:00Z"/>
+        </w:trPr>
+        <w:tc>
+          <w:tcPr>
+            <w:tcW w:w="3964" w:type="dxa"/>
+          </w:tcPr>
+          <w:p>
+            <w:pPr>
+              <w:rPr>
+                <w:ins w:id="334" w:author="Hung Vu" w:date="2020-11-05T15:27:00Z"/>
+              </w:rPr>
+            </w:pPr>
+            <w:ins w:id="335" w:author="Hung Vu" w:date="2020-11-05T15:27:00Z">
+              <w:r>
+                <w:t>Theodore</w:t>
+              </w:r>
+            </w:ins>
+          </w:p>
+        </w:tc>
+        <w:tc>
+          <w:tcPr>
+            <w:tcW w:w="5052" w:type="dxa"/>
+          </w:tcPr>
+          <w:p>
+            <w:pPr>
+              <w:rPr>
+                <w:ins w:id="336" w:author="Hung Vu" w:date="2020-11-05T15:27:00Z"/>
+              </w:rPr>
+            </w:pPr>
+            <w:ins w:id="337" w:author="Hung Vu" w:date="2020-11-05T15:27:00Z">
+              <w:r>
+                <w:t>Albert</w:t>
+              </w:r>
+            </w:ins>
+          </w:p>
+        </w:tc>
+      </w:tr>
+      <w:tr>
+        <w:trPr>
+          <w:ins w:id="338" w:author="Hung Vu" w:date="2020-11-05T15:27:00Z"/>
+        </w:trPr>
+        <w:tc>
+          <w:tcPr>
+            <w:tcW w:w="3964" w:type="dxa"/>
+          </w:tcPr>
+          <w:p>
+            <w:pPr>
+              <w:rPr>
+                <w:ins w:id="339" w:author="Hung Vu" w:date="2020-11-05T15:27:00Z"/>
+              </w:rPr>
+            </w:pPr>
+            <w:ins w:id="340" w:author="Hung Vu" w:date="2020-11-05T15:28:00Z">
+              <w:r>
+                <w:t>Toohey</w:t>
+              </w:r>
+            </w:ins>
+          </w:p>
+        </w:tc>
+        <w:tc>
+          <w:tcPr>
+            <w:tcW w:w="5052" w:type="dxa"/>
+          </w:tcPr>
+          <w:p>
+            <w:pPr>
+              <w:rPr>
+                <w:ins w:id="341" w:author="Hung Vu" w:date="2020-11-05T15:27:00Z"/>
+              </w:rPr>
+            </w:pPr>
+            <w:ins w:id="342" w:author="Hung Vu" w:date="2020-11-05T15:28:00Z">
+              <w:r>
+                <w:t>Sunnybank</w:t>
+              </w:r>
+            </w:ins>
+          </w:p>
+        </w:tc>
+      </w:tr>
+      <w:tr>
+        <w:trPr>
+          <w:ins w:id="343" w:author="Hung Vu" w:date="2020-11-05T15:27:00Z"/>
+        </w:trPr>
+        <w:tc>
+          <w:tcPr>
+            <w:tcW w:w="3964" w:type="dxa"/>
+          </w:tcPr>
+          <w:p>
+            <w:pPr>
+              <w:rPr>
+                <w:ins w:id="344" w:author="Hung Vu" w:date="2020-11-05T15:27:00Z"/>
+              </w:rPr>
+            </w:pPr>
+            <w:ins w:id="345" w:author="Hung Vu" w:date="2020-11-05T15:28:00Z">
+              <w:r>
+                <w:t>Traeger</w:t>
+              </w:r>
+            </w:ins>
+          </w:p>
+        </w:tc>
+        <w:tc>
+          <w:tcPr>
+            <w:tcW w:w="5052" w:type="dxa"/>
+          </w:tcPr>
+          <w:p>
+            <w:pPr>
+              <w:rPr>
+                <w:ins w:id="346" w:author="Hung Vu" w:date="2020-11-05T15:27:00Z"/>
+              </w:rPr>
+            </w:pPr>
+            <w:ins w:id="347" w:author="Hung Vu" w:date="2020-11-05T15:28:00Z">
+              <w:r>
+                <w:t>Mount Isa</w:t>
+              </w:r>
+            </w:ins>
+          </w:p>
+        </w:tc>
+      </w:tr>
+    </w:tbl>
+    <w:p/>
+    <w:p>
+      <w:pPr>
+        <w:rPr>
+          <w:ins w:id="348" w:author="Hung Vu" w:date="2020-11-05T15:35:00Z"/>
+        </w:rPr>
+      </w:pPr>
+      <w:ins w:id="349" w:author="Hung Vu" w:date="2020-11-05T15:36:00Z">
+        <w:r>
+          <w:t>Census population data was combined into three groups by age, which are 0-20</w:t>
+        </w:r>
+      </w:ins>
+      <w:ins w:id="350" w:author="Hung Vu" w:date="2020-11-05T15:37:00Z">
+        <w:r>
+          <w:t xml:space="preserve"> year-old</w:t>
+        </w:r>
+      </w:ins>
+      <w:ins w:id="351" w:author="Hung Vu" w:date="2020-11-05T15:36:00Z">
+        <w:r>
+          <w:t xml:space="preserve"> (Under</w:t>
+        </w:r>
+      </w:ins>
+      <w:ins w:id="352" w:author="Hung Vu" w:date="2020-11-05T15:41:00Z">
+        <w:r>
+          <w:t>_A</w:t>
+        </w:r>
+      </w:ins>
+      <w:ins w:id="353" w:author="Hung Vu" w:date="2020-11-05T15:36:00Z">
+        <w:r>
+          <w:t xml:space="preserve">ge), 21-65 </w:t>
+        </w:r>
+      </w:ins>
+      <w:ins w:id="354" w:author="Hung Vu" w:date="2020-11-05T15:37:00Z">
+        <w:r>
+          <w:t xml:space="preserve">year-old </w:t>
+        </w:r>
+      </w:ins>
+      <w:ins w:id="355" w:author="Hung Vu" w:date="2020-11-05T15:36:00Z">
+        <w:r>
+          <w:t xml:space="preserve">(Working_Age) and over 65 </w:t>
+        </w:r>
+      </w:ins>
+      <w:ins w:id="356" w:author="Hung Vu" w:date="2020-11-05T15:37:00Z">
+        <w:r>
+          <w:t xml:space="preserve">year-old </w:t>
+        </w:r>
+      </w:ins>
+      <w:ins w:id="357" w:author="Hung Vu" w:date="2020-11-05T15:36:00Z">
+        <w:r>
+          <w:t>(Retired)</w:t>
+        </w:r>
+      </w:ins>
+      <w:ins w:id="358" w:author="Hung Vu" w:date="2020-11-05T15:37:00Z">
+        <w:r>
+          <w:t xml:space="preserve"> groups. This transformation was based on our under</w:t>
+        </w:r>
+      </w:ins>
+      <w:ins w:id="359" w:author="Hung Vu" w:date="2020-11-05T15:38:00Z">
+        <w:r>
+          <w:t xml:space="preserve">standing that each age group might have different social needs, which might impact the government’s spending. For example, public health, </w:t>
+        </w:r>
+      </w:ins>
+      <w:ins w:id="360" w:author="Hung Vu" w:date="2020-11-05T15:39:00Z">
+        <w:r>
+          <w:t xml:space="preserve">transport infrastructure, education needs were believed to differ amongst the groups. </w:t>
+        </w:r>
+      </w:ins>
+      <w:ins w:id="361" w:author="Hung Vu" w:date="2020-11-05T15:40:00Z">
+        <w:r>
+          <w:t xml:space="preserve">The count data of each group was calculated as a proportion of total population for each electorate. Therefore, </w:t>
+        </w:r>
+        <w:r>
+          <w:t xml:space="preserve">during modelling </w:t>
+        </w:r>
+      </w:ins>
+      <w:ins w:id="362" w:author="Hung Vu" w:date="2020-11-05T15:41:00Z">
+        <w:r>
+          <w:t>stage, one of the groups</w:t>
+        </w:r>
+      </w:ins>
+      <w:ins w:id="363" w:author="Hung Vu" w:date="2020-11-05T15:45:00Z">
+        <w:r>
+          <w:t xml:space="preserve"> (Under_Age)</w:t>
+        </w:r>
+      </w:ins>
+      <w:ins w:id="364" w:author="Hung Vu" w:date="2020-11-05T15:41:00Z">
+        <w:r>
+          <w:t xml:space="preserve"> was excluded to avoid collinearity with the other two (i.e. Und</w:t>
+        </w:r>
+      </w:ins>
+      <w:ins w:id="365" w:author="Hung Vu" w:date="2020-11-05T15:42:00Z">
+        <w:r>
+          <w:t>er_Age + Working_Age + Retired = 100%).</w:t>
+        </w:r>
+      </w:ins>
+      <w:ins w:id="366" w:author="Hung Vu" w:date="2020-11-05T15:43:00Z">
+        <w:r>
+          <w:t xml:space="preserve"> </w:t>
+        </w:r>
+      </w:ins>
     </w:p>
     <w:p>
       <w:r>
@@ -4222,21 +5462,21 @@
       <w:pPr>
         <w:pStyle w:val="Heading1"/>
       </w:pPr>
-      <w:bookmarkStart w:id="165" w:name="_Toc52110095"/>
-      <w:commentRangeStart w:id="166"/>
+      <w:bookmarkStart w:id="367" w:name="_Toc52110095"/>
+      <w:commentRangeStart w:id="368"/>
       <w:r>
         <w:lastRenderedPageBreak/>
         <w:t>Modelling Methodology</w:t>
       </w:r>
-      <w:bookmarkEnd w:id="165"/>
-      <w:commentRangeEnd w:id="166"/>
+      <w:bookmarkEnd w:id="367"/>
+      <w:commentRangeEnd w:id="368"/>
       <w:r>
         <w:rPr>
           <w:rStyle w:val="CommentReference"/>
           <w:rFonts w:ascii="Arial" w:eastAsiaTheme="minorHAnsi" w:hAnsi="Arial" w:cstheme="minorBidi"/>
           <w:color w:val="auto"/>
         </w:rPr>
-        <w:commentReference w:id="166"/>
+        <w:commentReference w:id="368"/>
       </w:r>
     </w:p>
     <w:p>
@@ -4294,6 +5534,9 @@
         <w:jc w:val="center"/>
       </w:pPr>
       <w:r>
+        <w:rPr>
+          <w:noProof/>
+        </w:rPr>
         <w:drawing>
           <wp:inline distT="0" distB="0" distL="0" distR="0" wp14:anchorId="0567A639" wp14:editId="746080F1">
             <wp:extent cx="4893223" cy="4958398"/>
@@ -4312,7 +5555,7 @@
                     </pic:cNvPicPr>
                   </pic:nvPicPr>
                   <pic:blipFill rotWithShape="1">
-                    <a:blip r:embed="rId25">
+                    <a:blip r:embed="rId23">
                       <a:extLst>
                         <a:ext uri="{28A0092B-C50C-407E-A947-70E740481C1C}">
                           <a14:useLocalDpi xmlns:a14="http://schemas.microsoft.com/office/drawing/2010/main" val="0"/>
@@ -4343,29 +5586,19 @@
         <w:pStyle w:val="Caption"/>
         <w:jc w:val="center"/>
       </w:pPr>
-      <w:bookmarkStart w:id="167" w:name="_Ref55454422"/>
+      <w:bookmarkStart w:id="369" w:name="_Ref55454422"/>
       <w:r>
         <w:t xml:space="preserve">Figure </w:t>
       </w:r>
-      <w:r>
-        <w:fldChar w:fldCharType="begin"/>
-      </w:r>
-      <w:r>
-        <w:instrText xml:space="preserve"> SEQ Figure \* ARABIC </w:instrText>
-      </w:r>
-      <w:r>
-        <w:fldChar w:fldCharType="separate"/>
-      </w:r>
-      <w:r>
-        <w:rPr>
-          <w:noProof/>
-        </w:rPr>
-        <w:t>2</w:t>
-      </w:r>
-      <w:r>
-        <w:fldChar w:fldCharType="end"/>
-      </w:r>
-      <w:bookmarkEnd w:id="167"/>
+      <w:fldSimple w:instr=" SEQ Figure \* ARABIC ">
+        <w:r>
+          <w:rPr>
+            <w:noProof/>
+          </w:rPr>
+          <w:t>2</w:t>
+        </w:r>
+      </w:fldSimple>
+      <w:bookmarkEnd w:id="369"/>
       <w:r>
         <w:t>: Preliminary Correlation Matrix</w:t>
       </w:r>
@@ -4408,6 +5641,10 @@
         <w:jc w:val="center"/>
       </w:pPr>
       <w:r>
+        <w:rPr>
+          <w:noProof/>
+        </w:rPr>
+        <w:lastRenderedPageBreak/>
         <w:drawing>
           <wp:inline distT="0" distB="0" distL="0" distR="0" wp14:anchorId="5037243A" wp14:editId="41ADEA05">
             <wp:extent cx="4196363" cy="3914775"/>
@@ -4426,7 +5663,7 @@
                     </pic:cNvPicPr>
                   </pic:nvPicPr>
                   <pic:blipFill>
-                    <a:blip r:embed="rId26">
+                    <a:blip r:embed="rId24">
                       <a:extLst>
                         <a:ext uri="{28A0092B-C50C-407E-A947-70E740481C1C}">
                           <a14:useLocalDpi xmlns:a14="http://schemas.microsoft.com/office/drawing/2010/main" val="0"/>
@@ -4458,19 +5695,32 @@
         <w:pStyle w:val="Caption"/>
         <w:jc w:val="center"/>
       </w:pPr>
-      <w:bookmarkStart w:id="168" w:name="_Ref55455162"/>
+      <w:bookmarkStart w:id="370" w:name="_Ref55455162"/>
       <w:r>
         <w:t xml:space="preserve">Figure </w:t>
       </w:r>
-      <w:fldSimple w:instr=" SEQ Figure \* ARABIC ">
-        <w:r>
-          <w:rPr>
-            <w:noProof/>
-          </w:rPr>
-          <w:t>3</w:t>
-        </w:r>
-      </w:fldSimple>
-      <w:bookmarkEnd w:id="168"/>
+      <w:r>
+        <w:fldChar w:fldCharType="begin"/>
+      </w:r>
+      <w:r>
+        <w:instrText xml:space="preserve"> SEQ Figure \* ARABIC </w:instrText>
+      </w:r>
+      <w:r>
+        <w:fldChar w:fldCharType="separate"/>
+      </w:r>
+      <w:r>
+        <w:rPr>
+          <w:noProof/>
+        </w:rPr>
+        <w:t>3</w:t>
+      </w:r>
+      <w:r>
+        <w:rPr>
+          <w:noProof/>
+        </w:rPr>
+        <w:fldChar w:fldCharType="end"/>
+      </w:r>
+      <w:bookmarkEnd w:id="370"/>
       <w:r>
         <w:t>: Logistic Model for Spending as a Predictor for ALP Winning Electorate in the 2017</w:t>
       </w:r>
@@ -4492,6 +5742,9 @@
         <w:jc w:val="center"/>
       </w:pPr>
       <w:r>
+        <w:rPr>
+          <w:noProof/>
+        </w:rPr>
         <w:drawing>
           <wp:inline distT="0" distB="0" distL="0" distR="0" wp14:anchorId="47ACA82B" wp14:editId="1A68B66A">
             <wp:extent cx="4147118" cy="3133725"/>
@@ -4510,7 +5763,7 @@
                     </pic:cNvPicPr>
                   </pic:nvPicPr>
                   <pic:blipFill rotWithShape="1">
-                    <a:blip r:embed="rId27">
+                    <a:blip r:embed="rId25">
                       <a:extLst>
                         <a:ext uri="{28A0092B-C50C-407E-A947-70E740481C1C}">
                           <a14:useLocalDpi xmlns:a14="http://schemas.microsoft.com/office/drawing/2010/main" val="0"/>
@@ -4544,17 +5797,131 @@
       <w:r>
         <w:t xml:space="preserve">Figure </w:t>
       </w:r>
-      <w:fldSimple w:instr=" SEQ Figure \* ARABIC ">
+      <w:r>
+        <w:fldChar w:fldCharType="begin"/>
+      </w:r>
+      <w:r>
+        <w:instrText xml:space="preserve"> SEQ Figure \* ARABIC </w:instrText>
+      </w:r>
+      <w:r>
+        <w:fldChar w:fldCharType="separate"/>
+      </w:r>
+      <w:r>
+        <w:rPr>
+          <w:noProof/>
+        </w:rPr>
+        <w:t>4</w:t>
+      </w:r>
+      <w:r>
+        <w:rPr>
+          <w:noProof/>
+        </w:rPr>
+        <w:fldChar w:fldCharType="end"/>
+      </w:r>
+      <w:r>
+        <w:t>: Linear model for spending as a predictor of the proportion of the population who walks to work</w:t>
+      </w:r>
+    </w:p>
+    <w:p>
+      <w:pPr>
+        <w:rPr>
+          <w:ins w:id="371" w:author="Hung Vu" w:date="2020-11-05T15:31:00Z"/>
+          <w:rPrChange w:id="372" w:author="Hung Vu" w:date="2020-11-05T15:32:00Z">
+            <w:rPr>
+              <w:ins w:id="373" w:author="Hung Vu" w:date="2020-11-05T15:31:00Z"/>
+              <w:highlight w:val="yellow"/>
+            </w:rPr>
+          </w:rPrChange>
+        </w:rPr>
+      </w:pPr>
+      <w:ins w:id="374" w:author="Hung Vu" w:date="2020-11-05T15:31:00Z">
         <w:r>
           <w:rPr>
-            <w:noProof/>
+            <w:rPrChange w:id="375" w:author="Hung Vu" w:date="2020-11-05T15:32:00Z">
+              <w:rPr>
+                <w:highlight w:val="yellow"/>
+              </w:rPr>
+            </w:rPrChange>
           </w:rPr>
-          <w:t>4</w:t>
-        </w:r>
-      </w:fldSimple>
-      <w:r>
-        <w:t>: Linear model for spending as a predictor of the proportion of the population who walks to work</w:t>
-      </w:r>
+          <w:lastRenderedPageBreak/>
+          <w:t xml:space="preserve">A </w:t>
+        </w:r>
+      </w:ins>
+      <w:ins w:id="376" w:author="Hung Vu" w:date="2020-11-05T15:32:00Z">
+        <w:r>
+          <w:rPr>
+            <w:rPrChange w:id="377" w:author="Hung Vu" w:date="2020-11-05T15:32:00Z">
+              <w:rPr>
+                <w:highlight w:val="yellow"/>
+              </w:rPr>
+            </w:rPrChange>
+          </w:rPr>
+          <w:t>multiple linear regression model was also constructed</w:t>
+        </w:r>
+        <w:r>
+          <w:t xml:space="preserve"> </w:t>
+        </w:r>
+      </w:ins>
+      <w:ins w:id="378" w:author="Hung Vu" w:date="2020-11-05T15:33:00Z">
+        <w:r>
+          <w:t xml:space="preserve">using </w:t>
+        </w:r>
+      </w:ins>
+      <w:ins w:id="379" w:author="Hung Vu" w:date="2020-11-05T15:35:00Z">
+        <w:r>
+          <w:t>seven</w:t>
+        </w:r>
+      </w:ins>
+      <w:ins w:id="380" w:author="Hung Vu" w:date="2020-11-05T15:33:00Z">
+        <w:r>
+          <w:t xml:space="preserve"> predictors, namely </w:t>
+        </w:r>
+      </w:ins>
+      <w:ins w:id="381" w:author="Hung Vu" w:date="2020-11-05T15:42:00Z">
+        <w:r>
+          <w:t xml:space="preserve">Working_Age, Retired, </w:t>
+        </w:r>
+      </w:ins>
+      <w:ins w:id="382" w:author="Hung Vu" w:date="2020-11-05T15:45:00Z">
+        <w:r>
+          <w:t>logarithm</w:t>
+        </w:r>
+      </w:ins>
+      <w:ins w:id="383" w:author="Hung Vu" w:date="2020-11-05T15:46:00Z">
+        <w:r>
+          <w:t>ic of Median weekly family income, number of full-time employment, isALP and ALP</w:t>
+        </w:r>
+      </w:ins>
+      <w:ins w:id="384" w:author="Hung Vu" w:date="2020-11-05T15:47:00Z">
+        <w:r>
+          <w:t>_Safety_Ranking_Margin</w:t>
+        </w:r>
+      </w:ins>
+      <w:ins w:id="385" w:author="Hung Vu" w:date="2020-11-05T16:27:00Z">
+        <w:r>
+          <w:t>. ALP_Safety_Ranking_Margin was created based on the two-party preferred electio</w:t>
+        </w:r>
+      </w:ins>
+      <w:ins w:id="386" w:author="Hung Vu" w:date="2020-11-05T16:28:00Z">
+        <w:r>
+          <w:t>n results</w:t>
+        </w:r>
+      </w:ins>
+      <w:bookmarkStart w:id="387" w:name="_GoBack"/>
+      <w:bookmarkEnd w:id="387"/>
+    </w:p>
+    <w:p>
+      <w:pPr>
+        <w:rPr>
+          <w:ins w:id="388" w:author="Hung Vu" w:date="2020-11-05T15:31:00Z"/>
+          <w:rPrChange w:id="389" w:author="Hung Vu" w:date="2020-11-05T15:32:00Z">
+            <w:rPr>
+              <w:ins w:id="390" w:author="Hung Vu" w:date="2020-11-05T15:31:00Z"/>
+              <w:highlight w:val="yellow"/>
+            </w:rPr>
+          </w:rPrChange>
+        </w:rPr>
+      </w:pPr>
     </w:p>
     <w:p>
       <w:pPr>
@@ -4562,7 +5929,7 @@
           <w:highlight w:val="yellow"/>
         </w:rPr>
       </w:pPr>
-      <w:commentRangeStart w:id="169"/>
+      <w:commentRangeStart w:id="391"/>
       <w:r>
         <w:rPr>
           <w:highlight w:val="yellow"/>
@@ -4618,7 +5985,7 @@
         </w:rPr>
         <w:t>It is worth noting that in the correlation matrix, correlations with p-value &gt; 0.0</w:t>
       </w:r>
-      <w:del w:id="170" w:author="Matthew Colwell" w:date="2020-11-05T07:41:00Z">
+      <w:del w:id="392" w:author="Matthew Colwell" w:date="2020-11-05T07:41:00Z">
         <w:r>
           <w:rPr>
             <w:highlight w:val="yellow"/>
@@ -4626,7 +5993,7 @@
           <w:delText>1</w:delText>
         </w:r>
       </w:del>
-      <w:ins w:id="171" w:author="Matthew Colwell" w:date="2020-11-05T07:41:00Z">
+      <w:ins w:id="393" w:author="Matthew Colwell" w:date="2020-11-05T07:41:00Z">
         <w:r>
           <w:rPr>
             <w:highlight w:val="yellow"/>
@@ -4695,7 +6062,6 @@
         <w:rPr>
           <w:highlight w:val="yellow"/>
         </w:rPr>
-        <w:lastRenderedPageBreak/>
         <w:t>prompted us to look at whether the spending was focus particularly in states which belong to the winning party.</w:t>
       </w:r>
     </w:p>
@@ -4789,21 +6155,7 @@
         <w:rPr>
           <w:highlight w:val="yellow"/>
         </w:rPr>
-        <w:t xml:space="preserve">have a </w:t>
-      </w:r>
-      <w:proofErr w:type="gramStart"/>
-      <w:r>
-        <w:rPr>
-          <w:highlight w:val="yellow"/>
-        </w:rPr>
-        <w:t>fairly constant</w:t>
-      </w:r>
-      <w:proofErr w:type="gramEnd"/>
-      <w:r>
-        <w:rPr>
-          <w:highlight w:val="yellow"/>
-        </w:rPr>
-        <w:t xml:space="preserve"> variants around zero mean</w:t>
+        <w:t>have a fairly constant variants around zero mean</w:t>
       </w:r>
       <w:r>
         <w:rPr>
@@ -4811,13 +6163,13 @@
         </w:rPr>
         <w:t>.</w:t>
       </w:r>
-      <w:commentRangeEnd w:id="169"/>
+      <w:commentRangeEnd w:id="391"/>
       <w:r>
         <w:rPr>
           <w:rStyle w:val="CommentReference"/>
           <w:highlight w:val="yellow"/>
         </w:rPr>
-        <w:commentReference w:id="169"/>
+        <w:commentReference w:id="391"/>
       </w:r>
     </w:p>
     <w:p>
@@ -4834,21 +6186,21 @@
       <w:pPr>
         <w:pStyle w:val="Heading1"/>
       </w:pPr>
-      <w:bookmarkStart w:id="172" w:name="_Toc52110096"/>
-      <w:commentRangeStart w:id="173"/>
+      <w:bookmarkStart w:id="394" w:name="_Toc52110096"/>
+      <w:commentRangeStart w:id="395"/>
       <w:r>
         <w:lastRenderedPageBreak/>
         <w:t>Outcomes and Insights</w:t>
       </w:r>
-      <w:bookmarkEnd w:id="172"/>
-      <w:commentRangeEnd w:id="173"/>
+      <w:bookmarkEnd w:id="394"/>
+      <w:commentRangeEnd w:id="395"/>
       <w:r>
         <w:rPr>
           <w:rStyle w:val="CommentReference"/>
           <w:rFonts w:ascii="Arial" w:eastAsiaTheme="minorHAnsi" w:hAnsi="Arial" w:cstheme="minorBidi"/>
           <w:color w:val="auto"/>
         </w:rPr>
-        <w:commentReference w:id="173"/>
+        <w:commentReference w:id="395"/>
       </w:r>
     </w:p>
     <w:p>
@@ -4924,13 +6276,13 @@
       <w:pPr>
         <w:pStyle w:val="Heading1"/>
       </w:pPr>
-      <w:bookmarkStart w:id="174" w:name="_Toc52110097"/>
-      <w:commentRangeStart w:id="175"/>
+      <w:bookmarkStart w:id="396" w:name="_Toc52110097"/>
+      <w:commentRangeStart w:id="397"/>
       <w:r>
         <w:lastRenderedPageBreak/>
         <w:t>Summary</w:t>
       </w:r>
-      <w:bookmarkEnd w:id="174"/>
+      <w:bookmarkEnd w:id="396"/>
     </w:p>
     <w:p/>
     <w:p/>
@@ -4941,14 +6293,14 @@
       <w:r>
         <w:t>Response to Feedback</w:t>
       </w:r>
-      <w:commentRangeEnd w:id="175"/>
+      <w:commentRangeEnd w:id="397"/>
       <w:r>
         <w:rPr>
           <w:rStyle w:val="CommentReference"/>
           <w:rFonts w:eastAsiaTheme="minorHAnsi" w:cstheme="minorBidi"/>
           <w:color w:val="auto"/>
         </w:rPr>
-        <w:commentReference w:id="175"/>
+        <w:commentReference w:id="397"/>
       </w:r>
     </w:p>
     <w:p/>
@@ -4993,7 +6345,7 @@
       <w:r>
         <w:t xml:space="preserve">[1] </w:t>
       </w:r>
-      <w:hyperlink r:id="rId28" w:history="1">
+      <w:hyperlink r:id="rId26" w:history="1">
         <w:r>
           <w:rPr>
             <w:rStyle w:val="Hyperlink"/>
@@ -5035,7 +6387,7 @@
     </w:p>
     <w:p/>
     <w:sectPr>
-      <w:footerReference w:type="default" r:id="rId29"/>
+      <w:footerReference w:type="default" r:id="rId27"/>
       <w:pgSz w:w="11906" w:h="16838"/>
       <w:pgMar w:top="1440" w:right="1440" w:bottom="1440" w:left="1440" w:header="708" w:footer="708" w:gutter="0"/>
       <w:cols w:space="708"/>
@@ -5046,7 +6398,7 @@
 </file>
 
 <file path=word/comments.xml><?xml version="1.0" encoding="utf-8"?>
-<w:comments xmlns:wpc="http://schemas.microsoft.com/office/word/2010/wordprocessingCanvas" xmlns:cx="http://schemas.microsoft.com/office/drawing/2014/chartex" xmlns:cx1="http://schemas.microsoft.com/office/drawing/2015/9/8/chartex" xmlns:cx2="http://schemas.microsoft.com/office/drawing/2015/10/21/chartex" xmlns:cx3="http://schemas.microsoft.com/office/drawing/2016/5/9/chartex" xmlns:cx4="http://schemas.microsoft.com/office/drawing/2016/5/10/chartex" xmlns:cx5="http://schemas.microsoft.com/office/drawing/2016/5/11/chartex" xmlns:cx6="http://schemas.microsoft.com/office/drawing/2016/5/12/chartex" xmlns:cx7="http://schemas.microsoft.com/office/drawing/2016/5/13/chartex" xmlns:cx8="http://schemas.microsoft.com/office/drawing/2016/5/14/chartex" xmlns:mc="http://schemas.openxmlformats.org/markup-compatibility/2006" xmlns:aink="http://schemas.microsoft.com/office/drawing/2016/ink" xmlns:am3d="http://schemas.microsoft.com/office/drawing/2017/model3d" xmlns:o="urn:schemas-microsoft-com:office:office" xmlns:r="http://schemas.openxmlformats.org/officeDocument/2006/relationships" xmlns:m="http://schemas.openxmlformats.org/officeDocument/2006/math" xmlns:v="urn:schemas-microsoft-com:vml" xmlns:wp14="http://schemas.microsoft.com/office/word/2010/wordprocessingDrawing" xmlns:wp="http://schemas.openxmlformats.org/drawingml/2006/wordprocessingDrawing" xmlns:w10="urn:schemas-microsoft-com:office:word" xmlns:w="http://schemas.openxmlformats.org/wordprocessingml/2006/main" xmlns:w14="http://schemas.microsoft.com/office/word/2010/wordml" xmlns:w15="http://schemas.microsoft.com/office/word/2012/wordml" xmlns:w16cex="http://schemas.microsoft.com/office/word/2018/wordml/cex" xmlns:w16cid="http://schemas.microsoft.com/office/word/2016/wordml/cid" xmlns:w16="http://schemas.microsoft.com/office/word/2018/wordml" xmlns:w16se="http://schemas.microsoft.com/office/word/2015/wordml/symex" xmlns:wpg="http://schemas.microsoft.com/office/word/2010/wordprocessingGroup" xmlns:wpi="http://schemas.microsoft.com/office/word/2010/wordprocessingInk" xmlns:wne="http://schemas.microsoft.com/office/word/2006/wordml" xmlns:wps="http://schemas.microsoft.com/office/word/2010/wordprocessingShape" mc:Ignorable="w14 w15 w16se w16cid w16 w16cex wp14">
+<w:comments xmlns:wpc="http://schemas.microsoft.com/office/word/2010/wordprocessingCanvas" xmlns:cx="http://schemas.microsoft.com/office/drawing/2014/chartex" xmlns:cx1="http://schemas.microsoft.com/office/drawing/2015/9/8/chartex" xmlns:cx2="http://schemas.microsoft.com/office/drawing/2015/10/21/chartex" xmlns:cx3="http://schemas.microsoft.com/office/drawing/2016/5/9/chartex" xmlns:cx4="http://schemas.microsoft.com/office/drawing/2016/5/10/chartex" xmlns:cx5="http://schemas.microsoft.com/office/drawing/2016/5/11/chartex" xmlns:cx6="http://schemas.microsoft.com/office/drawing/2016/5/12/chartex" xmlns:cx7="http://schemas.microsoft.com/office/drawing/2016/5/13/chartex" xmlns:cx8="http://schemas.microsoft.com/office/drawing/2016/5/14/chartex" xmlns:mc="http://schemas.openxmlformats.org/markup-compatibility/2006" xmlns:aink="http://schemas.microsoft.com/office/drawing/2016/ink" xmlns:am3d="http://schemas.microsoft.com/office/drawing/2017/model3d" xmlns:o="urn:schemas-microsoft-com:office:office" xmlns:r="http://schemas.openxmlformats.org/officeDocument/2006/relationships" xmlns:m="http://schemas.openxmlformats.org/officeDocument/2006/math" xmlns:v="urn:schemas-microsoft-com:vml" xmlns:wp14="http://schemas.microsoft.com/office/word/2010/wordprocessingDrawing" xmlns:wp="http://schemas.openxmlformats.org/drawingml/2006/wordprocessingDrawing" xmlns:w10="urn:schemas-microsoft-com:office:word" xmlns:w="http://schemas.openxmlformats.org/wordprocessingml/2006/main" xmlns:w14="http://schemas.microsoft.com/office/word/2010/wordml" xmlns:w15="http://schemas.microsoft.com/office/word/2012/wordml" xmlns:w16cid="http://schemas.microsoft.com/office/word/2016/wordml/cid" xmlns:w16se="http://schemas.microsoft.com/office/word/2015/wordml/symex" xmlns:wpg="http://schemas.microsoft.com/office/word/2010/wordprocessingGroup" xmlns:wpi="http://schemas.microsoft.com/office/word/2010/wordprocessingInk" xmlns:wne="http://schemas.microsoft.com/office/word/2006/wordml" xmlns:wps="http://schemas.microsoft.com/office/word/2010/wordprocessingShape" mc:Ignorable="w14 w15 w16se w16cid wp14">
   <w:comment w:id="0" w:author="Christopher Symons" w:date="2020-11-04T17:19:00Z" w:initials="CS">
     <w:p>
       <w:pPr>
@@ -5083,7 +6435,6 @@
       <w:r>
         <w:t xml:space="preserve">olving with </w:t>
       </w:r>
-      <w:proofErr w:type="gramStart"/>
       <w:r>
         <w:t>d</w:t>
       </w:r>
@@ -5093,10 +6444,9 @@
       <w:r>
         <w:t>?</w:t>
       </w:r>
-      <w:proofErr w:type="gramEnd"/>
     </w:p>
   </w:comment>
-  <w:comment w:id="97" w:author="Christopher Symons" w:date="2020-11-04T17:07:00Z" w:initials="CS">
+  <w:comment w:id="132" w:author="Christopher Symons" w:date="2020-11-04T17:07:00Z" w:initials="CS">
     <w:p>
       <w:pPr>
         <w:pStyle w:val="CommentText"/>
@@ -5112,7 +6462,7 @@
       </w:r>
     </w:p>
   </w:comment>
-  <w:comment w:id="146" w:author="Matthew Colwell" w:date="2020-11-05T06:58:00Z" w:initials="MC">
+  <w:comment w:id="208" w:author="Matthew Colwell" w:date="2020-11-05T06:58:00Z" w:initials="MC">
     <w:p>
       <w:pPr>
         <w:pStyle w:val="CommentText"/>
@@ -5128,7 +6478,7 @@
       </w:r>
     </w:p>
   </w:comment>
-  <w:comment w:id="147" w:author="Matthew Colwell" w:date="2020-11-05T06:58:00Z" w:initials="MC">
+  <w:comment w:id="209" w:author="Matthew Colwell" w:date="2020-11-05T06:58:00Z" w:initials="MC">
     <w:p>
       <w:pPr>
         <w:pStyle w:val="CommentText"/>
@@ -5146,19 +6496,11 @@
         <w:t>?</w:t>
       </w:r>
       <w:r>
-        <w:t xml:space="preserve"> and remove the use of “we”</w:t>
-      </w:r>
-      <w:proofErr w:type="gramStart"/>
-      <w:r>
-        <w:t>/”our</w:t>
-      </w:r>
-      <w:proofErr w:type="gramEnd"/>
-      <w:r>
-        <w:t>”</w:t>
+        <w:t xml:space="preserve"> and remove the use of “we”/”our”</w:t>
       </w:r>
     </w:p>
   </w:comment>
-  <w:comment w:id="166" w:author="Christopher Symons" w:date="2020-11-04T17:11:00Z" w:initials="CS">
+  <w:comment w:id="368" w:author="Christopher Symons" w:date="2020-11-04T17:11:00Z" w:initials="CS">
     <w:p>
       <w:pPr>
         <w:pStyle w:val="CommentText"/>
@@ -5174,7 +6516,7 @@
       </w:r>
     </w:p>
   </w:comment>
-  <w:comment w:id="169" w:author="Matthew Colwell" w:date="2020-11-05T07:43:00Z" w:initials="MC">
+  <w:comment w:id="391" w:author="Matthew Colwell" w:date="2020-11-05T07:43:00Z" w:initials="MC">
     <w:p>
       <w:pPr>
         <w:pStyle w:val="CommentText"/>
@@ -5186,27 +6528,11 @@
         <w:annotationRef/>
       </w:r>
       <w:r>
-        <w:t xml:space="preserve">Happy to incorporate all of this. Would be especially good if Hai Hung can include the </w:t>
-      </w:r>
-      <w:proofErr w:type="spellStart"/>
-      <w:r>
-        <w:t>qq</w:t>
-      </w:r>
-      <w:proofErr w:type="spellEnd"/>
-      <w:r>
-        <w:t xml:space="preserve">-plot and/or residual plot. </w:t>
-      </w:r>
-      <w:proofErr w:type="gramStart"/>
-      <w:r>
-        <w:t>Also</w:t>
-      </w:r>
-      <w:proofErr w:type="gramEnd"/>
-      <w:r>
-        <w:t xml:space="preserve"> the multiple linear model?</w:t>
+        <w:t>Happy to incorporate all of this. Would be especially good if Hai Hung can include the qq-plot and/or residual plot. Also the multiple linear model?</w:t>
       </w:r>
     </w:p>
   </w:comment>
-  <w:comment w:id="173" w:author="Christopher Symons" w:date="2020-11-04T17:15:00Z" w:initials="CS">
+  <w:comment w:id="395" w:author="Christopher Symons" w:date="2020-11-04T17:15:00Z" w:initials="CS">
     <w:p>
       <w:pPr>
         <w:pStyle w:val="CommentText"/>
@@ -5225,7 +6551,7 @@
       </w:r>
     </w:p>
   </w:comment>
-  <w:comment w:id="175" w:author="Christopher Symons" w:date="2020-11-04T17:17:00Z" w:initials="CS">
+  <w:comment w:id="397" w:author="Christopher Symons" w:date="2020-11-04T17:17:00Z" w:initials="CS">
     <w:p>
       <w:pPr>
         <w:pStyle w:val="CommentText"/>
@@ -5245,7 +6571,7 @@
 </file>
 
 <file path=word/commentsExtended.xml><?xml version="1.0" encoding="utf-8"?>
-<w15:commentsEx xmlns:wpc="http://schemas.microsoft.com/office/word/2010/wordprocessingCanvas" xmlns:cx="http://schemas.microsoft.com/office/drawing/2014/chartex" xmlns:cx1="http://schemas.microsoft.com/office/drawing/2015/9/8/chartex" xmlns:cx2="http://schemas.microsoft.com/office/drawing/2015/10/21/chartex" xmlns:cx3="http://schemas.microsoft.com/office/drawing/2016/5/9/chartex" xmlns:cx4="http://schemas.microsoft.com/office/drawing/2016/5/10/chartex" xmlns:cx5="http://schemas.microsoft.com/office/drawing/2016/5/11/chartex" xmlns:cx6="http://schemas.microsoft.com/office/drawing/2016/5/12/chartex" xmlns:cx7="http://schemas.microsoft.com/office/drawing/2016/5/13/chartex" xmlns:cx8="http://schemas.microsoft.com/office/drawing/2016/5/14/chartex" xmlns:mc="http://schemas.openxmlformats.org/markup-compatibility/2006" xmlns:aink="http://schemas.microsoft.com/office/drawing/2016/ink" xmlns:am3d="http://schemas.microsoft.com/office/drawing/2017/model3d" xmlns:o="urn:schemas-microsoft-com:office:office" xmlns:r="http://schemas.openxmlformats.org/officeDocument/2006/relationships" xmlns:m="http://schemas.openxmlformats.org/officeDocument/2006/math" xmlns:v="urn:schemas-microsoft-com:vml" xmlns:wp14="http://schemas.microsoft.com/office/word/2010/wordprocessingDrawing" xmlns:wp="http://schemas.openxmlformats.org/drawingml/2006/wordprocessingDrawing" xmlns:w10="urn:schemas-microsoft-com:office:word" xmlns:w="http://schemas.openxmlformats.org/wordprocessingml/2006/main" xmlns:w14="http://schemas.microsoft.com/office/word/2010/wordml" xmlns:w15="http://schemas.microsoft.com/office/word/2012/wordml" xmlns:w16cex="http://schemas.microsoft.com/office/word/2018/wordml/cex" xmlns:w16cid="http://schemas.microsoft.com/office/word/2016/wordml/cid" xmlns:w16="http://schemas.microsoft.com/office/word/2018/wordml" xmlns:w16se="http://schemas.microsoft.com/office/word/2015/wordml/symex" xmlns:wpg="http://schemas.microsoft.com/office/word/2010/wordprocessingGroup" xmlns:wpi="http://schemas.microsoft.com/office/word/2010/wordprocessingInk" xmlns:wne="http://schemas.microsoft.com/office/word/2006/wordml" xmlns:wps="http://schemas.microsoft.com/office/word/2010/wordprocessingShape" mc:Ignorable="w14 w15 w16se w16cid w16 w16cex wp14">
+<w15:commentsEx xmlns:wpc="http://schemas.microsoft.com/office/word/2010/wordprocessingCanvas" xmlns:cx="http://schemas.microsoft.com/office/drawing/2014/chartex" xmlns:cx1="http://schemas.microsoft.com/office/drawing/2015/9/8/chartex" xmlns:cx2="http://schemas.microsoft.com/office/drawing/2015/10/21/chartex" xmlns:cx3="http://schemas.microsoft.com/office/drawing/2016/5/9/chartex" xmlns:cx4="http://schemas.microsoft.com/office/drawing/2016/5/10/chartex" xmlns:cx5="http://schemas.microsoft.com/office/drawing/2016/5/11/chartex" xmlns:cx6="http://schemas.microsoft.com/office/drawing/2016/5/12/chartex" xmlns:cx7="http://schemas.microsoft.com/office/drawing/2016/5/13/chartex" xmlns:cx8="http://schemas.microsoft.com/office/drawing/2016/5/14/chartex" xmlns:mc="http://schemas.openxmlformats.org/markup-compatibility/2006" xmlns:aink="http://schemas.microsoft.com/office/drawing/2016/ink" xmlns:am3d="http://schemas.microsoft.com/office/drawing/2017/model3d" xmlns:o="urn:schemas-microsoft-com:office:office" xmlns:r="http://schemas.openxmlformats.org/officeDocument/2006/relationships" xmlns:m="http://schemas.openxmlformats.org/officeDocument/2006/math" xmlns:v="urn:schemas-microsoft-com:vml" xmlns:wp14="http://schemas.microsoft.com/office/word/2010/wordprocessingDrawing" xmlns:wp="http://schemas.openxmlformats.org/drawingml/2006/wordprocessingDrawing" xmlns:w10="urn:schemas-microsoft-com:office:word" xmlns:w="http://schemas.openxmlformats.org/wordprocessingml/2006/main" xmlns:w14="http://schemas.microsoft.com/office/word/2010/wordml" xmlns:w15="http://schemas.microsoft.com/office/word/2012/wordml" xmlns:w16cid="http://schemas.microsoft.com/office/word/2016/wordml/cid" xmlns:w16se="http://schemas.microsoft.com/office/word/2015/wordml/symex" xmlns:wpg="http://schemas.microsoft.com/office/word/2010/wordprocessingGroup" xmlns:wpi="http://schemas.microsoft.com/office/word/2010/wordprocessingInk" xmlns:wne="http://schemas.microsoft.com/office/word/2006/wordml" xmlns:wps="http://schemas.microsoft.com/office/word/2010/wordprocessingShape" mc:Ignorable="w14 w15 w16se w16cid wp14">
   <w15:commentEx w15:paraId="4A2634C2" w15:done="0"/>
   <w15:commentEx w15:paraId="059E9B69" w15:done="0"/>
   <w15:commentEx w15:paraId="526E6F59" w15:done="0"/>
@@ -5273,7 +6599,7 @@
 </file>
 
 <file path=word/commentsIds.xml><?xml version="1.0" encoding="utf-8"?>
-<w16cid:commentsIds xmlns:wpc="http://schemas.microsoft.com/office/word/2010/wordprocessingCanvas" xmlns:cx="http://schemas.microsoft.com/office/drawing/2014/chartex" xmlns:cx1="http://schemas.microsoft.com/office/drawing/2015/9/8/chartex" xmlns:cx2="http://schemas.microsoft.com/office/drawing/2015/10/21/chartex" xmlns:cx3="http://schemas.microsoft.com/office/drawing/2016/5/9/chartex" xmlns:cx4="http://schemas.microsoft.com/office/drawing/2016/5/10/chartex" xmlns:cx5="http://schemas.microsoft.com/office/drawing/2016/5/11/chartex" xmlns:cx6="http://schemas.microsoft.com/office/drawing/2016/5/12/chartex" xmlns:cx7="http://schemas.microsoft.com/office/drawing/2016/5/13/chartex" xmlns:cx8="http://schemas.microsoft.com/office/drawing/2016/5/14/chartex" xmlns:mc="http://schemas.openxmlformats.org/markup-compatibility/2006" xmlns:aink="http://schemas.microsoft.com/office/drawing/2016/ink" xmlns:am3d="http://schemas.microsoft.com/office/drawing/2017/model3d" xmlns:o="urn:schemas-microsoft-com:office:office" xmlns:r="http://schemas.openxmlformats.org/officeDocument/2006/relationships" xmlns:m="http://schemas.openxmlformats.org/officeDocument/2006/math" xmlns:v="urn:schemas-microsoft-com:vml" xmlns:wp14="http://schemas.microsoft.com/office/word/2010/wordprocessingDrawing" xmlns:wp="http://schemas.openxmlformats.org/drawingml/2006/wordprocessingDrawing" xmlns:w10="urn:schemas-microsoft-com:office:word" xmlns:w="http://schemas.openxmlformats.org/wordprocessingml/2006/main" xmlns:w14="http://schemas.microsoft.com/office/word/2010/wordml" xmlns:w15="http://schemas.microsoft.com/office/word/2012/wordml" xmlns:w16cex="http://schemas.microsoft.com/office/word/2018/wordml/cex" xmlns:w16cid="http://schemas.microsoft.com/office/word/2016/wordml/cid" xmlns:w16="http://schemas.microsoft.com/office/word/2018/wordml" xmlns:w16se="http://schemas.microsoft.com/office/word/2015/wordml/symex" xmlns:wpg="http://schemas.microsoft.com/office/word/2010/wordprocessingGroup" xmlns:wpi="http://schemas.microsoft.com/office/word/2010/wordprocessingInk" xmlns:wne="http://schemas.microsoft.com/office/word/2006/wordml" xmlns:wps="http://schemas.microsoft.com/office/word/2010/wordprocessingShape" mc:Ignorable="w14 w15 w16se w16cid w16 w16cex wp14">
+<w16cid:commentsIds xmlns:wpc="http://schemas.microsoft.com/office/word/2010/wordprocessingCanvas" xmlns:cx="http://schemas.microsoft.com/office/drawing/2014/chartex" xmlns:cx1="http://schemas.microsoft.com/office/drawing/2015/9/8/chartex" xmlns:cx2="http://schemas.microsoft.com/office/drawing/2015/10/21/chartex" xmlns:cx3="http://schemas.microsoft.com/office/drawing/2016/5/9/chartex" xmlns:cx4="http://schemas.microsoft.com/office/drawing/2016/5/10/chartex" xmlns:cx5="http://schemas.microsoft.com/office/drawing/2016/5/11/chartex" xmlns:cx6="http://schemas.microsoft.com/office/drawing/2016/5/12/chartex" xmlns:cx7="http://schemas.microsoft.com/office/drawing/2016/5/13/chartex" xmlns:cx8="http://schemas.microsoft.com/office/drawing/2016/5/14/chartex" xmlns:mc="http://schemas.openxmlformats.org/markup-compatibility/2006" xmlns:aink="http://schemas.microsoft.com/office/drawing/2016/ink" xmlns:am3d="http://schemas.microsoft.com/office/drawing/2017/model3d" xmlns:o="urn:schemas-microsoft-com:office:office" xmlns:r="http://schemas.openxmlformats.org/officeDocument/2006/relationships" xmlns:m="http://schemas.openxmlformats.org/officeDocument/2006/math" xmlns:v="urn:schemas-microsoft-com:vml" xmlns:wp14="http://schemas.microsoft.com/office/word/2010/wordprocessingDrawing" xmlns:wp="http://schemas.openxmlformats.org/drawingml/2006/wordprocessingDrawing" xmlns:w10="urn:schemas-microsoft-com:office:word" xmlns:w="http://schemas.openxmlformats.org/wordprocessingml/2006/main" xmlns:w14="http://schemas.microsoft.com/office/word/2010/wordml" xmlns:w15="http://schemas.microsoft.com/office/word/2012/wordml" xmlns:w16cid="http://schemas.microsoft.com/office/word/2016/wordml/cid" xmlns:w16se="http://schemas.microsoft.com/office/word/2015/wordml/symex" xmlns:wpg="http://schemas.microsoft.com/office/word/2010/wordprocessingGroup" xmlns:wpi="http://schemas.microsoft.com/office/word/2010/wordprocessingInk" xmlns:wne="http://schemas.microsoft.com/office/word/2006/wordml" xmlns:wps="http://schemas.microsoft.com/office/word/2010/wordprocessingShape" mc:Ignorable="w14 w15 w16se w16cid wp14">
   <w16cid:commentId w16cid:paraId="4A2634C2" w16cid:durableId="234D6131"/>
   <w16cid:commentId w16cid:paraId="059E9B69" w16cid:durableId="234D5B23"/>
   <w16cid:commentId w16cid:paraId="526E6F59" w16cid:durableId="234D5E62"/>
@@ -5287,7 +6613,7 @@
 </file>
 
 <file path=word/endnotes.xml><?xml version="1.0" encoding="utf-8"?>
-<w:endnotes xmlns:wpc="http://schemas.microsoft.com/office/word/2010/wordprocessingCanvas" xmlns:cx="http://schemas.microsoft.com/office/drawing/2014/chartex" xmlns:cx1="http://schemas.microsoft.com/office/drawing/2015/9/8/chartex" xmlns:cx2="http://schemas.microsoft.com/office/drawing/2015/10/21/chartex" xmlns:cx3="http://schemas.microsoft.com/office/drawing/2016/5/9/chartex" xmlns:cx4="http://schemas.microsoft.com/office/drawing/2016/5/10/chartex" xmlns:cx5="http://schemas.microsoft.com/office/drawing/2016/5/11/chartex" xmlns:cx6="http://schemas.microsoft.com/office/drawing/2016/5/12/chartex" xmlns:cx7="http://schemas.microsoft.com/office/drawing/2016/5/13/chartex" xmlns:cx8="http://schemas.microsoft.com/office/drawing/2016/5/14/chartex" xmlns:mc="http://schemas.openxmlformats.org/markup-compatibility/2006" xmlns:aink="http://schemas.microsoft.com/office/drawing/2016/ink" xmlns:am3d="http://schemas.microsoft.com/office/drawing/2017/model3d" xmlns:o="urn:schemas-microsoft-com:office:office" xmlns:r="http://schemas.openxmlformats.org/officeDocument/2006/relationships" xmlns:m="http://schemas.openxmlformats.org/officeDocument/2006/math" xmlns:v="urn:schemas-microsoft-com:vml" xmlns:wp14="http://schemas.microsoft.com/office/word/2010/wordprocessingDrawing" xmlns:wp="http://schemas.openxmlformats.org/drawingml/2006/wordprocessingDrawing" xmlns:w10="urn:schemas-microsoft-com:office:word" xmlns:w="http://schemas.openxmlformats.org/wordprocessingml/2006/main" xmlns:w14="http://schemas.microsoft.com/office/word/2010/wordml" xmlns:w15="http://schemas.microsoft.com/office/word/2012/wordml" xmlns:w16cex="http://schemas.microsoft.com/office/word/2018/wordml/cex" xmlns:w16cid="http://schemas.microsoft.com/office/word/2016/wordml/cid" xmlns:w16="http://schemas.microsoft.com/office/word/2018/wordml" xmlns:w16se="http://schemas.microsoft.com/office/word/2015/wordml/symex" xmlns:wpg="http://schemas.microsoft.com/office/word/2010/wordprocessingGroup" xmlns:wpi="http://schemas.microsoft.com/office/word/2010/wordprocessingInk" xmlns:wne="http://schemas.microsoft.com/office/word/2006/wordml" xmlns:wps="http://schemas.microsoft.com/office/word/2010/wordprocessingShape" mc:Ignorable="w14 w15 w16se w16cid w16 w16cex wp14">
+<w:endnotes xmlns:wpc="http://schemas.microsoft.com/office/word/2010/wordprocessingCanvas" xmlns:cx="http://schemas.microsoft.com/office/drawing/2014/chartex" xmlns:cx1="http://schemas.microsoft.com/office/drawing/2015/9/8/chartex" xmlns:cx2="http://schemas.microsoft.com/office/drawing/2015/10/21/chartex" xmlns:cx3="http://schemas.microsoft.com/office/drawing/2016/5/9/chartex" xmlns:cx4="http://schemas.microsoft.com/office/drawing/2016/5/10/chartex" xmlns:cx5="http://schemas.microsoft.com/office/drawing/2016/5/11/chartex" xmlns:cx6="http://schemas.microsoft.com/office/drawing/2016/5/12/chartex" xmlns:cx7="http://schemas.microsoft.com/office/drawing/2016/5/13/chartex" xmlns:cx8="http://schemas.microsoft.com/office/drawing/2016/5/14/chartex" xmlns:mc="http://schemas.openxmlformats.org/markup-compatibility/2006" xmlns:aink="http://schemas.microsoft.com/office/drawing/2016/ink" xmlns:am3d="http://schemas.microsoft.com/office/drawing/2017/model3d" xmlns:o="urn:schemas-microsoft-com:office:office" xmlns:r="http://schemas.openxmlformats.org/officeDocument/2006/relationships" xmlns:m="http://schemas.openxmlformats.org/officeDocument/2006/math" xmlns:v="urn:schemas-microsoft-com:vml" xmlns:wp14="http://schemas.microsoft.com/office/word/2010/wordprocessingDrawing" xmlns:wp="http://schemas.openxmlformats.org/drawingml/2006/wordprocessingDrawing" xmlns:w10="urn:schemas-microsoft-com:office:word" xmlns:w="http://schemas.openxmlformats.org/wordprocessingml/2006/main" xmlns:w14="http://schemas.microsoft.com/office/word/2010/wordml" xmlns:w15="http://schemas.microsoft.com/office/word/2012/wordml" xmlns:w16cid="http://schemas.microsoft.com/office/word/2016/wordml/cid" xmlns:w16se="http://schemas.microsoft.com/office/word/2015/wordml/symex" xmlns:wpg="http://schemas.microsoft.com/office/word/2010/wordprocessingGroup" xmlns:wpi="http://schemas.microsoft.com/office/word/2010/wordprocessingInk" xmlns:wne="http://schemas.microsoft.com/office/word/2006/wordml" xmlns:wps="http://schemas.microsoft.com/office/word/2010/wordprocessingShape" mc:Ignorable="w14 w15 w16se w16cid wp14">
   <w:endnote w:type="separator" w:id="-1">
     <w:p>
       <w:pPr>
@@ -5312,7 +6638,7 @@
 </file>
 
 <file path=word/footer1.xml><?xml version="1.0" encoding="utf-8"?>
-<w:ftr xmlns:wpc="http://schemas.microsoft.com/office/word/2010/wordprocessingCanvas" xmlns:cx="http://schemas.microsoft.com/office/drawing/2014/chartex" xmlns:cx1="http://schemas.microsoft.com/office/drawing/2015/9/8/chartex" xmlns:cx2="http://schemas.microsoft.com/office/drawing/2015/10/21/chartex" xmlns:cx3="http://schemas.microsoft.com/office/drawing/2016/5/9/chartex" xmlns:cx4="http://schemas.microsoft.com/office/drawing/2016/5/10/chartex" xmlns:cx5="http://schemas.microsoft.com/office/drawing/2016/5/11/chartex" xmlns:cx6="http://schemas.microsoft.com/office/drawing/2016/5/12/chartex" xmlns:cx7="http://schemas.microsoft.com/office/drawing/2016/5/13/chartex" xmlns:cx8="http://schemas.microsoft.com/office/drawing/2016/5/14/chartex" xmlns:mc="http://schemas.openxmlformats.org/markup-compatibility/2006" xmlns:aink="http://schemas.microsoft.com/office/drawing/2016/ink" xmlns:am3d="http://schemas.microsoft.com/office/drawing/2017/model3d" xmlns:o="urn:schemas-microsoft-com:office:office" xmlns:r="http://schemas.openxmlformats.org/officeDocument/2006/relationships" xmlns:m="http://schemas.openxmlformats.org/officeDocument/2006/math" xmlns:v="urn:schemas-microsoft-com:vml" xmlns:wp14="http://schemas.microsoft.com/office/word/2010/wordprocessingDrawing" xmlns:wp="http://schemas.openxmlformats.org/drawingml/2006/wordprocessingDrawing" xmlns:w10="urn:schemas-microsoft-com:office:word" xmlns:w="http://schemas.openxmlformats.org/wordprocessingml/2006/main" xmlns:w14="http://schemas.microsoft.com/office/word/2010/wordml" xmlns:w15="http://schemas.microsoft.com/office/word/2012/wordml" xmlns:w16cex="http://schemas.microsoft.com/office/word/2018/wordml/cex" xmlns:w16cid="http://schemas.microsoft.com/office/word/2016/wordml/cid" xmlns:w16="http://schemas.microsoft.com/office/word/2018/wordml" xmlns:w16se="http://schemas.microsoft.com/office/word/2015/wordml/symex" xmlns:wpg="http://schemas.microsoft.com/office/word/2010/wordprocessingGroup" xmlns:wpi="http://schemas.microsoft.com/office/word/2010/wordprocessingInk" xmlns:wne="http://schemas.microsoft.com/office/word/2006/wordml" xmlns:wps="http://schemas.microsoft.com/office/word/2010/wordprocessingShape" mc:Ignorable="w14 w15 w16se w16cid w16 w16cex wp14">
+<w:ftr xmlns:wpc="http://schemas.microsoft.com/office/word/2010/wordprocessingCanvas" xmlns:cx="http://schemas.microsoft.com/office/drawing/2014/chartex" xmlns:cx1="http://schemas.microsoft.com/office/drawing/2015/9/8/chartex" xmlns:cx2="http://schemas.microsoft.com/office/drawing/2015/10/21/chartex" xmlns:cx3="http://schemas.microsoft.com/office/drawing/2016/5/9/chartex" xmlns:cx4="http://schemas.microsoft.com/office/drawing/2016/5/10/chartex" xmlns:cx5="http://schemas.microsoft.com/office/drawing/2016/5/11/chartex" xmlns:cx6="http://schemas.microsoft.com/office/drawing/2016/5/12/chartex" xmlns:cx7="http://schemas.microsoft.com/office/drawing/2016/5/13/chartex" xmlns:cx8="http://schemas.microsoft.com/office/drawing/2016/5/14/chartex" xmlns:mc="http://schemas.openxmlformats.org/markup-compatibility/2006" xmlns:aink="http://schemas.microsoft.com/office/drawing/2016/ink" xmlns:am3d="http://schemas.microsoft.com/office/drawing/2017/model3d" xmlns:o="urn:schemas-microsoft-com:office:office" xmlns:r="http://schemas.openxmlformats.org/officeDocument/2006/relationships" xmlns:m="http://schemas.openxmlformats.org/officeDocument/2006/math" xmlns:v="urn:schemas-microsoft-com:vml" xmlns:wp14="http://schemas.microsoft.com/office/word/2010/wordprocessingDrawing" xmlns:wp="http://schemas.openxmlformats.org/drawingml/2006/wordprocessingDrawing" xmlns:w10="urn:schemas-microsoft-com:office:word" xmlns:w="http://schemas.openxmlformats.org/wordprocessingml/2006/main" xmlns:w14="http://schemas.microsoft.com/office/word/2010/wordml" xmlns:w15="http://schemas.microsoft.com/office/word/2012/wordml" xmlns:w16cid="http://schemas.microsoft.com/office/word/2016/wordml/cid" xmlns:w16se="http://schemas.microsoft.com/office/word/2015/wordml/symex" xmlns:wpg="http://schemas.microsoft.com/office/word/2010/wordprocessingGroup" xmlns:wpi="http://schemas.microsoft.com/office/word/2010/wordprocessingInk" xmlns:wne="http://schemas.microsoft.com/office/word/2006/wordml" xmlns:wps="http://schemas.microsoft.com/office/word/2010/wordprocessingShape" mc:Ignorable="w14 w15 w16se w16cid wp14">
   <w:sdt>
     <w:sdtPr>
       <w:id w:val="-169875525"/>
@@ -5367,7 +6693,7 @@
 </file>
 
 <file path=word/footer2.xml><?xml version="1.0" encoding="utf-8"?>
-<w:ftr xmlns:wpc="http://schemas.microsoft.com/office/word/2010/wordprocessingCanvas" xmlns:cx="http://schemas.microsoft.com/office/drawing/2014/chartex" xmlns:cx1="http://schemas.microsoft.com/office/drawing/2015/9/8/chartex" xmlns:cx2="http://schemas.microsoft.com/office/drawing/2015/10/21/chartex" xmlns:cx3="http://schemas.microsoft.com/office/drawing/2016/5/9/chartex" xmlns:cx4="http://schemas.microsoft.com/office/drawing/2016/5/10/chartex" xmlns:cx5="http://schemas.microsoft.com/office/drawing/2016/5/11/chartex" xmlns:cx6="http://schemas.microsoft.com/office/drawing/2016/5/12/chartex" xmlns:cx7="http://schemas.microsoft.com/office/drawing/2016/5/13/chartex" xmlns:cx8="http://schemas.microsoft.com/office/drawing/2016/5/14/chartex" xmlns:mc="http://schemas.openxmlformats.org/markup-compatibility/2006" xmlns:aink="http://schemas.microsoft.com/office/drawing/2016/ink" xmlns:am3d="http://schemas.microsoft.com/office/drawing/2017/model3d" xmlns:o="urn:schemas-microsoft-com:office:office" xmlns:r="http://schemas.openxmlformats.org/officeDocument/2006/relationships" xmlns:m="http://schemas.openxmlformats.org/officeDocument/2006/math" xmlns:v="urn:schemas-microsoft-com:vml" xmlns:wp14="http://schemas.microsoft.com/office/word/2010/wordprocessingDrawing" xmlns:wp="http://schemas.openxmlformats.org/drawingml/2006/wordprocessingDrawing" xmlns:w10="urn:schemas-microsoft-com:office:word" xmlns:w="http://schemas.openxmlformats.org/wordprocessingml/2006/main" xmlns:w14="http://schemas.microsoft.com/office/word/2010/wordml" xmlns:w15="http://schemas.microsoft.com/office/word/2012/wordml" xmlns:w16cex="http://schemas.microsoft.com/office/word/2018/wordml/cex" xmlns:w16cid="http://schemas.microsoft.com/office/word/2016/wordml/cid" xmlns:w16="http://schemas.microsoft.com/office/word/2018/wordml" xmlns:w16se="http://schemas.microsoft.com/office/word/2015/wordml/symex" xmlns:wpg="http://schemas.microsoft.com/office/word/2010/wordprocessingGroup" xmlns:wpi="http://schemas.microsoft.com/office/word/2010/wordprocessingInk" xmlns:wne="http://schemas.microsoft.com/office/word/2006/wordml" xmlns:wps="http://schemas.microsoft.com/office/word/2010/wordprocessingShape" mc:Ignorable="w14 w15 w16se w16cid w16 w16cex wp14">
+<w:ftr xmlns:wpc="http://schemas.microsoft.com/office/word/2010/wordprocessingCanvas" xmlns:cx="http://schemas.microsoft.com/office/drawing/2014/chartex" xmlns:cx1="http://schemas.microsoft.com/office/drawing/2015/9/8/chartex" xmlns:cx2="http://schemas.microsoft.com/office/drawing/2015/10/21/chartex" xmlns:cx3="http://schemas.microsoft.com/office/drawing/2016/5/9/chartex" xmlns:cx4="http://schemas.microsoft.com/office/drawing/2016/5/10/chartex" xmlns:cx5="http://schemas.microsoft.com/office/drawing/2016/5/11/chartex" xmlns:cx6="http://schemas.microsoft.com/office/drawing/2016/5/12/chartex" xmlns:cx7="http://schemas.microsoft.com/office/drawing/2016/5/13/chartex" xmlns:cx8="http://schemas.microsoft.com/office/drawing/2016/5/14/chartex" xmlns:mc="http://schemas.openxmlformats.org/markup-compatibility/2006" xmlns:aink="http://schemas.microsoft.com/office/drawing/2016/ink" xmlns:am3d="http://schemas.microsoft.com/office/drawing/2017/model3d" xmlns:o="urn:schemas-microsoft-com:office:office" xmlns:r="http://schemas.openxmlformats.org/officeDocument/2006/relationships" xmlns:m="http://schemas.openxmlformats.org/officeDocument/2006/math" xmlns:v="urn:schemas-microsoft-com:vml" xmlns:wp14="http://schemas.microsoft.com/office/word/2010/wordprocessingDrawing" xmlns:wp="http://schemas.openxmlformats.org/drawingml/2006/wordprocessingDrawing" xmlns:w10="urn:schemas-microsoft-com:office:word" xmlns:w="http://schemas.openxmlformats.org/wordprocessingml/2006/main" xmlns:w14="http://schemas.microsoft.com/office/word/2010/wordml" xmlns:w15="http://schemas.microsoft.com/office/word/2012/wordml" xmlns:w16cid="http://schemas.microsoft.com/office/word/2016/wordml/cid" xmlns:w16se="http://schemas.microsoft.com/office/word/2015/wordml/symex" xmlns:wpg="http://schemas.microsoft.com/office/word/2010/wordprocessingGroup" xmlns:wpi="http://schemas.microsoft.com/office/word/2010/wordprocessingInk" xmlns:wne="http://schemas.microsoft.com/office/word/2006/wordml" xmlns:wps="http://schemas.microsoft.com/office/word/2010/wordprocessingShape" mc:Ignorable="w14 w15 w16se w16cid wp14">
   <w:p>
     <w:pPr>
       <w:pStyle w:val="Footer"/>
@@ -5377,7 +6703,7 @@
 </file>
 
 <file path=word/footnotes.xml><?xml version="1.0" encoding="utf-8"?>
-<w:footnotes xmlns:wpc="http://schemas.microsoft.com/office/word/2010/wordprocessingCanvas" xmlns:cx="http://schemas.microsoft.com/office/drawing/2014/chartex" xmlns:cx1="http://schemas.microsoft.com/office/drawing/2015/9/8/chartex" xmlns:cx2="http://schemas.microsoft.com/office/drawing/2015/10/21/chartex" xmlns:cx3="http://schemas.microsoft.com/office/drawing/2016/5/9/chartex" xmlns:cx4="http://schemas.microsoft.com/office/drawing/2016/5/10/chartex" xmlns:cx5="http://schemas.microsoft.com/office/drawing/2016/5/11/chartex" xmlns:cx6="http://schemas.microsoft.com/office/drawing/2016/5/12/chartex" xmlns:cx7="http://schemas.microsoft.com/office/drawing/2016/5/13/chartex" xmlns:cx8="http://schemas.microsoft.com/office/drawing/2016/5/14/chartex" xmlns:mc="http://schemas.openxmlformats.org/markup-compatibility/2006" xmlns:aink="http://schemas.microsoft.com/office/drawing/2016/ink" xmlns:am3d="http://schemas.microsoft.com/office/drawing/2017/model3d" xmlns:o="urn:schemas-microsoft-com:office:office" xmlns:r="http://schemas.openxmlformats.org/officeDocument/2006/relationships" xmlns:m="http://schemas.openxmlformats.org/officeDocument/2006/math" xmlns:v="urn:schemas-microsoft-com:vml" xmlns:wp14="http://schemas.microsoft.com/office/word/2010/wordprocessingDrawing" xmlns:wp="http://schemas.openxmlformats.org/drawingml/2006/wordprocessingDrawing" xmlns:w10="urn:schemas-microsoft-com:office:word" xmlns:w="http://schemas.openxmlformats.org/wordprocessingml/2006/main" xmlns:w14="http://schemas.microsoft.com/office/word/2010/wordml" xmlns:w15="http://schemas.microsoft.com/office/word/2012/wordml" xmlns:w16cex="http://schemas.microsoft.com/office/word/2018/wordml/cex" xmlns:w16cid="http://schemas.microsoft.com/office/word/2016/wordml/cid" xmlns:w16="http://schemas.microsoft.com/office/word/2018/wordml" xmlns:w16se="http://schemas.microsoft.com/office/word/2015/wordml/symex" xmlns:wpg="http://schemas.microsoft.com/office/word/2010/wordprocessingGroup" xmlns:wpi="http://schemas.microsoft.com/office/word/2010/wordprocessingInk" xmlns:wne="http://schemas.microsoft.com/office/word/2006/wordml" xmlns:wps="http://schemas.microsoft.com/office/word/2010/wordprocessingShape" mc:Ignorable="w14 w15 w16se w16cid w16 w16cex wp14">
+<w:footnotes xmlns:wpc="http://schemas.microsoft.com/office/word/2010/wordprocessingCanvas" xmlns:cx="http://schemas.microsoft.com/office/drawing/2014/chartex" xmlns:cx1="http://schemas.microsoft.com/office/drawing/2015/9/8/chartex" xmlns:cx2="http://schemas.microsoft.com/office/drawing/2015/10/21/chartex" xmlns:cx3="http://schemas.microsoft.com/office/drawing/2016/5/9/chartex" xmlns:cx4="http://schemas.microsoft.com/office/drawing/2016/5/10/chartex" xmlns:cx5="http://schemas.microsoft.com/office/drawing/2016/5/11/chartex" xmlns:cx6="http://schemas.microsoft.com/office/drawing/2016/5/12/chartex" xmlns:cx7="http://schemas.microsoft.com/office/drawing/2016/5/13/chartex" xmlns:cx8="http://schemas.microsoft.com/office/drawing/2016/5/14/chartex" xmlns:mc="http://schemas.openxmlformats.org/markup-compatibility/2006" xmlns:aink="http://schemas.microsoft.com/office/drawing/2016/ink" xmlns:am3d="http://schemas.microsoft.com/office/drawing/2017/model3d" xmlns:o="urn:schemas-microsoft-com:office:office" xmlns:r="http://schemas.openxmlformats.org/officeDocument/2006/relationships" xmlns:m="http://schemas.openxmlformats.org/officeDocument/2006/math" xmlns:v="urn:schemas-microsoft-com:vml" xmlns:wp14="http://schemas.microsoft.com/office/word/2010/wordprocessingDrawing" xmlns:wp="http://schemas.openxmlformats.org/drawingml/2006/wordprocessingDrawing" xmlns:w10="urn:schemas-microsoft-com:office:word" xmlns:w="http://schemas.openxmlformats.org/wordprocessingml/2006/main" xmlns:w14="http://schemas.microsoft.com/office/word/2010/wordml" xmlns:w15="http://schemas.microsoft.com/office/word/2012/wordml" xmlns:w16cid="http://schemas.microsoft.com/office/word/2016/wordml/cid" xmlns:w16se="http://schemas.microsoft.com/office/word/2015/wordml/symex" xmlns:wpg="http://schemas.microsoft.com/office/word/2010/wordprocessingGroup" xmlns:wpi="http://schemas.microsoft.com/office/word/2010/wordprocessingInk" xmlns:wne="http://schemas.microsoft.com/office/word/2006/wordml" xmlns:wps="http://schemas.microsoft.com/office/word/2010/wordprocessingShape" mc:Ignorable="w14 w15 w16se w16cid wp14">
   <w:footnote w:type="separator" w:id="-1">
     <w:p>
       <w:pPr>
@@ -5402,7 +6728,7 @@
 </file>
 
 <file path=word/numbering.xml><?xml version="1.0" encoding="utf-8"?>
-<w:numbering xmlns:wpc="http://schemas.microsoft.com/office/word/2010/wordprocessingCanvas" xmlns:cx="http://schemas.microsoft.com/office/drawing/2014/chartex" xmlns:cx1="http://schemas.microsoft.com/office/drawing/2015/9/8/chartex" xmlns:cx2="http://schemas.microsoft.com/office/drawing/2015/10/21/chartex" xmlns:cx3="http://schemas.microsoft.com/office/drawing/2016/5/9/chartex" xmlns:cx4="http://schemas.microsoft.com/office/drawing/2016/5/10/chartex" xmlns:cx5="http://schemas.microsoft.com/office/drawing/2016/5/11/chartex" xmlns:cx6="http://schemas.microsoft.com/office/drawing/2016/5/12/chartex" xmlns:cx7="http://schemas.microsoft.com/office/drawing/2016/5/13/chartex" xmlns:cx8="http://schemas.microsoft.com/office/drawing/2016/5/14/chartex" xmlns:mc="http://schemas.openxmlformats.org/markup-compatibility/2006" xmlns:aink="http://schemas.microsoft.com/office/drawing/2016/ink" xmlns:am3d="http://schemas.microsoft.com/office/drawing/2017/model3d" xmlns:o="urn:schemas-microsoft-com:office:office" xmlns:r="http://schemas.openxmlformats.org/officeDocument/2006/relationships" xmlns:m="http://schemas.openxmlformats.org/officeDocument/2006/math" xmlns:v="urn:schemas-microsoft-com:vml" xmlns:wp14="http://schemas.microsoft.com/office/word/2010/wordprocessingDrawing" xmlns:wp="http://schemas.openxmlformats.org/drawingml/2006/wordprocessingDrawing" xmlns:w10="urn:schemas-microsoft-com:office:word" xmlns:w="http://schemas.openxmlformats.org/wordprocessingml/2006/main" xmlns:w14="http://schemas.microsoft.com/office/word/2010/wordml" xmlns:w15="http://schemas.microsoft.com/office/word/2012/wordml" xmlns:w16cex="http://schemas.microsoft.com/office/word/2018/wordml/cex" xmlns:w16cid="http://schemas.microsoft.com/office/word/2016/wordml/cid" xmlns:w16="http://schemas.microsoft.com/office/word/2018/wordml" xmlns:w16se="http://schemas.microsoft.com/office/word/2015/wordml/symex" xmlns:wpg="http://schemas.microsoft.com/office/word/2010/wordprocessingGroup" xmlns:wpi="http://schemas.microsoft.com/office/word/2010/wordprocessingInk" xmlns:wne="http://schemas.microsoft.com/office/word/2006/wordml" xmlns:wps="http://schemas.microsoft.com/office/word/2010/wordprocessingShape" mc:Ignorable="w14 w15 w16se w16cid w16 w16cex wp14">
+<w:numbering xmlns:wpc="http://schemas.microsoft.com/office/word/2010/wordprocessingCanvas" xmlns:cx="http://schemas.microsoft.com/office/drawing/2014/chartex" xmlns:cx1="http://schemas.microsoft.com/office/drawing/2015/9/8/chartex" xmlns:cx2="http://schemas.microsoft.com/office/drawing/2015/10/21/chartex" xmlns:cx3="http://schemas.microsoft.com/office/drawing/2016/5/9/chartex" xmlns:cx4="http://schemas.microsoft.com/office/drawing/2016/5/10/chartex" xmlns:cx5="http://schemas.microsoft.com/office/drawing/2016/5/11/chartex" xmlns:cx6="http://schemas.microsoft.com/office/drawing/2016/5/12/chartex" xmlns:cx7="http://schemas.microsoft.com/office/drawing/2016/5/13/chartex" xmlns:cx8="http://schemas.microsoft.com/office/drawing/2016/5/14/chartex" xmlns:mc="http://schemas.openxmlformats.org/markup-compatibility/2006" xmlns:aink="http://schemas.microsoft.com/office/drawing/2016/ink" xmlns:am3d="http://schemas.microsoft.com/office/drawing/2017/model3d" xmlns:o="urn:schemas-microsoft-com:office:office" xmlns:r="http://schemas.openxmlformats.org/officeDocument/2006/relationships" xmlns:m="http://schemas.openxmlformats.org/officeDocument/2006/math" xmlns:v="urn:schemas-microsoft-com:vml" xmlns:wp14="http://schemas.microsoft.com/office/word/2010/wordprocessingDrawing" xmlns:wp="http://schemas.openxmlformats.org/drawingml/2006/wordprocessingDrawing" xmlns:w10="urn:schemas-microsoft-com:office:word" xmlns:w="http://schemas.openxmlformats.org/wordprocessingml/2006/main" xmlns:w14="http://schemas.microsoft.com/office/word/2010/wordml" xmlns:w15="http://schemas.microsoft.com/office/word/2012/wordml" xmlns:w16cid="http://schemas.microsoft.com/office/word/2016/wordml/cid" xmlns:w16se="http://schemas.microsoft.com/office/word/2015/wordml/symex" xmlns:wpg="http://schemas.microsoft.com/office/word/2010/wordprocessingGroup" xmlns:wpi="http://schemas.microsoft.com/office/word/2010/wordprocessingInk" xmlns:wne="http://schemas.microsoft.com/office/word/2006/wordml" xmlns:wps="http://schemas.microsoft.com/office/word/2010/wordprocessingShape" mc:Ignorable="w14 w15 w16se w16cid wp14">
   <w:abstractNum w:abstractNumId="0" w15:restartNumberingAfterBreak="0">
     <w:nsid w:val="05635357"/>
     <w:multiLevelType w:val="multilevel"/>
@@ -6223,7 +7549,7 @@
   <w:abstractNum w:abstractNumId="8" w15:restartNumberingAfterBreak="0">
     <w:nsid w:val="7BB11080"/>
     <w:multiLevelType w:val="hybridMultilevel"/>
-    <w:tmpl w:val="B3AAF3C0"/>
+    <w:tmpl w:val="9B7E96F6"/>
     <w:lvl w:ilvl="0" w:tplc="D40C54FC">
       <w:start w:val="1"/>
       <w:numFmt w:val="decimal"/>
@@ -6236,14 +7562,17 @@
         <w:rFonts w:hint="default"/>
       </w:rPr>
     </w:lvl>
-    <w:lvl w:ilvl="1" w:tplc="0C090019" w:tentative="1">
+    <w:lvl w:ilvl="1" w:tplc="0C090001">
       <w:start w:val="1"/>
-      <w:numFmt w:val="lowerLetter"/>
-      <w:lvlText w:val="%2."/>
+      <w:numFmt w:val="bullet"/>
+      <w:lvlText w:val=""/>
       <w:lvlJc w:val="left"/>
       <w:pPr>
         <w:ind w:left="1440" w:hanging="360"/>
       </w:pPr>
+      <w:rPr>
+        <w:rFonts w:ascii="Symbol" w:hAnsi="Symbol" w:hint="default"/>
+      </w:rPr>
     </w:lvl>
     <w:lvl w:ilvl="2" w:tplc="0C09001B" w:tentative="1">
       <w:start w:val="1"/>
@@ -6555,9 +7884,12 @@
 </file>
 
 <file path=word/people.xml><?xml version="1.0" encoding="utf-8"?>
-<w15:people xmlns:wpc="http://schemas.microsoft.com/office/word/2010/wordprocessingCanvas" xmlns:cx="http://schemas.microsoft.com/office/drawing/2014/chartex" xmlns:cx1="http://schemas.microsoft.com/office/drawing/2015/9/8/chartex" xmlns:cx2="http://schemas.microsoft.com/office/drawing/2015/10/21/chartex" xmlns:cx3="http://schemas.microsoft.com/office/drawing/2016/5/9/chartex" xmlns:cx4="http://schemas.microsoft.com/office/drawing/2016/5/10/chartex" xmlns:cx5="http://schemas.microsoft.com/office/drawing/2016/5/11/chartex" xmlns:cx6="http://schemas.microsoft.com/office/drawing/2016/5/12/chartex" xmlns:cx7="http://schemas.microsoft.com/office/drawing/2016/5/13/chartex" xmlns:cx8="http://schemas.microsoft.com/office/drawing/2016/5/14/chartex" xmlns:mc="http://schemas.openxmlformats.org/markup-compatibility/2006" xmlns:aink="http://schemas.microsoft.com/office/drawing/2016/ink" xmlns:am3d="http://schemas.microsoft.com/office/drawing/2017/model3d" xmlns:o="urn:schemas-microsoft-com:office:office" xmlns:r="http://schemas.openxmlformats.org/officeDocument/2006/relationships" xmlns:m="http://schemas.openxmlformats.org/officeDocument/2006/math" xmlns:v="urn:schemas-microsoft-com:vml" xmlns:wp14="http://schemas.microsoft.com/office/word/2010/wordprocessingDrawing" xmlns:wp="http://schemas.openxmlformats.org/drawingml/2006/wordprocessingDrawing" xmlns:w10="urn:schemas-microsoft-com:office:word" xmlns:w="http://schemas.openxmlformats.org/wordprocessingml/2006/main" xmlns:w14="http://schemas.microsoft.com/office/word/2010/wordml" xmlns:w15="http://schemas.microsoft.com/office/word/2012/wordml" xmlns:w16cex="http://schemas.microsoft.com/office/word/2018/wordml/cex" xmlns:w16cid="http://schemas.microsoft.com/office/word/2016/wordml/cid" xmlns:w16="http://schemas.microsoft.com/office/word/2018/wordml" xmlns:w16se="http://schemas.microsoft.com/office/word/2015/wordml/symex" xmlns:wpg="http://schemas.microsoft.com/office/word/2010/wordprocessingGroup" xmlns:wpi="http://schemas.microsoft.com/office/word/2010/wordprocessingInk" xmlns:wne="http://schemas.microsoft.com/office/word/2006/wordml" xmlns:wps="http://schemas.microsoft.com/office/word/2010/wordprocessingShape" mc:Ignorable="w14 w15 w16se w16cid w16 w16cex wp14">
+<w15:people xmlns:wpc="http://schemas.microsoft.com/office/word/2010/wordprocessingCanvas" xmlns:cx="http://schemas.microsoft.com/office/drawing/2014/chartex" xmlns:cx1="http://schemas.microsoft.com/office/drawing/2015/9/8/chartex" xmlns:cx2="http://schemas.microsoft.com/office/drawing/2015/10/21/chartex" xmlns:cx3="http://schemas.microsoft.com/office/drawing/2016/5/9/chartex" xmlns:cx4="http://schemas.microsoft.com/office/drawing/2016/5/10/chartex" xmlns:cx5="http://schemas.microsoft.com/office/drawing/2016/5/11/chartex" xmlns:cx6="http://schemas.microsoft.com/office/drawing/2016/5/12/chartex" xmlns:cx7="http://schemas.microsoft.com/office/drawing/2016/5/13/chartex" xmlns:cx8="http://schemas.microsoft.com/office/drawing/2016/5/14/chartex" xmlns:mc="http://schemas.openxmlformats.org/markup-compatibility/2006" xmlns:aink="http://schemas.microsoft.com/office/drawing/2016/ink" xmlns:am3d="http://schemas.microsoft.com/office/drawing/2017/model3d" xmlns:o="urn:schemas-microsoft-com:office:office" xmlns:r="http://schemas.openxmlformats.org/officeDocument/2006/relationships" xmlns:m="http://schemas.openxmlformats.org/officeDocument/2006/math" xmlns:v="urn:schemas-microsoft-com:vml" xmlns:wp14="http://schemas.microsoft.com/office/word/2010/wordprocessingDrawing" xmlns:wp="http://schemas.openxmlformats.org/drawingml/2006/wordprocessingDrawing" xmlns:w10="urn:schemas-microsoft-com:office:word" xmlns:w="http://schemas.openxmlformats.org/wordprocessingml/2006/main" xmlns:w14="http://schemas.microsoft.com/office/word/2010/wordml" xmlns:w15="http://schemas.microsoft.com/office/word/2012/wordml" xmlns:w16cid="http://schemas.microsoft.com/office/word/2016/wordml/cid" xmlns:w16se="http://schemas.microsoft.com/office/word/2015/wordml/symex" xmlns:wpg="http://schemas.microsoft.com/office/word/2010/wordprocessingGroup" xmlns:wpi="http://schemas.microsoft.com/office/word/2010/wordprocessingInk" xmlns:wne="http://schemas.microsoft.com/office/word/2006/wordml" xmlns:wps="http://schemas.microsoft.com/office/word/2010/wordprocessingShape" mc:Ignorable="w14 w15 w16se w16cid wp14">
   <w15:person w15:author="Christopher Symons">
     <w15:presenceInfo w15:providerId="Windows Live" w15:userId="abbfa3a2b140d813"/>
+  </w15:person>
+  <w15:person w15:author="Hung Vu">
+    <w15:presenceInfo w15:providerId="Windows Live" w15:userId="31c6115d3bfe7423"/>
   </w15:person>
   <w15:person w15:author="Matthew Colwell">
     <w15:presenceInfo w15:providerId="AD" w15:userId="S::Matt.Colwell@ghd.com::c93886d9-4bc6-4ed2-891f-d5ef9b44ce7b"/>
@@ -6566,7 +7898,7 @@
 </file>
 
 <file path=word/styles.xml><?xml version="1.0" encoding="utf-8"?>
-<w:styles xmlns:mc="http://schemas.openxmlformats.org/markup-compatibility/2006" xmlns:r="http://schemas.openxmlformats.org/officeDocument/2006/relationships" xmlns:w="http://schemas.openxmlformats.org/wordprocessingml/2006/main" xmlns:w14="http://schemas.microsoft.com/office/word/2010/wordml" xmlns:w15="http://schemas.microsoft.com/office/word/2012/wordml" xmlns:w16cex="http://schemas.microsoft.com/office/word/2018/wordml/cex" xmlns:w16cid="http://schemas.microsoft.com/office/word/2016/wordml/cid" xmlns:w16="http://schemas.microsoft.com/office/word/2018/wordml" xmlns:w16se="http://schemas.microsoft.com/office/word/2015/wordml/symex" mc:Ignorable="w14 w15 w16se w16cid w16 w16cex">
+<w:styles xmlns:mc="http://schemas.openxmlformats.org/markup-compatibility/2006" xmlns:r="http://schemas.openxmlformats.org/officeDocument/2006/relationships" xmlns:w="http://schemas.openxmlformats.org/wordprocessingml/2006/main" xmlns:w14="http://schemas.microsoft.com/office/word/2010/wordml" xmlns:w15="http://schemas.microsoft.com/office/word/2012/wordml" xmlns:w16cid="http://schemas.microsoft.com/office/word/2016/wordml/cid" xmlns:w16se="http://schemas.microsoft.com/office/word/2015/wordml/symex" mc:Ignorable="w14 w15 w16se w16cid">
   <w:docDefaults>
     <w:rPrDefault>
       <w:rPr>
@@ -7047,6 +8379,7 @@
   <w:style w:type="character" w:default="1" w:styleId="DefaultParagraphFont">
     <w:name w:val="Default Paragraph Font"/>
     <w:uiPriority w:val="1"/>
+    <w:semiHidden/>
     <w:unhideWhenUsed/>
   </w:style>
   <w:style w:type="table" w:default="1" w:styleId="TableNormal">
@@ -7445,6 +8778,25 @@
       <w:szCs w:val="20"/>
     </w:rPr>
   </w:style>
+  <w:style w:type="table" w:styleId="TableGrid">
+    <w:name w:val="Table Grid"/>
+    <w:basedOn w:val="TableNormal"/>
+    <w:uiPriority w:val="39"/>
+    <w:rsid w:val="00CA05D7"/>
+    <w:pPr>
+      <w:spacing w:after="0" w:line="240" w:lineRule="auto"/>
+    </w:pPr>
+    <w:tblPr>
+      <w:tblBorders>
+        <w:top w:val="single" w:sz="4" w:space="0" w:color="auto"/>
+        <w:left w:val="single" w:sz="4" w:space="0" w:color="auto"/>
+        <w:bottom w:val="single" w:sz="4" w:space="0" w:color="auto"/>
+        <w:right w:val="single" w:sz="4" w:space="0" w:color="auto"/>
+        <w:insideH w:val="single" w:sz="4" w:space="0" w:color="auto"/>
+        <w:insideV w:val="single" w:sz="4" w:space="0" w:color="auto"/>
+      </w:tblBorders>
+    </w:tblPr>
+  </w:style>
 </w:styles>
 </file>
 
@@ -7673,7 +9025,6 @@
                       <a:noFill/>
                     </a:ln>
                   </c15:spPr>
-                  <c15:showDataLabelsRange val="0"/>
                 </c:ext>
                 <c:ext xmlns:c16="http://schemas.microsoft.com/office/drawing/2014/chart" uri="{C3380CC4-5D6E-409C-BE32-E72D297353CC}">
                   <c16:uniqueId val="{00000002-9C01-4678-83DD-EC938F090750}"/>
@@ -8036,7 +9387,6 @@
                       <a:noFill/>
                     </a:ln>
                   </c15:spPr>
-                  <c15:showDataLabelsRange val="0"/>
                 </c:ext>
                 <c:ext xmlns:c16="http://schemas.microsoft.com/office/drawing/2014/chart" uri="{C3380CC4-5D6E-409C-BE32-E72D297353CC}">
                   <c16:uniqueId val="{0000000C-9C01-4678-83DD-EC938F090750}"/>
@@ -8573,7 +9923,6 @@
                       <c:h val="0.17637795275590551"/>
                     </c:manualLayout>
                   </c15:layout>
-                  <c15:showDataLabelsRange val="0"/>
                 </c:ext>
                 <c:ext xmlns:c16="http://schemas.microsoft.com/office/drawing/2014/chart" uri="{C3380CC4-5D6E-409C-BE32-E72D297353CC}">
                   <c16:uniqueId val="{00000001-6DD0-4FEC-AD44-AE59CB9F6553}"/>
@@ -8889,7 +10238,6 @@
                       <c:h val="0.1757370953630796"/>
                     </c:manualLayout>
                   </c15:layout>
-                  <c15:showDataLabelsRange val="0"/>
                 </c:ext>
                 <c:ext xmlns:c16="http://schemas.microsoft.com/office/drawing/2014/chart" uri="{C3380CC4-5D6E-409C-BE32-E72D297353CC}">
                   <c16:uniqueId val="{00000005-6DD0-4FEC-AD44-AE59CB9F6553}"/>
@@ -9202,7 +10550,7 @@
             </a:pPr>
             <a:r>
               <a:rPr lang="en-AU"/>
-              <a:t>Who the Government is Run For</a:t>
+              <a:t>Whom the Government is Run For</a:t>
             </a:r>
           </a:p>
         </c:rich>
@@ -9399,7 +10747,6 @@
                       <a:noFill/>
                     </a:ln>
                   </c15:spPr>
-                  <c15:showDataLabelsRange val="0"/>
                 </c:ext>
                 <c:ext xmlns:c16="http://schemas.microsoft.com/office/drawing/2014/chart" uri="{C3380CC4-5D6E-409C-BE32-E72D297353CC}">
                   <c16:uniqueId val="{00000001-CB15-4CBC-8A31-ABD0E9DDCDF3}"/>
@@ -9685,7 +11032,6 @@
                       <a:noFill/>
                     </a:ln>
                   </c15:spPr>
-                  <c15:showDataLabelsRange val="0"/>
                 </c:ext>
                 <c:ext xmlns:c16="http://schemas.microsoft.com/office/drawing/2014/chart" uri="{C3380CC4-5D6E-409C-BE32-E72D297353CC}">
                   <c16:uniqueId val="{00000005-CB15-4CBC-8A31-ABD0E9DDCDF3}"/>
@@ -11888,7 +13234,7 @@
 </file>
 
 <file path=customXml/itemProps2.xml><?xml version="1.0" encoding="utf-8"?>
-<ds:datastoreItem xmlns:ds="http://schemas.openxmlformats.org/officeDocument/2006/customXml" ds:itemID="{52A352F4-9B99-48B8-B665-F130D27668CA}">
+<ds:datastoreItem xmlns:ds="http://schemas.openxmlformats.org/officeDocument/2006/customXml" ds:itemID="{F4F4A4AE-DA5B-477D-8ACE-4F99F53BFF85}">
   <ds:schemaRefs>
     <ds:schemaRef ds:uri="http://schemas.openxmlformats.org/officeDocument/2006/bibliography"/>
   </ds:schemaRefs>

</xml_diff>